<commit_message>
Update Andromeda front panel Notes NANO EVERY based based.docx
</commit_message>
<xml_diff>
--- a/front panel/documentation/Andromeda front panel Notes NANO EVERY based based.docx
+++ b/front panel/documentation/Andromeda front panel Notes NANO EVERY based based.docx
@@ -65,7 +65,7 @@
           <v:shape id="_x0000_i1025" type="#_x0000_t75" style="width:455.1pt;height:191.3pt" o:ole="">
             <v:imagedata r:id="rId6" o:title=""/>
           </v:shape>
-          <o:OLEObject Type="Embed" ProgID="AcroExch.Document.DC" ShapeID="_x0000_i1025" DrawAspect="Content" ObjectID="_1635611992" r:id="rId7"/>
+          <o:OLEObject Type="Embed" ProgID="AcroExch.Document.DC" ShapeID="_x0000_i1025" DrawAspect="Content" ObjectID="_1636099077" r:id="rId7"/>
         </w:object>
       </w:r>
     </w:p>
@@ -1237,7 +1237,7 @@
           <v:shape id="_x0000_i1026" type="#_x0000_t75" style="width:450.25pt;height:315.95pt" o:ole="">
             <v:imagedata r:id="rId8" o:title=""/>
           </v:shape>
-          <o:OLEObject Type="Embed" ProgID="Visio.Drawing.15" ShapeID="_x0000_i1026" DrawAspect="Content" ObjectID="_1635611993" r:id="rId9"/>
+          <o:OLEObject Type="Embed" ProgID="Visio.Drawing.15" ShapeID="_x0000_i1026" DrawAspect="Content" ObjectID="_1636099078" r:id="rId9"/>
         </w:object>
       </w:r>
       <w:r>
@@ -1256,7 +1256,7 @@
           <v:shape id="_x0000_i1027" type="#_x0000_t75" style="width:450.25pt;height:315.95pt" o:ole="">
             <v:imagedata r:id="rId10" o:title=""/>
           </v:shape>
-          <o:OLEObject Type="Embed" ProgID="Visio.Drawing.15" ShapeID="_x0000_i1027" DrawAspect="Content" ObjectID="_1635611994" r:id="rId11"/>
+          <o:OLEObject Type="Embed" ProgID="Visio.Drawing.15" ShapeID="_x0000_i1027" DrawAspect="Content" ObjectID="_1636099079" r:id="rId11"/>
         </w:object>
       </w:r>
     </w:p>
@@ -5466,30 +5466,16 @@
               <w:spacing w:after="0" w:line="240" w:lineRule="auto"/>
             </w:pPr>
             <w:r>
-              <w:t xml:space="preserve">pp=product </w:t>
-            </w:r>
-            <w:bookmarkStart w:id="0" w:name="_GoBack"/>
-            <w:bookmarkEnd w:id="0"/>
-            <w:r>
-              <w:t>id</w:t>
-            </w:r>
-          </w:p>
-          <w:p>
-            <w:pPr>
-              <w:keepNext/>
-              <w:spacing w:after="0" w:line="240" w:lineRule="auto"/>
-            </w:pPr>
-            <w:r>
-              <w:t>1: Andromeda</w:t>
-            </w:r>
-            <w:r>
-              <w:t xml:space="preserve">  </w:t>
-            </w:r>
-            <w:r>
-              <w:t>2: Aries</w:t>
-            </w:r>
-            <w:r>
-              <w:t xml:space="preserve">  3: Ganymede</w:t>
+              <w:t>pp=product id</w:t>
+            </w:r>
+          </w:p>
+          <w:p>
+            <w:pPr>
+              <w:keepNext/>
+              <w:spacing w:after="0" w:line="240" w:lineRule="auto"/>
+            </w:pPr>
+            <w:r>
+              <w:t>1: Andromeda  2: Aries  3: Ganymede</w:t>
             </w:r>
           </w:p>
           <w:p>
@@ -6035,7 +6021,7 @@
           <v:shape id="_x0000_i1028" type="#_x0000_t75" style="width:372.9pt;height:228.35pt" o:ole="">
             <v:imagedata r:id="rId14" o:title=""/>
           </v:shape>
-          <o:OLEObject Type="Embed" ProgID="Visio.Drawing.11" ShapeID="_x0000_i1028" DrawAspect="Content" ObjectID="_1635611995" r:id="rId15"/>
+          <o:OLEObject Type="Embed" ProgID="Visio.Drawing.11" ShapeID="_x0000_i1028" DrawAspect="Content" ObjectID="_1636099080" r:id="rId15"/>
         </w:object>
       </w:r>
     </w:p>
@@ -10313,7 +10299,7 @@
           <v:shape id="_x0000_i1029" type="#_x0000_t75" style="width:447.6pt;height:454.55pt" o:ole="">
             <v:imagedata r:id="rId16" o:title=""/>
           </v:shape>
-          <o:OLEObject Type="Embed" ProgID="Visio.Drawing.11" ShapeID="_x0000_i1029" DrawAspect="Content" ObjectID="_1635611996" r:id="rId17"/>
+          <o:OLEObject Type="Embed" ProgID="Visio.Drawing.11" ShapeID="_x0000_i1029" DrawAspect="Content" ObjectID="_1636099081" r:id="rId17"/>
         </w:object>
       </w:r>
     </w:p>
@@ -10426,7 +10412,7 @@
                 <v:shape id="_x0000_i1030" type="#_x0000_t75" style="width:229.95pt;height:96.7pt" o:ole="">
                   <v:imagedata r:id="rId6" o:title=""/>
                 </v:shape>
-                <o:OLEObject Type="Embed" ProgID="AcroExch.Document.DC" ShapeID="_x0000_i1030" DrawAspect="Content" ObjectID="_1635611997" r:id="rId19"/>
+                <o:OLEObject Type="Embed" ProgID="AcroExch.Document.DC" ShapeID="_x0000_i1030" DrawAspect="Content" ObjectID="_1636099082" r:id="rId19"/>
               </w:object>
             </w:r>
           </w:p>
@@ -10819,7 +10805,7 @@
         <w:pStyle w:val="Heading1"/>
       </w:pPr>
       <w:r>
-        <w:t>Add Support for the Due and Nano Every Boards</w:t>
+        <w:t>Add Support for the Nano Every Boards</w:t>
       </w:r>
     </w:p>
     <w:p>
@@ -10868,533 +10854,7 @@
         </w:numPr>
       </w:pPr>
       <w:r>
-        <w:t>Scroll down to the entry for “Arduino SAM Boards (32-bit ARM Cortex-M3)” and click “install”</w:t>
-      </w:r>
-    </w:p>
-    <w:p>
-      <w:pPr>
-        <w:pStyle w:val="ListParagraph"/>
-        <w:numPr>
-          <w:ilvl w:val="0"/>
-          <w:numId w:val="29"/>
-        </w:numPr>
-      </w:pPr>
-      <w:r>
         <w:t>Scroll down to the entry for “Arduino Mega AVR boards by Arduino” and click “install”</w:t>
-      </w:r>
-    </w:p>
-    <w:p>
-      <w:pPr>
-        <w:pStyle w:val="Heading1"/>
-      </w:pPr>
-      <w:r>
-        <w:t>Install Libraries into the Arduino IDE</w:t>
-      </w:r>
-    </w:p>
-    <w:p>
-      <w:r>
-        <w:t xml:space="preserve">The next step is to install 3 libraries into the Arduino library. This will provide access to the code that we have used as part of the Odin build. </w:t>
-      </w:r>
-    </w:p>
-    <w:p>
-      <w:r>
-        <w:t>The Arduino system loads libraries into a folder it created on your computer; usually that folder is installed into the “documents” folder called “Arduino\libraries”. On my computer that folder is “</w:t>
-      </w:r>
-      <w:r>
-        <w:t>C:\Users\</w:t>
-      </w:r>
-      <w:proofErr w:type="spellStart"/>
-      <w:r>
-        <w:t>loz</w:t>
-      </w:r>
-      <w:proofErr w:type="spellEnd"/>
-      <w:r>
-        <w:t xml:space="preserve"> barker\Documents\Arduino\libraries</w:t>
-      </w:r>
-      <w:r>
-        <w:t xml:space="preserve">”. Use windows explorer to find that folder so you know where it is. </w:t>
-      </w:r>
-    </w:p>
-    <w:p>
-      <w:r>
-        <w:t>The 3 required libraries are:</w:t>
-      </w:r>
-    </w:p>
-    <w:tbl>
-      <w:tblPr>
-        <w:tblStyle w:val="TableGrid"/>
-        <w:tblW w:w="0" w:type="auto"/>
-        <w:tblBorders>
-          <w:top w:val="none" w:sz="0" w:space="0" w:color="auto"/>
-          <w:left w:val="none" w:sz="0" w:space="0" w:color="auto"/>
-          <w:bottom w:val="none" w:sz="0" w:space="0" w:color="auto"/>
-          <w:right w:val="none" w:sz="0" w:space="0" w:color="auto"/>
-          <w:insideH w:val="none" w:sz="0" w:space="0" w:color="auto"/>
-          <w:insideV w:val="none" w:sz="0" w:space="0" w:color="auto"/>
-        </w:tblBorders>
-        <w:tblLook w:val="04A0" w:firstRow="1" w:lastRow="0" w:firstColumn="1" w:lastColumn="0" w:noHBand="0" w:noVBand="1"/>
-      </w:tblPr>
-      <w:tblGrid>
-        <w:gridCol w:w="2830"/>
-        <w:gridCol w:w="5670"/>
-      </w:tblGrid>
-      <w:tr>
-        <w:tc>
-          <w:tcPr>
-            <w:tcW w:w="2830" w:type="dxa"/>
-          </w:tcPr>
-          <w:p>
-            <w:proofErr w:type="spellStart"/>
-            <w:r>
-              <w:t>DueFlashStorage</w:t>
-            </w:r>
-            <w:proofErr w:type="spellEnd"/>
-          </w:p>
-        </w:tc>
-        <w:tc>
-          <w:tcPr>
-            <w:tcW w:w="5670" w:type="dxa"/>
-          </w:tcPr>
-          <w:p>
-            <w:r>
-              <w:t>Provides persistent storage so settings are kept while power is removed</w:t>
-            </w:r>
-          </w:p>
-        </w:tc>
-      </w:tr>
-      <w:tr>
-        <w:tc>
-          <w:tcPr>
-            <w:tcW w:w="2830" w:type="dxa"/>
-          </w:tcPr>
-          <w:p>
-            <w:proofErr w:type="spellStart"/>
-            <w:r>
-              <w:t>DueTimer</w:t>
-            </w:r>
-            <w:proofErr w:type="spellEnd"/>
-          </w:p>
-        </w:tc>
-        <w:tc>
-          <w:tcPr>
-            <w:tcW w:w="5670" w:type="dxa"/>
-          </w:tcPr>
-          <w:p>
-            <w:r>
-              <w:t>Provides access to the Arduino’s timer, so the code can synchronise to a 1 millisecond time count</w:t>
-            </w:r>
-          </w:p>
-        </w:tc>
-      </w:tr>
-      <w:tr>
-        <w:tc>
-          <w:tcPr>
-            <w:tcW w:w="2830" w:type="dxa"/>
-          </w:tcPr>
-          <w:p>
-            <w:r>
-              <w:t>Encoder</w:t>
-            </w:r>
-          </w:p>
-        </w:tc>
-        <w:tc>
-          <w:tcPr>
-            <w:tcW w:w="5670" w:type="dxa"/>
-          </w:tcPr>
-          <w:p>
-            <w:r>
-              <w:t>Controls the optical VFO encoder</w:t>
-            </w:r>
-          </w:p>
-        </w:tc>
-      </w:tr>
-    </w:tbl>
-    <w:p/>
-    <w:p>
-      <w:r>
-        <w:t>The first two are accessed through the Arduino library manager; the last has to be installed manually.</w:t>
-      </w:r>
-    </w:p>
-    <w:p>
-      <w:pPr>
-        <w:pStyle w:val="Heading2"/>
-      </w:pPr>
-      <w:proofErr w:type="spellStart"/>
-      <w:r>
-        <w:t>DueTimer</w:t>
-      </w:r>
-      <w:proofErr w:type="spellEnd"/>
-    </w:p>
-    <w:p>
-      <w:pPr>
-        <w:pStyle w:val="ListParagraph"/>
-        <w:numPr>
-          <w:ilvl w:val="0"/>
-          <w:numId w:val="38"/>
-        </w:numPr>
-      </w:pPr>
-      <w:r>
-        <w:t>Open the Arduino IDE</w:t>
-      </w:r>
-    </w:p>
-    <w:p>
-      <w:pPr>
-        <w:pStyle w:val="ListParagraph"/>
-        <w:numPr>
-          <w:ilvl w:val="0"/>
-          <w:numId w:val="38"/>
-        </w:numPr>
-      </w:pPr>
-      <w:r>
-        <w:t>Click "Sketch | Include Library | Manage libraries..." on the menu</w:t>
-      </w:r>
-    </w:p>
-    <w:p>
-      <w:pPr>
-        <w:pStyle w:val="ListParagraph"/>
-        <w:numPr>
-          <w:ilvl w:val="0"/>
-          <w:numId w:val="38"/>
-        </w:numPr>
-      </w:pPr>
-      <w:r>
-        <w:t>In the library manager type "due timer" where it says "filter your search" and hit enter</w:t>
-      </w:r>
-    </w:p>
-    <w:p>
-      <w:pPr>
-        <w:pStyle w:val="ListParagraph"/>
-        <w:numPr>
-          <w:ilvl w:val="0"/>
-          <w:numId w:val="38"/>
-        </w:numPr>
-      </w:pPr>
-      <w:r>
-        <w:t>Find "</w:t>
-      </w:r>
-      <w:proofErr w:type="spellStart"/>
-      <w:r>
-        <w:t>DueTimer</w:t>
-      </w:r>
-      <w:proofErr w:type="spellEnd"/>
-      <w:r>
-        <w:t>" by Ivan Seidel and click "install"</w:t>
-      </w:r>
-    </w:p>
-    <w:p>
-      <w:pPr>
-        <w:pStyle w:val="ListParagraph"/>
-        <w:numPr>
-          <w:ilvl w:val="0"/>
-          <w:numId w:val="38"/>
-        </w:numPr>
-      </w:pPr>
-      <w:r>
-        <w:t>You should now have a folder “Documents\Arduino\libraries\</w:t>
-      </w:r>
-      <w:proofErr w:type="spellStart"/>
-      <w:r>
-        <w:t>DueTimer</w:t>
-      </w:r>
-      <w:proofErr w:type="spellEnd"/>
-      <w:r>
-        <w:t>”</w:t>
-      </w:r>
-    </w:p>
-    <w:p>
-      <w:pPr>
-        <w:pStyle w:val="ListParagraph"/>
-        <w:numPr>
-          <w:ilvl w:val="0"/>
-          <w:numId w:val="38"/>
-        </w:numPr>
-      </w:pPr>
-      <w:r>
-        <w:t>Your screen will look something like this:</w:t>
-      </w:r>
-    </w:p>
-    <w:p>
-      <w:r>
-        <w:rPr>
-          <w:noProof/>
-          <w:lang w:eastAsia="en-GB"/>
-        </w:rPr>
-        <w:drawing>
-          <wp:inline distT="0" distB="0" distL="0" distR="0" wp14:anchorId="7437C49C" wp14:editId="1A7E8D16">
-            <wp:extent cx="5731510" cy="3228340"/>
-            <wp:effectExtent l="0" t="0" r="2540" b="0"/>
-            <wp:docPr id="13" name="Picture 13"/>
-            <wp:cNvGraphicFramePr>
-              <a:graphicFrameLocks xmlns:a="http://schemas.openxmlformats.org/drawingml/2006/main" noChangeAspect="1"/>
-            </wp:cNvGraphicFramePr>
-            <a:graphic xmlns:a="http://schemas.openxmlformats.org/drawingml/2006/main">
-              <a:graphicData uri="http://schemas.openxmlformats.org/drawingml/2006/picture">
-                <pic:pic xmlns:pic="http://schemas.openxmlformats.org/drawingml/2006/picture">
-                  <pic:nvPicPr>
-                    <pic:cNvPr id="1" name=""/>
-                    <pic:cNvPicPr/>
-                  </pic:nvPicPr>
-                  <pic:blipFill>
-                    <a:blip r:embed="rId22"/>
-                    <a:stretch>
-                      <a:fillRect/>
-                    </a:stretch>
-                  </pic:blipFill>
-                  <pic:spPr>
-                    <a:xfrm>
-                      <a:off x="0" y="0"/>
-                      <a:ext cx="5731510" cy="3228340"/>
-                    </a:xfrm>
-                    <a:prstGeom prst="rect">
-                      <a:avLst/>
-                    </a:prstGeom>
-                  </pic:spPr>
-                </pic:pic>
-              </a:graphicData>
-            </a:graphic>
-          </wp:inline>
-        </w:drawing>
-      </w:r>
-    </w:p>
-    <w:p/>
-    <w:p>
-      <w:pPr>
-        <w:pStyle w:val="Heading2"/>
-      </w:pPr>
-      <w:r>
-        <w:t>Encoder</w:t>
-      </w:r>
-    </w:p>
-    <w:p/>
-    <w:p>
-      <w:pPr>
-        <w:pStyle w:val="ListParagraph"/>
-        <w:numPr>
-          <w:ilvl w:val="0"/>
-          <w:numId w:val="30"/>
-        </w:numPr>
-      </w:pPr>
-      <w:r>
-        <w:t xml:space="preserve">In the library manager type "encoder" where it </w:t>
-      </w:r>
-      <w:proofErr w:type="spellStart"/>
-      <w:r>
-        <w:t>sayds</w:t>
-      </w:r>
-      <w:proofErr w:type="spellEnd"/>
-      <w:r>
-        <w:t xml:space="preserve"> "filter your search" and hit enter</w:t>
-      </w:r>
-    </w:p>
-    <w:p>
-      <w:pPr>
-        <w:pStyle w:val="ListParagraph"/>
-        <w:numPr>
-          <w:ilvl w:val="0"/>
-          <w:numId w:val="30"/>
-        </w:numPr>
-      </w:pPr>
-      <w:r>
-        <w:t xml:space="preserve">Find "encoder" by Paul </w:t>
-      </w:r>
-      <w:proofErr w:type="spellStart"/>
-      <w:r>
-        <w:t>Stoffregen</w:t>
-      </w:r>
-      <w:proofErr w:type="spellEnd"/>
-      <w:r>
-        <w:t xml:space="preserve"> and click "install"</w:t>
-      </w:r>
-    </w:p>
-    <w:p>
-      <w:pPr>
-        <w:pStyle w:val="ListParagraph"/>
-        <w:numPr>
-          <w:ilvl w:val="0"/>
-          <w:numId w:val="30"/>
-        </w:numPr>
-      </w:pPr>
-      <w:r>
-        <w:t>Your screen will look something like this:</w:t>
-      </w:r>
-    </w:p>
-    <w:p>
-      <w:r>
-        <w:rPr>
-          <w:noProof/>
-          <w:lang w:eastAsia="en-GB"/>
-        </w:rPr>
-        <w:drawing>
-          <wp:inline distT="0" distB="0" distL="0" distR="0" wp14:anchorId="03F73493" wp14:editId="3DA8ABFE">
-            <wp:extent cx="5731510" cy="3228340"/>
-            <wp:effectExtent l="0" t="0" r="2540" b="0"/>
-            <wp:docPr id="3" name="Picture 3"/>
-            <wp:cNvGraphicFramePr>
-              <a:graphicFrameLocks xmlns:a="http://schemas.openxmlformats.org/drawingml/2006/main" noChangeAspect="1"/>
-            </wp:cNvGraphicFramePr>
-            <a:graphic xmlns:a="http://schemas.openxmlformats.org/drawingml/2006/main">
-              <a:graphicData uri="http://schemas.openxmlformats.org/drawingml/2006/picture">
-                <pic:pic xmlns:pic="http://schemas.openxmlformats.org/drawingml/2006/picture">
-                  <pic:nvPicPr>
-                    <pic:cNvPr id="1" name=""/>
-                    <pic:cNvPicPr/>
-                  </pic:nvPicPr>
-                  <pic:blipFill>
-                    <a:blip r:embed="rId23"/>
-                    <a:stretch>
-                      <a:fillRect/>
-                    </a:stretch>
-                  </pic:blipFill>
-                  <pic:spPr>
-                    <a:xfrm>
-                      <a:off x="0" y="0"/>
-                      <a:ext cx="5731510" cy="3228340"/>
-                    </a:xfrm>
-                    <a:prstGeom prst="rect">
-                      <a:avLst/>
-                    </a:prstGeom>
-                  </pic:spPr>
-                </pic:pic>
-              </a:graphicData>
-            </a:graphic>
-          </wp:inline>
-        </w:drawing>
-      </w:r>
-    </w:p>
-    <w:p>
-      <w:pPr>
-        <w:pStyle w:val="Heading2"/>
-      </w:pPr>
-      <w:proofErr w:type="spellStart"/>
-      <w:r>
-        <w:t>DueFlashStorage</w:t>
-      </w:r>
-      <w:proofErr w:type="spellEnd"/>
-    </w:p>
-    <w:p>
-      <w:r>
-        <w:t>This needs to be installed manually. The procedure is as follows:</w:t>
-      </w:r>
-    </w:p>
-    <w:p>
-      <w:pPr>
-        <w:pStyle w:val="ListParagraph"/>
-        <w:numPr>
-          <w:ilvl w:val="0"/>
-          <w:numId w:val="31"/>
-        </w:numPr>
-      </w:pPr>
-      <w:r>
-        <w:t xml:space="preserve">Visit the repository on github: </w:t>
-      </w:r>
-      <w:hyperlink r:id="rId24" w:history="1">
-        <w:r>
-          <w:rPr>
-            <w:rStyle w:val="Hyperlink"/>
-          </w:rPr>
-          <w:t>https://github.com/sebnil/DueFlashStorage</w:t>
-        </w:r>
-      </w:hyperlink>
-    </w:p>
-    <w:p>
-      <w:pPr>
-        <w:pStyle w:val="ListParagraph"/>
-        <w:numPr>
-          <w:ilvl w:val="0"/>
-          <w:numId w:val="31"/>
-        </w:numPr>
-      </w:pPr>
-      <w:r>
-        <w:t>Click “clone or download” then “download zip”</w:t>
-      </w:r>
-    </w:p>
-    <w:p>
-      <w:pPr>
-        <w:pStyle w:val="ListParagraph"/>
-        <w:numPr>
-          <w:ilvl w:val="0"/>
-          <w:numId w:val="31"/>
-        </w:numPr>
-      </w:pPr>
-      <w:r>
-        <w:t>Store the zip file on your PC for example in the “downloads” folder</w:t>
-      </w:r>
-    </w:p>
-    <w:p>
-      <w:pPr>
-        <w:pStyle w:val="ListParagraph"/>
-        <w:numPr>
-          <w:ilvl w:val="0"/>
-          <w:numId w:val="31"/>
-        </w:numPr>
-      </w:pPr>
-      <w:r>
-        <w:t>Open the zip file and extract all files. You will now have a folder “</w:t>
-      </w:r>
-      <w:proofErr w:type="spellStart"/>
-      <w:r>
-        <w:t>DueFlashStorage</w:t>
-      </w:r>
-      <w:proofErr w:type="spellEnd"/>
-      <w:r>
-        <w:t>-master</w:t>
-      </w:r>
-      <w:r>
-        <w:t>” which will hold one folder also called “</w:t>
-      </w:r>
-      <w:proofErr w:type="spellStart"/>
-      <w:r>
-        <w:t>DueFlashStorage</w:t>
-      </w:r>
-      <w:proofErr w:type="spellEnd"/>
-      <w:r>
-        <w:t>-master</w:t>
-      </w:r>
-      <w:r>
-        <w:t>”</w:t>
-      </w:r>
-    </w:p>
-    <w:p>
-      <w:pPr>
-        <w:pStyle w:val="ListParagraph"/>
-        <w:numPr>
-          <w:ilvl w:val="0"/>
-          <w:numId w:val="31"/>
-        </w:numPr>
-      </w:pPr>
-      <w:r>
-        <w:t>Rename the second folder “</w:t>
-      </w:r>
-      <w:proofErr w:type="spellStart"/>
-      <w:r>
-        <w:t>DueFlashStorag</w:t>
-      </w:r>
-      <w:r>
-        <w:t>e</w:t>
-      </w:r>
-      <w:proofErr w:type="spellEnd"/>
-      <w:r>
-        <w:t>” (remove the “-master” part)</w:t>
-      </w:r>
-    </w:p>
-    <w:p>
-      <w:pPr>
-        <w:pStyle w:val="ListParagraph"/>
-        <w:numPr>
-          <w:ilvl w:val="0"/>
-          <w:numId w:val="31"/>
-        </w:numPr>
-      </w:pPr>
-      <w:r>
-        <w:t>Copy that whole folder to your “documents\</w:t>
-      </w:r>
-      <w:proofErr w:type="spellStart"/>
-      <w:r>
-        <w:t>arduino</w:t>
-      </w:r>
-      <w:proofErr w:type="spellEnd"/>
-      <w:r>
-        <w:t>\libraries” folder</w:t>
       </w:r>
     </w:p>
     <w:p>
@@ -11940,41 +11400,6 @@
       </w:r>
     </w:p>
     <w:p/>
-    <w:p>
-      <w:pPr>
-        <w:pStyle w:val="Heading1"/>
-      </w:pPr>
-      <w:r>
-        <w:t>To Do List</w:t>
-      </w:r>
-    </w:p>
-    <w:p>
-      <w:pPr>
-        <w:pStyle w:val="ListParagraph"/>
-        <w:numPr>
-          <w:ilvl w:val="0"/>
-          <w:numId w:val="40"/>
-        </w:numPr>
-      </w:pPr>
-      <w:r>
-        <w:t>Find out why bottom LED lit in new sketch</w:t>
-      </w:r>
-      <w:r>
-        <w:t xml:space="preserve"> (still has the debug code – lit while 2ms tick code active)</w:t>
-      </w:r>
-    </w:p>
-    <w:p>
-      <w:pPr>
-        <w:pStyle w:val="ListParagraph"/>
-        <w:numPr>
-          <w:ilvl w:val="0"/>
-          <w:numId w:val="40"/>
-        </w:numPr>
-      </w:pPr>
-      <w:r>
-        <w:t>Update scan code to button code table</w:t>
-      </w:r>
-    </w:p>
     <w:p/>
     <w:p>
       <w:pPr>
@@ -11992,18 +11417,8 @@
           <w:numId w:val="41"/>
         </w:numPr>
       </w:pPr>
-      <w:r>
-        <w:t>SHIFT functionality</w:t>
-      </w:r>
-    </w:p>
-    <w:p>
-      <w:pPr>
-        <w:pStyle w:val="ListParagraph"/>
-        <w:numPr>
-          <w:ilvl w:val="0"/>
-          <w:numId w:val="41"/>
-        </w:numPr>
-      </w:pPr>
+      <w:bookmarkStart w:id="0" w:name="_GoBack"/>
+      <w:bookmarkEnd w:id="0"/>
       <w:r>
         <w:t>Different encoder functions during TX (to allow ATU fine tune)</w:t>
       </w:r>
@@ -17140,7 +16555,7 @@
 </file>
 
 <file path=customXml/itemProps1.xml><?xml version="1.0" encoding="utf-8"?>
-<ds:datastoreItem xmlns:ds="http://schemas.openxmlformats.org/officeDocument/2006/customXml" ds:itemID="{7A7E4CFF-E1DF-40A2-8DE8-A11C76B2F3BC}">
+<ds:datastoreItem xmlns:ds="http://schemas.openxmlformats.org/officeDocument/2006/customXml" ds:itemID="{40AED1B3-59EF-437E-81FF-8FDF4696B66C}">
   <ds:schemaRefs>
     <ds:schemaRef ds:uri="http://schemas.openxmlformats.org/officeDocument/2006/bibliography"/>
   </ds:schemaRefs>

</xml_diff>

<commit_message>
conditional compilation for high resolution encoders
</commit_message>
<xml_diff>
--- a/front panel/documentation/Andromeda front panel Notes NANO EVERY based based.docx
+++ b/front panel/documentation/Andromeda front panel Notes NANO EVERY based based.docx
@@ -1,6 +1,6 @@
 
 <file path=word/document.xml><?xml version="1.0" encoding="utf-8"?>
-<w:document xmlns:wpc="http://schemas.microsoft.com/office/word/2010/wordprocessingCanvas" xmlns:mc="http://schemas.openxmlformats.org/markup-compatibility/2006" xmlns:o="urn:schemas-microsoft-com:office:office" xmlns:r="http://schemas.openxmlformats.org/officeDocument/2006/relationships" xmlns:m="http://schemas.openxmlformats.org/officeDocument/2006/math" xmlns:v="urn:schemas-microsoft-com:vml" xmlns:wp14="http://schemas.microsoft.com/office/word/2010/wordprocessingDrawing" xmlns:wp="http://schemas.openxmlformats.org/drawingml/2006/wordprocessingDrawing" xmlns:w10="urn:schemas-microsoft-com:office:word" xmlns:w="http://schemas.openxmlformats.org/wordprocessingml/2006/main" xmlns:w14="http://schemas.microsoft.com/office/word/2010/wordml" xmlns:w15="http://schemas.microsoft.com/office/word/2012/wordml" xmlns:wpg="http://schemas.microsoft.com/office/word/2010/wordprocessingGroup" xmlns:wpi="http://schemas.microsoft.com/office/word/2010/wordprocessingInk" xmlns:wne="http://schemas.microsoft.com/office/word/2006/wordml" xmlns:wps="http://schemas.microsoft.com/office/word/2010/wordprocessingShape" mc:Ignorable="w14 w15 wp14">
+<w:document xmlns:wpc="http://schemas.microsoft.com/office/word/2010/wordprocessingCanvas" xmlns:cx="http://schemas.microsoft.com/office/drawing/2014/chartex" xmlns:cx1="http://schemas.microsoft.com/office/drawing/2015/9/8/chartex" xmlns:cx2="http://schemas.microsoft.com/office/drawing/2015/10/21/chartex" xmlns:cx3="http://schemas.microsoft.com/office/drawing/2016/5/9/chartex" xmlns:cx4="http://schemas.microsoft.com/office/drawing/2016/5/10/chartex" xmlns:cx5="http://schemas.microsoft.com/office/drawing/2016/5/11/chartex" xmlns:cx6="http://schemas.microsoft.com/office/drawing/2016/5/12/chartex" xmlns:cx7="http://schemas.microsoft.com/office/drawing/2016/5/13/chartex" xmlns:cx8="http://schemas.microsoft.com/office/drawing/2016/5/14/chartex" xmlns:mc="http://schemas.openxmlformats.org/markup-compatibility/2006" xmlns:aink="http://schemas.microsoft.com/office/drawing/2016/ink" xmlns:am3d="http://schemas.microsoft.com/office/drawing/2017/model3d" xmlns:o="urn:schemas-microsoft-com:office:office" xmlns:r="http://schemas.openxmlformats.org/officeDocument/2006/relationships" xmlns:m="http://schemas.openxmlformats.org/officeDocument/2006/math" xmlns:v="urn:schemas-microsoft-com:vml" xmlns:wp14="http://schemas.microsoft.com/office/word/2010/wordprocessingDrawing" xmlns:wp="http://schemas.openxmlformats.org/drawingml/2006/wordprocessingDrawing" xmlns:w10="urn:schemas-microsoft-com:office:word" xmlns:w="http://schemas.openxmlformats.org/wordprocessingml/2006/main" xmlns:w14="http://schemas.microsoft.com/office/word/2010/wordml" xmlns:w15="http://schemas.microsoft.com/office/word/2012/wordml" xmlns:w16cid="http://schemas.microsoft.com/office/word/2016/wordml/cid" xmlns:w16se="http://schemas.microsoft.com/office/word/2015/wordml/symex" xmlns:wpg="http://schemas.microsoft.com/office/word/2010/wordprocessingGroup" xmlns:wpi="http://schemas.microsoft.com/office/word/2010/wordprocessingInk" xmlns:wne="http://schemas.microsoft.com/office/word/2006/wordml" xmlns:wps="http://schemas.microsoft.com/office/word/2010/wordprocessingShape" mc:Ignorable="w14 w15 w16se w16cid wp14">
   <w:body>
     <w:p>
       <w:pPr>
@@ -62,10 +62,10 @@
             <v:path o:extrusionok="f" gradientshapeok="t" o:connecttype="rect"/>
             <o:lock v:ext="edit" aspectratio="t"/>
           </v:shapetype>
-          <v:shape id="_x0000_i1025" type="#_x0000_t75" style="width:455.1pt;height:191.3pt" o:ole="">
+          <v:shape id="_x0000_i1025" type="#_x0000_t75" style="width:455.2pt;height:191.2pt" o:ole="">
             <v:imagedata r:id="rId6" o:title=""/>
           </v:shape>
-          <o:OLEObject Type="Embed" ProgID="AcroExch.Document.DC" ShapeID="_x0000_i1025" DrawAspect="Content" ObjectID="_1637078537" r:id="rId7"/>
+          <o:OLEObject Type="Embed" ProgID="AcroExch.Document.DC" ShapeID="_x0000_i1025" DrawAspect="Content" ObjectID="_1638466235" r:id="rId7"/>
         </w:object>
       </w:r>
     </w:p>
@@ -85,23 +85,7 @@
         <w:t xml:space="preserve">dual </w:t>
       </w:r>
       <w:r>
-        <w:t xml:space="preserve">encoder can have </w:t>
-      </w:r>
-      <w:proofErr w:type="gramStart"/>
-      <w:r>
-        <w:t>A</w:t>
-      </w:r>
-      <w:proofErr w:type="gramEnd"/>
-      <w:r>
-        <w:t xml:space="preserve"> (upper) and B (lower) encoders plus a “click” function. </w:t>
-      </w:r>
-      <w:proofErr w:type="gramStart"/>
-      <w:r>
-        <w:t>s/w</w:t>
-      </w:r>
-      <w:proofErr w:type="gramEnd"/>
-      <w:r>
-        <w:t xml:space="preserve"> numbering allows up to 20 numbers making encoders 1-40 and switches 1-20 </w:t>
+        <w:t xml:space="preserve">encoder can have A (upper) and B (lower) encoders plus a “click” function. s/w numbering allows up to 20 numbers making encoders 1-40 and switches 1-20 </w:t>
       </w:r>
     </w:p>
     <w:tbl>
@@ -1234,10 +1218,10 @@
       </w:pPr>
       <w:r>
         <w:object w:dxaOrig="9001" w:dyaOrig="6315" w14:anchorId="1D31DEF8">
-          <v:shape id="_x0000_i1026" type="#_x0000_t75" style="width:450.25pt;height:315.95pt" o:ole="">
+          <v:shape id="_x0000_i1026" type="#_x0000_t75" style="width:450pt;height:316pt" o:ole="">
             <v:imagedata r:id="rId8" o:title=""/>
           </v:shape>
-          <o:OLEObject Type="Embed" ProgID="Visio.Drawing.15" ShapeID="_x0000_i1026" DrawAspect="Content" ObjectID="_1637078538" r:id="rId9"/>
+          <o:OLEObject Type="Embed" ProgID="Visio.Drawing.15" ShapeID="_x0000_i1026" DrawAspect="Content" ObjectID="_1638466236" r:id="rId9"/>
         </w:object>
       </w:r>
       <w:r>
@@ -1249,14 +1233,15 @@
         <w:spacing w:after="200" w:line="276" w:lineRule="auto"/>
       </w:pPr>
       <w:r>
+        <w:lastRenderedPageBreak/>
         <w:t>Pushbuttons have two numbers: the software scan code from the matrix algorithm; and the number that is reported to CAT commands. A lookup table from scan code gives the CAT number.</w:t>
       </w:r>
       <w:r>
         <w:object w:dxaOrig="9001" w:dyaOrig="6315" w14:anchorId="49BBDE30">
-          <v:shape id="_x0000_i1027" type="#_x0000_t75" style="width:450.25pt;height:315.95pt" o:ole="">
+          <v:shape id="_x0000_i1027" type="#_x0000_t75" style="width:450pt;height:316pt" o:ole="">
             <v:imagedata r:id="rId10" o:title=""/>
           </v:shape>
-          <o:OLEObject Type="Embed" ProgID="Visio.Drawing.15" ShapeID="_x0000_i1027" DrawAspect="Content" ObjectID="_1637078539" r:id="rId11"/>
+          <o:OLEObject Type="Embed" ProgID="Visio.Drawing.15" ShapeID="_x0000_i1027" DrawAspect="Content" ObjectID="_1638466237" r:id="rId11"/>
         </w:object>
       </w:r>
     </w:p>
@@ -1389,13 +1374,8 @@
             <w:pPr>
               <w:spacing w:after="0" w:line="240" w:lineRule="auto"/>
             </w:pPr>
-            <w:proofErr w:type="spellStart"/>
-            <w:r>
-              <w:t>Softkey</w:t>
-            </w:r>
-            <w:proofErr w:type="spellEnd"/>
-            <w:r>
-              <w:t xml:space="preserve"> 1</w:t>
+            <w:r>
+              <w:t>Softkey 1</w:t>
             </w:r>
           </w:p>
         </w:tc>
@@ -1474,13 +1454,8 @@
             <w:pPr>
               <w:spacing w:after="0" w:line="240" w:lineRule="auto"/>
             </w:pPr>
-            <w:proofErr w:type="spellStart"/>
-            <w:r>
-              <w:t>Softkey</w:t>
-            </w:r>
-            <w:proofErr w:type="spellEnd"/>
-            <w:r>
-              <w:t xml:space="preserve"> 2</w:t>
+            <w:r>
+              <w:t>Softkey 2</w:t>
             </w:r>
           </w:p>
         </w:tc>
@@ -1559,13 +1534,8 @@
             <w:pPr>
               <w:spacing w:after="0" w:line="240" w:lineRule="auto"/>
             </w:pPr>
-            <w:proofErr w:type="spellStart"/>
-            <w:r>
-              <w:t>Softkey</w:t>
-            </w:r>
-            <w:proofErr w:type="spellEnd"/>
-            <w:r>
-              <w:t xml:space="preserve"> 3</w:t>
+            <w:r>
+              <w:t>Softkey 3</w:t>
             </w:r>
           </w:p>
         </w:tc>
@@ -1644,13 +1614,8 @@
             <w:pPr>
               <w:spacing w:after="0" w:line="240" w:lineRule="auto"/>
             </w:pPr>
-            <w:proofErr w:type="spellStart"/>
-            <w:r>
-              <w:t>Softkey</w:t>
-            </w:r>
-            <w:proofErr w:type="spellEnd"/>
-            <w:r>
-              <w:t xml:space="preserve"> 4</w:t>
+            <w:r>
+              <w:t>Softkey 4</w:t>
             </w:r>
           </w:p>
         </w:tc>
@@ -1729,13 +1694,8 @@
             <w:pPr>
               <w:spacing w:after="0" w:line="240" w:lineRule="auto"/>
             </w:pPr>
-            <w:proofErr w:type="spellStart"/>
-            <w:r>
-              <w:t>Softkey</w:t>
-            </w:r>
-            <w:proofErr w:type="spellEnd"/>
-            <w:r>
-              <w:t xml:space="preserve"> 5</w:t>
+            <w:r>
+              <w:t>Softkey 5</w:t>
             </w:r>
           </w:p>
         </w:tc>
@@ -1814,13 +1774,8 @@
             <w:pPr>
               <w:spacing w:after="0" w:line="240" w:lineRule="auto"/>
             </w:pPr>
-            <w:proofErr w:type="spellStart"/>
-            <w:r>
-              <w:t>Softkey</w:t>
-            </w:r>
-            <w:proofErr w:type="spellEnd"/>
-            <w:r>
-              <w:t xml:space="preserve"> 6</w:t>
+            <w:r>
+              <w:t>Softkey 6</w:t>
             </w:r>
           </w:p>
         </w:tc>
@@ -1899,13 +1854,8 @@
             <w:pPr>
               <w:spacing w:after="0" w:line="240" w:lineRule="auto"/>
             </w:pPr>
-            <w:proofErr w:type="spellStart"/>
-            <w:r>
-              <w:t>Softkey</w:t>
-            </w:r>
-            <w:proofErr w:type="spellEnd"/>
-            <w:r>
-              <w:t xml:space="preserve"> 7</w:t>
+            <w:r>
+              <w:t>Softkey 7</w:t>
             </w:r>
           </w:p>
         </w:tc>
@@ -1984,13 +1934,8 @@
             <w:pPr>
               <w:spacing w:after="0" w:line="240" w:lineRule="auto"/>
             </w:pPr>
-            <w:proofErr w:type="spellStart"/>
-            <w:r>
-              <w:t>Softkey</w:t>
-            </w:r>
-            <w:proofErr w:type="spellEnd"/>
-            <w:r>
-              <w:t xml:space="preserve"> 8</w:t>
+            <w:r>
+              <w:t>Softkey 8</w:t>
             </w:r>
           </w:p>
         </w:tc>
@@ -3005,15 +2950,8 @@
     </w:p>
     <w:p>
       <w:r>
-        <w:t>(</w:t>
-      </w:r>
-      <w:proofErr w:type="gramStart"/>
-      <w:r>
-        <w:t>encoder</w:t>
-      </w:r>
-      <w:proofErr w:type="gramEnd"/>
-      <w:r>
-        <w:t xml:space="preserve"> numbers correspond to the 1</w:t>
+        <w:lastRenderedPageBreak/>
+        <w:t>(encoder numbers correspond to the 1</w:t>
       </w:r>
       <w:r>
         <w:rPr>
@@ -3022,15 +2960,15 @@
         <w:t>st</w:t>
       </w:r>
       <w:r>
-        <w:t xml:space="preserve"> encoder number. So encoder 3</w:t>
+        <w:t xml:space="preserve"> encoder number. </w:t>
       </w:r>
       <w:proofErr w:type="gramStart"/>
       <w:r>
-        <w:t>,4</w:t>
+        <w:t>So</w:t>
       </w:r>
       <w:proofErr w:type="gramEnd"/>
       <w:r>
-        <w:t xml:space="preserve"> has switch scan code 3)</w:t>
+        <w:t xml:space="preserve"> encoder 3,4 has switch scan code 3)</w:t>
       </w:r>
     </w:p>
     <w:p>
@@ -3043,15 +2981,7 @@
     </w:p>
     <w:p>
       <w:r>
-        <w:t>(</w:t>
-      </w:r>
-      <w:proofErr w:type="gramStart"/>
-      <w:r>
-        <w:t>starting</w:t>
-      </w:r>
-      <w:proofErr w:type="gramEnd"/>
-      <w:r>
-        <w:t xml:space="preserve"> at 1</w:t>
+        <w:t>(starting at 1</w:t>
       </w:r>
       <w:r>
         <w:t>)</w:t>
@@ -3651,6 +3581,7 @@
           </w:tcPr>
           <w:p>
             <w:r>
+              <w:lastRenderedPageBreak/>
               <w:t>Pushbuttons (including encoder “press”)</w:t>
             </w:r>
           </w:p>
@@ -4539,6 +4470,7 @@
         <w:spacing w:after="0" w:line="240" w:lineRule="auto"/>
       </w:pPr>
       <w:r>
+        <w:lastRenderedPageBreak/>
         <w:t>RX2 AF gain</w:t>
       </w:r>
     </w:p>
@@ -5001,15 +4933,7 @@
       </w:r>
       <w:proofErr w:type="spellEnd"/>
       <w:r>
-        <w:t xml:space="preserve"> Thetis) so that all the “radio” functionality is in one place, to minimise latency. The controller will </w:t>
-      </w:r>
-      <w:proofErr w:type="spellStart"/>
-      <w:r>
-        <w:t>debounce</w:t>
-      </w:r>
-      <w:proofErr w:type="spellEnd"/>
-      <w:r>
-        <w:t xml:space="preserve"> buttons and encoders and pass the results for processing.</w:t>
+        <w:t xml:space="preserve"> Thetis) so that all the “radio” functionality is in one place, to minimise latency. The controller will debounce buttons and encoders and pass the results for processing.</w:t>
       </w:r>
     </w:p>
     <w:p>
@@ -5065,6 +4989,7 @@
                 <w:b/>
                 <w:bCs/>
               </w:rPr>
+              <w:lastRenderedPageBreak/>
               <w:t>Control type</w:t>
             </w:r>
           </w:p>
@@ -5594,15 +5519,7 @@
     </w:p>
     <w:p>
       <w:r>
-        <w:t xml:space="preserve"> “Arduino Nano Every” has 19 usable I/O: D0-D12, A0-A3, </w:t>
-      </w:r>
-      <w:proofErr w:type="gramStart"/>
-      <w:r>
-        <w:t>A6</w:t>
-      </w:r>
-      <w:proofErr w:type="gramEnd"/>
-      <w:r>
-        <w:t xml:space="preserve">-A7 (D13 is LED; A4-5 are I2C; we don’t need to use serial TX1, RX1 so they are available as GPIO) at very low cost. </w:t>
+        <w:t xml:space="preserve"> “Arduino Nano Every” has 19 usable I/O: D0-D12, A0-A3, A6-A7 (D13 is LED; A4-5 are I2C; we don’t need to use serial TX1, RX1 so they are available as GPIO) at very low cost. </w:t>
       </w:r>
     </w:p>
     <w:p>
@@ -5646,6 +5563,7 @@
         <w:rPr>
           <w:rFonts w:eastAsia="Times New Roman"/>
         </w:rPr>
+        <w:lastRenderedPageBreak/>
         <w:t>Arduino Issues</w:t>
       </w:r>
     </w:p>
@@ -5724,25 +5642,7 @@
     </w:p>
     <w:p>
       <w:r>
-        <w:t xml:space="preserve">Interrupt driven code is poor at </w:t>
-      </w:r>
-      <w:proofErr w:type="spellStart"/>
-      <w:r>
-        <w:t>debouncing</w:t>
-      </w:r>
-      <w:proofErr w:type="spellEnd"/>
-      <w:r>
-        <w:t xml:space="preserve">. It does work well with bounce-free optical encoders. </w:t>
-      </w:r>
-    </w:p>
-    <w:p>
-      <w:proofErr w:type="spellStart"/>
-      <w:r>
-        <w:t>Zacsketches</w:t>
-      </w:r>
-      <w:proofErr w:type="spellEnd"/>
-      <w:r>
-        <w:t>/quadrature works well for the VFO: I’m getting 2400 steps per revolution.</w:t>
+        <w:t xml:space="preserve">Interrupt driven code is poor at debouncing. It does work well with bounce-free optical encoders. </w:t>
       </w:r>
     </w:p>
     <w:p>
@@ -5887,15 +5787,7 @@
         <w:t xml:space="preserve">int8_t (signed 8 bit) </w:t>
       </w:r>
       <w:r>
-        <w:t xml:space="preserve">or </w:t>
-      </w:r>
-      <w:proofErr w:type="spellStart"/>
-      <w:r>
-        <w:t>int</w:t>
-      </w:r>
-      <w:proofErr w:type="spellEnd"/>
-      <w:r>
-        <w:t xml:space="preserve"> (16 bit) rather than long (32 bit)</w:t>
+        <w:t>or int (16 bit) rather than long (32 bit)</w:t>
       </w:r>
     </w:p>
     <w:p>
@@ -5944,54 +5836,121 @@
         <w:t>wire.SetClock</w:t>
       </w:r>
       <w:proofErr w:type="spellEnd"/>
-      <w:r>
-        <w:t>(</w:t>
-      </w:r>
       <w:proofErr w:type="gramEnd"/>
       <w:r>
-        <w:t xml:space="preserve">) to adjust. Could be </w:t>
+        <w:t xml:space="preserve">() to adjust. Could be 400KHz or 1MHz for example. I2C is quite slow: at 400KHz, ~100us per transaction. </w:t>
+      </w:r>
+    </w:p>
+    <w:p>
+      <w:r>
+        <w:t>In principle the processor doesn’t need to wait for data to come back – could call “</w:t>
+      </w:r>
+      <w:proofErr w:type="spellStart"/>
+      <w:r>
+        <w:t>wire.requestfrom</w:t>
+      </w:r>
+      <w:proofErr w:type="spellEnd"/>
+      <w:r>
+        <w:t>” and do something else then call “</w:t>
+      </w:r>
+      <w:proofErr w:type="spellStart"/>
+      <w:r>
+        <w:t>wire.read</w:t>
+      </w:r>
+      <w:proofErr w:type="spellEnd"/>
+      <w:r>
+        <w:t>” later</w:t>
+      </w:r>
+    </w:p>
+    <w:p>
+      <w:pPr>
+        <w:pStyle w:val="Heading2"/>
+      </w:pPr>
+      <w:r>
+        <w:t>Optical Encoder Scanning</w:t>
+      </w:r>
+    </w:p>
+    <w:p>
+      <w:r>
+        <w:t>The Broadcom type encoder gives 120 pulses per revolution. By counting every edge, ie 480 edges per revolution, it is good enough for VFO control (4.8KHz per revolution @10Hz step).</w:t>
+      </w:r>
+    </w:p>
+    <w:p>
+      <w:r>
+        <w:t>The ball bearing encoders are too fast. The 600ppr encoder gives 2400 edges per revolution and when turned at about 1.5 turns per second, the VFO control on Thetis starts to run backwards.</w:t>
+      </w:r>
+    </w:p>
+    <w:p>
+      <w:r>
+        <w:t xml:space="preserve">A solution is to have conditional compilation, and for the </w:t>
       </w:r>
       <w:proofErr w:type="gramStart"/>
       <w:r>
-        <w:t>400KHz</w:t>
+        <w:t>high resolution</w:t>
       </w:r>
       <w:proofErr w:type="gramEnd"/>
       <w:r>
-        <w:t xml:space="preserve"> or 1MHz for example. I2C is quite slow: at </w:t>
+        <w:t xml:space="preserve"> optical encoders only interrupt on the rising edge of one input (therefore 600 interrupts per revolution) and use the other input to sense direction.</w:t>
+      </w:r>
+    </w:p>
+    <w:p>
+      <w:r>
+        <w:t xml:space="preserve">In </w:t>
+      </w:r>
+      <w:proofErr w:type="spellStart"/>
+      <w:r>
+        <w:t>globalinclude.h</w:t>
+      </w:r>
+      <w:proofErr w:type="spellEnd"/>
+      <w:r>
+        <w:t>:</w:t>
+      </w:r>
+    </w:p>
+    <w:p>
+      <w:r>
+        <w:lastRenderedPageBreak/>
+        <w:t xml:space="preserve">To compile for the </w:t>
       </w:r>
       <w:proofErr w:type="gramStart"/>
       <w:r>
-        <w:t>400KHz</w:t>
+        <w:t>high resolution</w:t>
       </w:r>
       <w:proofErr w:type="gramEnd"/>
       <w:r>
-        <w:t xml:space="preserve">, ~100us per transaction. </w:t>
-      </w:r>
-    </w:p>
-    <w:p>
-      <w:r>
-        <w:t>In principle the processor doesn’t need to wait for data to come back – could call “</w:t>
-      </w:r>
-      <w:proofErr w:type="spellStart"/>
-      <w:r>
-        <w:t>wire.requestfrom</w:t>
-      </w:r>
-      <w:proofErr w:type="spellEnd"/>
-      <w:r>
-        <w:t>” and do something else then call “</w:t>
-      </w:r>
-      <w:proofErr w:type="spellStart"/>
-      <w:r>
-        <w:t>wire.read</w:t>
-      </w:r>
-      <w:proofErr w:type="spellEnd"/>
-      <w:r>
-        <w:t>” later</w:t>
-      </w:r>
-    </w:p>
-    <w:p>
-      <w:pPr>
-        <w:pStyle w:val="Heading1"/>
+        <w:t xml:space="preserve"> encoder:</w:t>
+      </w:r>
+    </w:p>
+    <w:p>
+      <w:pPr>
+        <w:ind w:left="720"/>
+      </w:pPr>
+      <w:r>
+        <w:t>#define HIRESOPTICALENCODER 1</w:t>
+      </w:r>
+    </w:p>
+    <w:p>
+      <w:r>
+        <w:t>To compile for the Broadcom type encoder:</w:t>
+      </w:r>
+    </w:p>
+    <w:p>
+      <w:pPr>
+        <w:ind w:left="720"/>
+      </w:pPr>
+      <w:r>
+        <w:t>//</w:t>
+      </w:r>
+      <w:r>
+        <w:t>#define HIRESOPTICALENCODER 1</w:t>
+      </w:r>
+    </w:p>
+    <w:p>
+      <w:bookmarkStart w:id="0" w:name="_GoBack"/>
+      <w:bookmarkEnd w:id="0"/>
+    </w:p>
+    <w:p>
+      <w:pPr>
+        <w:pStyle w:val="Heading2"/>
       </w:pPr>
       <w:r>
         <w:t>Keypad scanning</w:t>
@@ -6018,10 +5977,10 @@
       </w:pPr>
       <w:r>
         <w:object w:dxaOrig="7456" w:dyaOrig="4576" w14:anchorId="257F2A96">
-          <v:shape id="_x0000_i1028" type="#_x0000_t75" style="width:372.9pt;height:228.35pt" o:ole="">
+          <v:shape id="_x0000_i1028" type="#_x0000_t75" style="width:372.8pt;height:228.4pt" o:ole="">
             <v:imagedata r:id="rId14" o:title=""/>
           </v:shape>
-          <o:OLEObject Type="Embed" ProgID="Visio.Drawing.11" ShapeID="_x0000_i1028" DrawAspect="Content" ObjectID="_1637078540" r:id="rId15"/>
+          <o:OLEObject Type="Embed" ProgID="Visio.Drawing.11" ShapeID="_x0000_i1028" DrawAspect="Content" ObjectID="_1638466238" r:id="rId15"/>
         </w:object>
       </w:r>
     </w:p>
@@ -6093,13 +6052,8 @@
       </w:r>
     </w:p>
     <w:p>
-      <w:proofErr w:type="gramStart"/>
-      <w:r>
-        <w:t>@400KHz</w:t>
-      </w:r>
-      <w:proofErr w:type="gramEnd"/>
-      <w:r>
-        <w:t>, byte read over I2C ~45us. @1MHz, will be ~20us. SPI could be 10x faster. Will need to segregate I2C activity to avoid stalling waiting for it.</w:t>
+      <w:r>
+        <w:t>@400KHz, byte read over I2C ~45us. @1MHz, will be ~20us. SPI could be 10x faster. Will need to segregate I2C activity to avoid stalling waiting for it.</w:t>
       </w:r>
     </w:p>
     <w:p>
@@ -6119,6 +6073,7 @@
     </w:p>
     <w:p>
       <w:r>
+        <w:lastRenderedPageBreak/>
         <w:t xml:space="preserve">Update any LEDs. </w:t>
       </w:r>
     </w:p>
@@ -7530,6 +7485,7 @@
         <w:pStyle w:val="Heading2"/>
       </w:pPr>
       <w:r>
+        <w:lastRenderedPageBreak/>
         <w:t>Arduino Pins</w:t>
       </w:r>
     </w:p>
@@ -8654,13 +8610,8 @@
               <w:keepNext/>
               <w:spacing w:after="0" w:line="240" w:lineRule="auto"/>
             </w:pPr>
-            <w:proofErr w:type="spellStart"/>
-            <w:r>
-              <w:t>Softkey</w:t>
-            </w:r>
-            <w:proofErr w:type="spellEnd"/>
-            <w:r>
-              <w:t xml:space="preserve"> 8</w:t>
+            <w:r>
+              <w:t>Softkey 8</w:t>
             </w:r>
           </w:p>
         </w:tc>
@@ -8811,13 +8762,8 @@
               <w:keepNext/>
               <w:spacing w:after="0" w:line="240" w:lineRule="auto"/>
             </w:pPr>
-            <w:proofErr w:type="spellStart"/>
-            <w:r>
-              <w:t>Softkey</w:t>
-            </w:r>
-            <w:proofErr w:type="spellEnd"/>
-            <w:r>
-              <w:t xml:space="preserve"> 7</w:t>
+            <w:r>
+              <w:t>Softkey 7</w:t>
             </w:r>
           </w:p>
         </w:tc>
@@ -8968,13 +8914,8 @@
               <w:keepNext/>
               <w:spacing w:after="0" w:line="240" w:lineRule="auto"/>
             </w:pPr>
-            <w:proofErr w:type="spellStart"/>
-            <w:r>
-              <w:t>Softkey</w:t>
-            </w:r>
-            <w:proofErr w:type="spellEnd"/>
-            <w:r>
-              <w:t xml:space="preserve"> 6</w:t>
+            <w:r>
+              <w:t>Softkey 6</w:t>
             </w:r>
           </w:p>
         </w:tc>
@@ -9125,13 +9066,8 @@
               <w:keepNext/>
               <w:spacing w:after="0" w:line="240" w:lineRule="auto"/>
             </w:pPr>
-            <w:proofErr w:type="spellStart"/>
-            <w:r>
-              <w:t>Softkey</w:t>
-            </w:r>
-            <w:proofErr w:type="spellEnd"/>
-            <w:r>
-              <w:t xml:space="preserve"> 5</w:t>
+            <w:r>
+              <w:t>Softkey 5</w:t>
             </w:r>
           </w:p>
         </w:tc>
@@ -9273,13 +9209,8 @@
               <w:keepNext/>
               <w:spacing w:after="0" w:line="240" w:lineRule="auto"/>
             </w:pPr>
-            <w:proofErr w:type="spellStart"/>
-            <w:r>
-              <w:t>Softkey</w:t>
-            </w:r>
-            <w:proofErr w:type="spellEnd"/>
-            <w:r>
-              <w:t xml:space="preserve"> 4</w:t>
+            <w:r>
+              <w:t>Softkey 4</w:t>
             </w:r>
           </w:p>
         </w:tc>
@@ -9421,13 +9352,8 @@
               <w:keepNext/>
               <w:spacing w:after="0" w:line="240" w:lineRule="auto"/>
             </w:pPr>
-            <w:proofErr w:type="spellStart"/>
-            <w:r>
-              <w:t>Softkey</w:t>
-            </w:r>
-            <w:proofErr w:type="spellEnd"/>
-            <w:r>
-              <w:t xml:space="preserve"> 3</w:t>
+            <w:r>
+              <w:t>Softkey 3</w:t>
             </w:r>
           </w:p>
         </w:tc>
@@ -9569,13 +9495,8 @@
               <w:keepNext/>
               <w:spacing w:after="0" w:line="240" w:lineRule="auto"/>
             </w:pPr>
-            <w:proofErr w:type="spellStart"/>
-            <w:r>
-              <w:t>Softkey</w:t>
-            </w:r>
-            <w:proofErr w:type="spellEnd"/>
-            <w:r>
-              <w:t xml:space="preserve"> 2</w:t>
+            <w:r>
+              <w:t>Softkey 2</w:t>
             </w:r>
           </w:p>
         </w:tc>
@@ -9717,13 +9638,8 @@
               <w:keepNext/>
               <w:spacing w:after="0" w:line="240" w:lineRule="auto"/>
             </w:pPr>
-            <w:proofErr w:type="spellStart"/>
-            <w:r>
-              <w:t>Softkey</w:t>
-            </w:r>
-            <w:proofErr w:type="spellEnd"/>
-            <w:r>
-              <w:t xml:space="preserve"> 1</w:t>
+            <w:r>
+              <w:t>Softkey 1</w:t>
             </w:r>
           </w:p>
         </w:tc>
@@ -10126,6 +10042,7 @@
               <w:spacing w:after="0" w:line="240" w:lineRule="auto"/>
             </w:pPr>
             <w:r>
+              <w:lastRenderedPageBreak/>
               <w:t>A1</w:t>
             </w:r>
           </w:p>
@@ -10296,10 +10213,10 @@
     <w:p>
       <w:r>
         <w:object w:dxaOrig="8956" w:dyaOrig="9090" w14:anchorId="2A455F9B">
-          <v:shape id="_x0000_i1029" type="#_x0000_t75" style="width:447.6pt;height:454.55pt" o:ole="">
+          <v:shape id="_x0000_i1029" type="#_x0000_t75" style="width:448pt;height:454.4pt" o:ole="">
             <v:imagedata r:id="rId16" o:title=""/>
           </v:shape>
-          <o:OLEObject Type="Embed" ProgID="Visio.Drawing.11" ShapeID="_x0000_i1029" DrawAspect="Content" ObjectID="_1637078541" r:id="rId17"/>
+          <o:OLEObject Type="Embed" ProgID="Visio.Drawing.11" ShapeID="_x0000_i1029" DrawAspect="Content" ObjectID="_1638466239" r:id="rId17"/>
         </w:object>
       </w:r>
     </w:p>
@@ -10318,15 +10235,7 @@
     </w:p>
     <w:p>
       <w:r>
-        <w:t>There is a need to be able to set the brightness of the main LCD display. Implemented with a simple PWM output, which has ~</w:t>
-      </w:r>
-      <w:proofErr w:type="gramStart"/>
-      <w:r>
-        <w:t>1KHz</w:t>
-      </w:r>
-      <w:proofErr w:type="gramEnd"/>
-      <w:r>
-        <w:t xml:space="preserve"> PRF. Setting changed if a defined encoder turned while a defined pushbutton pressed; setting stored in EEPROM and retrieved at power up. Setting written back ~5s after it was last updated. </w:t>
+        <w:t xml:space="preserve">There is a need to be able to set the brightness of the main LCD display. Implemented with a simple PWM output, which has ~1KHz PRF. Setting changed if a defined encoder turned while a defined pushbutton pressed; setting stored in EEPROM and retrieved at power up. Setting written back ~5s after it was last updated. </w:t>
       </w:r>
     </w:p>
     <w:p/>
@@ -10359,15 +10268,7 @@
     </w:p>
     <w:p>
       <w:r>
-        <w:t>(</w:t>
-      </w:r>
-      <w:proofErr w:type="gramStart"/>
-      <w:r>
-        <w:t>click</w:t>
-      </w:r>
-      <w:proofErr w:type="gramEnd"/>
-      <w:r>
-        <w:t xml:space="preserve"> “clone or download” then “Download zip”). Save to a folder, and you will need code from one of the subfolders.</w:t>
+        <w:t>(click “clone or download” then “Download zip”). Save to a folder, and you will need code from one of the subfolders.</w:t>
       </w:r>
     </w:p>
     <w:tbl>
@@ -10408,10 +10309,10 @@
             </w:pPr>
             <w:r>
               <w:object w:dxaOrig="9345" w:dyaOrig="3930" w14:anchorId="191F5201">
-                <v:shape id="_x0000_i1030" type="#_x0000_t75" style="width:229.95pt;height:96.7pt" o:ole="">
+                <v:shape id="_x0000_i1030" type="#_x0000_t75" style="width:230pt;height:96.8pt" o:ole="">
                   <v:imagedata r:id="rId6" o:title=""/>
                 </v:shape>
-                <o:OLEObject Type="Embed" ProgID="AcroExch.Document.DC" ShapeID="_x0000_i1030" DrawAspect="Content" ObjectID="_1637078542" r:id="rId19"/>
+                <o:OLEObject Type="Embed" ProgID="AcroExch.Document.DC" ShapeID="_x0000_i1030" DrawAspect="Content" ObjectID="_1638466240" r:id="rId19"/>
               </w:object>
             </w:r>
           </w:p>
@@ -10757,6 +10658,7 @@
           <w:noProof/>
           <w:lang w:eastAsia="en-GB"/>
         </w:rPr>
+        <w:lastRenderedPageBreak/>
         <w:drawing>
           <wp:inline distT="0" distB="0" distL="0" distR="0" wp14:anchorId="273FA223" wp14:editId="7903E789">
             <wp:extent cx="3861184" cy="3907307"/>
@@ -10916,6 +10818,7 @@
         <w:pStyle w:val="Heading1"/>
       </w:pPr>
       <w:r>
+        <w:lastRenderedPageBreak/>
         <w:t>Download the Andromeda Software Repository</w:t>
       </w:r>
     </w:p>
@@ -11062,15 +10965,7 @@
               <w:spacing w:after="0" w:line="240" w:lineRule="auto"/>
             </w:pPr>
             <w:r>
-              <w:t xml:space="preserve">Arduino </w:t>
-            </w:r>
-            <w:proofErr w:type="spellStart"/>
-            <w:r>
-              <w:t>nano</w:t>
-            </w:r>
-            <w:proofErr w:type="spellEnd"/>
-            <w:r>
-              <w:t xml:space="preserve"> every sketch</w:t>
+              <w:t>Arduino nano every sketch</w:t>
             </w:r>
           </w:p>
         </w:tc>
@@ -11268,15 +11163,7 @@
         <w:t xml:space="preserve">To open the </w:t>
       </w:r>
       <w:r>
-        <w:t xml:space="preserve">appropriate software sketch (the filenames </w:t>
-      </w:r>
-      <w:proofErr w:type="spellStart"/>
-      <w:r>
-        <w:t>etc</w:t>
-      </w:r>
-      <w:proofErr w:type="spellEnd"/>
-      <w:r>
-        <w:t xml:space="preserve"> are listed in the tables above)</w:t>
+        <w:t>appropriate software sketch (the filenames etc are listed in the tables above)</w:t>
       </w:r>
     </w:p>
     <w:p>
@@ -11320,15 +11207,7 @@
         </w:numPr>
       </w:pPr>
       <w:r>
-        <w:t xml:space="preserve">Open the “Arduino </w:t>
-      </w:r>
-      <w:proofErr w:type="spellStart"/>
-      <w:r>
-        <w:t>nano</w:t>
-      </w:r>
-      <w:proofErr w:type="spellEnd"/>
-      <w:r>
-        <w:t xml:space="preserve"> every sketch” folder then “</w:t>
+        <w:t>Open the “Arduino nano every sketch” folder then “</w:t>
       </w:r>
       <w:proofErr w:type="spellStart"/>
       <w:r>
@@ -11483,6 +11362,7 @@
     <w:p/>
     <w:p>
       <w:r>
+        <w:lastRenderedPageBreak/>
         <w:t>Finally you need to upload the code to your Arduino:</w:t>
       </w:r>
     </w:p>
@@ -11785,12 +11665,7 @@
         </w:numPr>
       </w:pPr>
       <w:r>
-        <w:t xml:space="preserve">If you use a different “CAT control” box to enter the COM port number, the encoders and buttons will work but the indicators will not be controlled </w:t>
-      </w:r>
-      <w:bookmarkStart w:id="0" w:name="_GoBack"/>
-      <w:bookmarkEnd w:id="0"/>
-      <w:r>
-        <w:t xml:space="preserve">by Thetis. </w:t>
+        <w:t xml:space="preserve">If you use a different “CAT control” box to enter the COM port number, the encoders and buttons will work but the indicators will not be controlled by Thetis. </w:t>
       </w:r>
     </w:p>
     <w:p>
@@ -11799,6 +11674,7 @@
           <w:noProof/>
           <w:lang w:eastAsia="en-GB"/>
         </w:rPr>
+        <w:lastRenderedPageBreak/>
         <w:drawing>
           <wp:inline distT="0" distB="0" distL="0" distR="0" wp14:anchorId="4BF7A7CF" wp14:editId="1B8C1F3F">
             <wp:extent cx="4723550" cy="3678033"/>
@@ -11870,18 +11746,6 @@
         <w:t>Different encoder functions during TX (to allow ATU fine tune)</w:t>
       </w:r>
     </w:p>
-    <w:p>
-      <w:pPr>
-        <w:pStyle w:val="ListParagraph"/>
-        <w:numPr>
-          <w:ilvl w:val="0"/>
-          <w:numId w:val="41"/>
-        </w:numPr>
-      </w:pPr>
-      <w:r>
-        <w:t>User editor for control assignments</w:t>
-      </w:r>
-    </w:p>
     <w:p/>
     <w:p/>
     <w:sectPr>
@@ -11895,7 +11759,7 @@
 </file>
 
 <file path=word/numbering.xml><?xml version="1.0" encoding="utf-8"?>
-<w:numbering xmlns:wpc="http://schemas.microsoft.com/office/word/2010/wordprocessingCanvas" xmlns:mc="http://schemas.openxmlformats.org/markup-compatibility/2006" xmlns:o="urn:schemas-microsoft-com:office:office" xmlns:r="http://schemas.openxmlformats.org/officeDocument/2006/relationships" xmlns:m="http://schemas.openxmlformats.org/officeDocument/2006/math" xmlns:v="urn:schemas-microsoft-com:vml" xmlns:wp14="http://schemas.microsoft.com/office/word/2010/wordprocessingDrawing" xmlns:wp="http://schemas.openxmlformats.org/drawingml/2006/wordprocessingDrawing" xmlns:w10="urn:schemas-microsoft-com:office:word" xmlns:w="http://schemas.openxmlformats.org/wordprocessingml/2006/main" xmlns:w14="http://schemas.microsoft.com/office/word/2010/wordml" xmlns:w15="http://schemas.microsoft.com/office/word/2012/wordml" xmlns:wpg="http://schemas.microsoft.com/office/word/2010/wordprocessingGroup" xmlns:wpi="http://schemas.microsoft.com/office/word/2010/wordprocessingInk" xmlns:wne="http://schemas.microsoft.com/office/word/2006/wordml" xmlns:wps="http://schemas.microsoft.com/office/word/2010/wordprocessingShape" mc:Ignorable="w14 w15 wp14">
+<w:numbering xmlns:wpc="http://schemas.microsoft.com/office/word/2010/wordprocessingCanvas" xmlns:cx="http://schemas.microsoft.com/office/drawing/2014/chartex" xmlns:cx1="http://schemas.microsoft.com/office/drawing/2015/9/8/chartex" xmlns:cx2="http://schemas.microsoft.com/office/drawing/2015/10/21/chartex" xmlns:cx3="http://schemas.microsoft.com/office/drawing/2016/5/9/chartex" xmlns:cx4="http://schemas.microsoft.com/office/drawing/2016/5/10/chartex" xmlns:cx5="http://schemas.microsoft.com/office/drawing/2016/5/11/chartex" xmlns:cx6="http://schemas.microsoft.com/office/drawing/2016/5/12/chartex" xmlns:cx7="http://schemas.microsoft.com/office/drawing/2016/5/13/chartex" xmlns:cx8="http://schemas.microsoft.com/office/drawing/2016/5/14/chartex" xmlns:mc="http://schemas.openxmlformats.org/markup-compatibility/2006" xmlns:aink="http://schemas.microsoft.com/office/drawing/2016/ink" xmlns:am3d="http://schemas.microsoft.com/office/drawing/2017/model3d" xmlns:o="urn:schemas-microsoft-com:office:office" xmlns:r="http://schemas.openxmlformats.org/officeDocument/2006/relationships" xmlns:m="http://schemas.openxmlformats.org/officeDocument/2006/math" xmlns:v="urn:schemas-microsoft-com:vml" xmlns:wp14="http://schemas.microsoft.com/office/word/2010/wordprocessingDrawing" xmlns:wp="http://schemas.openxmlformats.org/drawingml/2006/wordprocessingDrawing" xmlns:w10="urn:schemas-microsoft-com:office:word" xmlns:w="http://schemas.openxmlformats.org/wordprocessingml/2006/main" xmlns:w14="http://schemas.microsoft.com/office/word/2010/wordml" xmlns:w15="http://schemas.microsoft.com/office/word/2012/wordml" xmlns:w16cid="http://schemas.microsoft.com/office/word/2016/wordml/cid" xmlns:w16se="http://schemas.microsoft.com/office/word/2015/wordml/symex" xmlns:wpg="http://schemas.microsoft.com/office/word/2010/wordprocessingGroup" xmlns:wpi="http://schemas.microsoft.com/office/word/2010/wordprocessingInk" xmlns:wne="http://schemas.microsoft.com/office/word/2006/wordml" xmlns:wps="http://schemas.microsoft.com/office/word/2010/wordprocessingShape" mc:Ignorable="w14 w15 w16se w16cid wp14">
   <w:abstractNum w:abstractNumId="0" w15:restartNumberingAfterBreak="0">
     <w:nsid w:val="0C1B0D15"/>
     <w:multiLevelType w:val="hybridMultilevel"/>
@@ -15360,6 +15224,119 @@
     </w:lvl>
   </w:abstractNum>
   <w:abstractNum w:abstractNumId="35" w15:restartNumberingAfterBreak="0">
+    <w:nsid w:val="74AC326A"/>
+    <w:multiLevelType w:val="hybridMultilevel"/>
+    <w:tmpl w:val="7D7EAFA4"/>
+    <w:lvl w:ilvl="0" w:tplc="08090001">
+      <w:start w:val="1"/>
+      <w:numFmt w:val="bullet"/>
+      <w:lvlText w:val=""/>
+      <w:lvlJc w:val="left"/>
+      <w:pPr>
+        <w:ind w:left="720" w:hanging="360"/>
+      </w:pPr>
+      <w:rPr>
+        <w:rFonts w:ascii="Symbol" w:hAnsi="Symbol" w:hint="default"/>
+      </w:rPr>
+    </w:lvl>
+    <w:lvl w:ilvl="1" w:tplc="08090003" w:tentative="1">
+      <w:start w:val="1"/>
+      <w:numFmt w:val="bullet"/>
+      <w:lvlText w:val="o"/>
+      <w:lvlJc w:val="left"/>
+      <w:pPr>
+        <w:ind w:left="1440" w:hanging="360"/>
+      </w:pPr>
+      <w:rPr>
+        <w:rFonts w:ascii="Courier New" w:hAnsi="Courier New" w:cs="Courier New" w:hint="default"/>
+      </w:rPr>
+    </w:lvl>
+    <w:lvl w:ilvl="2" w:tplc="08090005" w:tentative="1">
+      <w:start w:val="1"/>
+      <w:numFmt w:val="bullet"/>
+      <w:lvlText w:val=""/>
+      <w:lvlJc w:val="left"/>
+      <w:pPr>
+        <w:ind w:left="2160" w:hanging="360"/>
+      </w:pPr>
+      <w:rPr>
+        <w:rFonts w:ascii="Wingdings" w:hAnsi="Wingdings" w:hint="default"/>
+      </w:rPr>
+    </w:lvl>
+    <w:lvl w:ilvl="3" w:tplc="08090001" w:tentative="1">
+      <w:start w:val="1"/>
+      <w:numFmt w:val="bullet"/>
+      <w:lvlText w:val=""/>
+      <w:lvlJc w:val="left"/>
+      <w:pPr>
+        <w:ind w:left="2880" w:hanging="360"/>
+      </w:pPr>
+      <w:rPr>
+        <w:rFonts w:ascii="Symbol" w:hAnsi="Symbol" w:hint="default"/>
+      </w:rPr>
+    </w:lvl>
+    <w:lvl w:ilvl="4" w:tplc="08090003" w:tentative="1">
+      <w:start w:val="1"/>
+      <w:numFmt w:val="bullet"/>
+      <w:lvlText w:val="o"/>
+      <w:lvlJc w:val="left"/>
+      <w:pPr>
+        <w:ind w:left="3600" w:hanging="360"/>
+      </w:pPr>
+      <w:rPr>
+        <w:rFonts w:ascii="Courier New" w:hAnsi="Courier New" w:cs="Courier New" w:hint="default"/>
+      </w:rPr>
+    </w:lvl>
+    <w:lvl w:ilvl="5" w:tplc="08090005" w:tentative="1">
+      <w:start w:val="1"/>
+      <w:numFmt w:val="bullet"/>
+      <w:lvlText w:val=""/>
+      <w:lvlJc w:val="left"/>
+      <w:pPr>
+        <w:ind w:left="4320" w:hanging="360"/>
+      </w:pPr>
+      <w:rPr>
+        <w:rFonts w:ascii="Wingdings" w:hAnsi="Wingdings" w:hint="default"/>
+      </w:rPr>
+    </w:lvl>
+    <w:lvl w:ilvl="6" w:tplc="08090001" w:tentative="1">
+      <w:start w:val="1"/>
+      <w:numFmt w:val="bullet"/>
+      <w:lvlText w:val=""/>
+      <w:lvlJc w:val="left"/>
+      <w:pPr>
+        <w:ind w:left="5040" w:hanging="360"/>
+      </w:pPr>
+      <w:rPr>
+        <w:rFonts w:ascii="Symbol" w:hAnsi="Symbol" w:hint="default"/>
+      </w:rPr>
+    </w:lvl>
+    <w:lvl w:ilvl="7" w:tplc="08090003" w:tentative="1">
+      <w:start w:val="1"/>
+      <w:numFmt w:val="bullet"/>
+      <w:lvlText w:val="o"/>
+      <w:lvlJc w:val="left"/>
+      <w:pPr>
+        <w:ind w:left="5760" w:hanging="360"/>
+      </w:pPr>
+      <w:rPr>
+        <w:rFonts w:ascii="Courier New" w:hAnsi="Courier New" w:cs="Courier New" w:hint="default"/>
+      </w:rPr>
+    </w:lvl>
+    <w:lvl w:ilvl="8" w:tplc="08090005" w:tentative="1">
+      <w:start w:val="1"/>
+      <w:numFmt w:val="bullet"/>
+      <w:lvlText w:val=""/>
+      <w:lvlJc w:val="left"/>
+      <w:pPr>
+        <w:ind w:left="6480" w:hanging="360"/>
+      </w:pPr>
+      <w:rPr>
+        <w:rFonts w:ascii="Wingdings" w:hAnsi="Wingdings" w:hint="default"/>
+      </w:rPr>
+    </w:lvl>
+  </w:abstractNum>
+  <w:abstractNum w:abstractNumId="36" w15:restartNumberingAfterBreak="0">
     <w:nsid w:val="78703974"/>
     <w:multiLevelType w:val="hybridMultilevel"/>
     <w:tmpl w:val="9BD0230A"/>
@@ -15472,7 +15449,7 @@
       </w:rPr>
     </w:lvl>
   </w:abstractNum>
-  <w:abstractNum w:abstractNumId="36" w15:restartNumberingAfterBreak="0">
+  <w:abstractNum w:abstractNumId="37" w15:restartNumberingAfterBreak="0">
     <w:nsid w:val="79296A4E"/>
     <w:multiLevelType w:val="hybridMultilevel"/>
     <w:tmpl w:val="E0C8FD64"/>
@@ -15585,7 +15562,7 @@
       </w:rPr>
     </w:lvl>
   </w:abstractNum>
-  <w:abstractNum w:abstractNumId="37" w15:restartNumberingAfterBreak="0">
+  <w:abstractNum w:abstractNumId="38" w15:restartNumberingAfterBreak="0">
     <w:nsid w:val="7CC9113F"/>
     <w:multiLevelType w:val="hybridMultilevel"/>
     <w:tmpl w:val="B2D634BC"/>
@@ -15698,7 +15675,7 @@
       </w:rPr>
     </w:lvl>
   </w:abstractNum>
-  <w:abstractNum w:abstractNumId="38" w15:restartNumberingAfterBreak="0">
+  <w:abstractNum w:abstractNumId="39" w15:restartNumberingAfterBreak="0">
     <w:nsid w:val="7E7E00D1"/>
     <w:multiLevelType w:val="hybridMultilevel"/>
     <w:tmpl w:val="1D582C8E"/>
@@ -15811,7 +15788,7 @@
       </w:rPr>
     </w:lvl>
   </w:abstractNum>
-  <w:abstractNum w:abstractNumId="39" w15:restartNumberingAfterBreak="0">
+  <w:abstractNum w:abstractNumId="40" w15:restartNumberingAfterBreak="0">
     <w:nsid w:val="7EA966E0"/>
     <w:multiLevelType w:val="hybridMultilevel"/>
     <w:tmpl w:val="F0766EBE"/>
@@ -15897,7 +15874,7 @@
       </w:pPr>
     </w:lvl>
   </w:abstractNum>
-  <w:abstractNum w:abstractNumId="40" w15:restartNumberingAfterBreak="0">
+  <w:abstractNum w:abstractNumId="41" w15:restartNumberingAfterBreak="0">
     <w:nsid w:val="7EE73ECA"/>
     <w:multiLevelType w:val="hybridMultilevel"/>
     <w:tmpl w:val="F43424DA"/>
@@ -16014,10 +15991,10 @@
     <w:abstractNumId w:val="30"/>
   </w:num>
   <w:num w:numId="2">
-    <w:abstractNumId w:val="40"/>
+    <w:abstractNumId w:val="41"/>
   </w:num>
   <w:num w:numId="3">
-    <w:abstractNumId w:val="35"/>
+    <w:abstractNumId w:val="36"/>
   </w:num>
   <w:num w:numId="4">
     <w:abstractNumId w:val="20"/>
@@ -16026,7 +16003,7 @@
     <w:abstractNumId w:val="17"/>
   </w:num>
   <w:num w:numId="6">
-    <w:abstractNumId w:val="39"/>
+    <w:abstractNumId w:val="40"/>
   </w:num>
   <w:num w:numId="7">
     <w:abstractNumId w:val="24"/>
@@ -16035,7 +16012,7 @@
     <w:abstractNumId w:val="22"/>
   </w:num>
   <w:num w:numId="9">
-    <w:abstractNumId w:val="37"/>
+    <w:abstractNumId w:val="38"/>
   </w:num>
   <w:num w:numId="10">
     <w:abstractNumId w:val="12"/>
@@ -16044,7 +16021,7 @@
     <w:abstractNumId w:val="34"/>
   </w:num>
   <w:num w:numId="12">
-    <w:abstractNumId w:val="38"/>
+    <w:abstractNumId w:val="39"/>
   </w:num>
   <w:num w:numId="13">
     <w:abstractNumId w:val="28"/>
@@ -16065,7 +16042,7 @@
     <w:abstractNumId w:val="23"/>
   </w:num>
   <w:num w:numId="19">
-    <w:abstractNumId w:val="36"/>
+    <w:abstractNumId w:val="37"/>
   </w:num>
   <w:num w:numId="20">
     <w:abstractNumId w:val="8"/>
@@ -16163,11 +16140,14 @@
   <w:num w:numId="42">
     <w:abstractNumId w:val="15"/>
   </w:num>
+  <w:num w:numId="43">
+    <w:abstractNumId w:val="35"/>
+  </w:num>
 </w:numbering>
 </file>
 
 <file path=word/styles.xml><?xml version="1.0" encoding="utf-8"?>
-<w:styles xmlns:mc="http://schemas.openxmlformats.org/markup-compatibility/2006" xmlns:r="http://schemas.openxmlformats.org/officeDocument/2006/relationships" xmlns:w="http://schemas.openxmlformats.org/wordprocessingml/2006/main" xmlns:w14="http://schemas.microsoft.com/office/word/2010/wordml" xmlns:w15="http://schemas.microsoft.com/office/word/2012/wordml" mc:Ignorable="w14 w15">
+<w:styles xmlns:mc="http://schemas.openxmlformats.org/markup-compatibility/2006" xmlns:r="http://schemas.openxmlformats.org/officeDocument/2006/relationships" xmlns:w="http://schemas.openxmlformats.org/wordprocessingml/2006/main" xmlns:w14="http://schemas.microsoft.com/office/word/2010/wordml" xmlns:w15="http://schemas.microsoft.com/office/word/2012/wordml" xmlns:w16cid="http://schemas.microsoft.com/office/word/2016/wordml/cid" xmlns:w16se="http://schemas.microsoft.com/office/word/2015/wordml/symex" mc:Ignorable="w14 w15 w16se w16cid">
   <w:docDefaults>
     <w:rPrDefault>
       <w:rPr>
@@ -16183,7 +16163,7 @@
       </w:pPr>
     </w:pPrDefault>
   </w:docDefaults>
-  <w:latentStyles w:defLockedState="0" w:defUIPriority="99" w:defSemiHidden="0" w:defUnhideWhenUsed="0" w:defQFormat="0" w:count="371">
+  <w:latentStyles w:defLockedState="0" w:defUIPriority="99" w:defSemiHidden="0" w:defUnhideWhenUsed="0" w:defQFormat="0" w:count="376">
     <w:lsdException w:name="Normal" w:uiPriority="0" w:qFormat="1"/>
     <w:lsdException w:name="heading 1" w:uiPriority="9" w:qFormat="1"/>
     <w:lsdException w:name="heading 2" w:semiHidden="1" w:uiPriority="9" w:unhideWhenUsed="1" w:qFormat="1"/>
@@ -16289,7 +16269,6 @@
     <w:lsdException w:name="HTML Sample" w:semiHidden="1" w:unhideWhenUsed="1"/>
     <w:lsdException w:name="HTML Typewriter" w:semiHidden="1" w:unhideWhenUsed="1"/>
     <w:lsdException w:name="HTML Variable" w:semiHidden="1" w:unhideWhenUsed="1"/>
-    <w:lsdException w:name="Normal Table" w:semiHidden="1" w:unhideWhenUsed="1"/>
     <w:lsdException w:name="annotation subject" w:semiHidden="1" w:unhideWhenUsed="1"/>
     <w:lsdException w:name="No List" w:semiHidden="1" w:unhideWhenUsed="1"/>
     <w:lsdException w:name="Outline List 1" w:semiHidden="1" w:unhideWhenUsed="1"/>
@@ -16332,11 +16311,8 @@
     <w:lsdException w:name="Table Contemporary" w:semiHidden="1" w:unhideWhenUsed="1"/>
     <w:lsdException w:name="Table Elegant" w:semiHidden="1" w:unhideWhenUsed="1"/>
     <w:lsdException w:name="Table Professional" w:semiHidden="1" w:unhideWhenUsed="1"/>
-    <w:lsdException w:name="Table Subtle 1" w:semiHidden="1" w:unhideWhenUsed="1"/>
     <w:lsdException w:name="Table Subtle 2" w:semiHidden="1" w:unhideWhenUsed="1"/>
     <w:lsdException w:name="Table Web 1" w:semiHidden="1" w:unhideWhenUsed="1"/>
-    <w:lsdException w:name="Table Web 2" w:semiHidden="1" w:unhideWhenUsed="1"/>
-    <w:lsdException w:name="Table Web 3" w:semiHidden="1" w:unhideWhenUsed="1"/>
     <w:lsdException w:name="Balloon Text" w:semiHidden="1" w:unhideWhenUsed="1"/>
     <w:lsdException w:name="Table Grid" w:uiPriority="39"/>
     <w:lsdException w:name="Table Theme" w:semiHidden="1" w:unhideWhenUsed="1"/>
@@ -16555,6 +16531,11 @@
     <w:lsdException w:name="List Table 5 Dark Accent 6" w:uiPriority="50"/>
     <w:lsdException w:name="List Table 6 Colorful Accent 6" w:uiPriority="51"/>
     <w:lsdException w:name="List Table 7 Colorful Accent 6" w:uiPriority="52"/>
+    <w:lsdException w:name="Mention" w:semiHidden="1" w:unhideWhenUsed="1"/>
+    <w:lsdException w:name="Smart Hyperlink" w:semiHidden="1" w:unhideWhenUsed="1"/>
+    <w:lsdException w:name="Hashtag" w:semiHidden="1" w:unhideWhenUsed="1"/>
+    <w:lsdException w:name="Unresolved Mention" w:semiHidden="1" w:unhideWhenUsed="1"/>
+    <w:lsdException w:name="Smart Link" w:semiHidden="1" w:unhideWhenUsed="1"/>
   </w:latentStyles>
   <w:style w:type="paragraph" w:default="1" w:styleId="Normal">
     <w:name w:val="Normal"/>
@@ -17094,7 +17075,7 @@
 </file>
 
 <file path=customXml/itemProps1.xml><?xml version="1.0" encoding="utf-8"?>
-<ds:datastoreItem xmlns:ds="http://schemas.openxmlformats.org/officeDocument/2006/customXml" ds:itemID="{43572F09-09AB-4A86-BEFB-01F8216382D0}">
+<ds:datastoreItem xmlns:ds="http://schemas.openxmlformats.org/officeDocument/2006/customXml" ds:itemID="{5583268A-B89C-4E82-B992-33250201CC65}">
   <ds:schemaRefs>
     <ds:schemaRef ds:uri="http://schemas.openxmlformats.org/officeDocument/2006/bibliography"/>
   </ds:schemaRefs>

</xml_diff>

<commit_message>
change TCA to get 8KHz PRF PWM
</commit_message>
<xml_diff>
--- a/front panel/documentation/Andromeda front panel Notes NANO EVERY based based.docx
+++ b/front panel/documentation/Andromeda front panel Notes NANO EVERY based based.docx
@@ -65,7 +65,7 @@
           <v:shape id="_x0000_i1025" type="#_x0000_t75" style="width:455.2pt;height:191.2pt" o:ole="">
             <v:imagedata r:id="rId6" o:title=""/>
           </v:shape>
-          <o:OLEObject Type="Embed" ProgID="AcroExch.Document.DC" ShapeID="_x0000_i1025" DrawAspect="Content" ObjectID="_1638466235" r:id="rId7"/>
+          <o:OLEObject Type="Embed" ProgID="AcroExch.Document.DC" ShapeID="_x0000_i1025" DrawAspect="Content" ObjectID="_1639204053" r:id="rId7"/>
         </w:object>
       </w:r>
     </w:p>
@@ -1221,7 +1221,7 @@
           <v:shape id="_x0000_i1026" type="#_x0000_t75" style="width:450pt;height:316pt" o:ole="">
             <v:imagedata r:id="rId8" o:title=""/>
           </v:shape>
-          <o:OLEObject Type="Embed" ProgID="Visio.Drawing.15" ShapeID="_x0000_i1026" DrawAspect="Content" ObjectID="_1638466236" r:id="rId9"/>
+          <o:OLEObject Type="Embed" ProgID="Visio.Drawing.15" ShapeID="_x0000_i1026" DrawAspect="Content" ObjectID="_1639204054" r:id="rId9"/>
         </w:object>
       </w:r>
       <w:r>
@@ -1241,7 +1241,7 @@
           <v:shape id="_x0000_i1027" type="#_x0000_t75" style="width:450pt;height:316pt" o:ole="">
             <v:imagedata r:id="rId10" o:title=""/>
           </v:shape>
-          <o:OLEObject Type="Embed" ProgID="Visio.Drawing.15" ShapeID="_x0000_i1027" DrawAspect="Content" ObjectID="_1638466237" r:id="rId11"/>
+          <o:OLEObject Type="Embed" ProgID="Visio.Drawing.15" ShapeID="_x0000_i1027" DrawAspect="Content" ObjectID="_1639204055" r:id="rId11"/>
         </w:object>
       </w:r>
     </w:p>
@@ -5944,10 +5944,7 @@
         <w:t>#define HIRESOPTICALENCODER 1</w:t>
       </w:r>
     </w:p>
-    <w:p>
-      <w:bookmarkStart w:id="0" w:name="_GoBack"/>
-      <w:bookmarkEnd w:id="0"/>
-    </w:p>
+    <w:p/>
     <w:p>
       <w:pPr>
         <w:pStyle w:val="Heading2"/>
@@ -5980,7 +5977,7 @@
           <v:shape id="_x0000_i1028" type="#_x0000_t75" style="width:372.8pt;height:228.4pt" o:ole="">
             <v:imagedata r:id="rId14" o:title=""/>
           </v:shape>
-          <o:OLEObject Type="Embed" ProgID="Visio.Drawing.11" ShapeID="_x0000_i1028" DrawAspect="Content" ObjectID="_1638466238" r:id="rId15"/>
+          <o:OLEObject Type="Embed" ProgID="Visio.Drawing.11" ShapeID="_x0000_i1028" DrawAspect="Content" ObjectID="_1639204056" r:id="rId15"/>
         </w:object>
       </w:r>
     </w:p>
@@ -10216,7 +10213,7 @@
           <v:shape id="_x0000_i1029" type="#_x0000_t75" style="width:448pt;height:454.4pt" o:ole="">
             <v:imagedata r:id="rId16" o:title=""/>
           </v:shape>
-          <o:OLEObject Type="Embed" ProgID="Visio.Drawing.11" ShapeID="_x0000_i1029" DrawAspect="Content" ObjectID="_1638466239" r:id="rId17"/>
+          <o:OLEObject Type="Embed" ProgID="Visio.Drawing.11" ShapeID="_x0000_i1029" DrawAspect="Content" ObjectID="_1639204057" r:id="rId17"/>
         </w:object>
       </w:r>
     </w:p>
@@ -10227,25 +10224,133 @@
     </w:p>
     <w:p>
       <w:pPr>
+        <w:pStyle w:val="Heading1"/>
+      </w:pPr>
+      <w:r>
+        <w:t>Main LCD Brightness Control</w:t>
+      </w:r>
+    </w:p>
+    <w:p>
+      <w:r>
+        <w:t xml:space="preserve">There is a need to be able to set the brightness of the main LCD display. Implemented with a simple PWM output, which has ~1KHz PRF. Setting changed if a defined encoder turned while a defined pushbutton pressed; setting stored in EEPROM and retrieved at power up. Setting written back ~5s after it was last updated. </w:t>
+      </w:r>
+    </w:p>
+    <w:p>
+      <w:r>
+        <w:lastRenderedPageBreak/>
+        <w:t>The LCD brightness signal drives an XXXX LED driver chip in the display. That can use either PWM brightness (with spec min 5KHz PRF) or a one wire digital signal. The 5KHz limitation is because if the signal is low for &gt;200us, the digital signal is selected and PWM no longer works.</w:t>
+      </w:r>
+    </w:p>
+    <w:p>
+      <w:r>
+        <w:t>Workaround: Kjell discovered that going to full brightness then working down restored the behaviour to PWM signalling. The software starts on full brightness then ramps down to the setting needed.</w:t>
+      </w:r>
+    </w:p>
+    <w:p>
+      <w:r>
+        <w:t xml:space="preserve">Two potential </w:t>
+      </w:r>
+      <w:proofErr w:type="gramStart"/>
+      <w:r>
+        <w:t>long term</w:t>
+      </w:r>
+      <w:proofErr w:type="gramEnd"/>
+      <w:r>
+        <w:t xml:space="preserve"> solutions:</w:t>
+      </w:r>
+    </w:p>
+    <w:p>
+      <w:pPr>
+        <w:pStyle w:val="ListParagraph"/>
+        <w:numPr>
+          <w:ilvl w:val="0"/>
+          <w:numId w:val="44"/>
+        </w:numPr>
+      </w:pPr>
+      <w:r>
+        <w:t>Increase the PWM rate to &gt;5KHz</w:t>
+      </w:r>
+    </w:p>
+    <w:p>
+      <w:pPr>
+        <w:pStyle w:val="ListParagraph"/>
+        <w:numPr>
+          <w:ilvl w:val="0"/>
+          <w:numId w:val="44"/>
+        </w:numPr>
+      </w:pPr>
+      <w:r>
+        <w:t>Use digital signalling.</w:t>
+      </w:r>
+    </w:p>
+    <w:p>
+      <w:pPr>
         <w:pStyle w:val="Heading2"/>
       </w:pPr>
       <w:r>
-        <w:t>Main LCD Brightness Control</w:t>
-      </w:r>
-    </w:p>
-    <w:p>
-      <w:r>
-        <w:t xml:space="preserve">There is a need to be able to set the brightness of the main LCD display. Implemented with a simple PWM output, which has ~1KHz PRF. Setting changed if a defined encoder turned while a defined pushbutton pressed; setting stored in EEPROM and retrieved at power up. Setting written back ~5s after it was last updated. </w:t>
+        <w:t>PWM Change</w:t>
+      </w:r>
+    </w:p>
+    <w:p>
+      <w:r>
+        <w:t>To increase the PWM rate: the D10 pin (PB01) is controlled by timer/counter TCA. I could increase its clock rate (currently CK/64) but its clock operates all the other counter/timers.</w:t>
+      </w:r>
+    </w:p>
+    <w:p>
+      <w:r>
+        <w:t>Timer TCB0 is used for my timer tick interrupts</w:t>
+      </w:r>
+    </w:p>
+    <w:p>
+      <w:r>
+        <w:t xml:space="preserve">Timer TCB3 is used for Arduino functions including </w:t>
+      </w:r>
+      <w:proofErr w:type="spellStart"/>
+      <w:proofErr w:type="gramStart"/>
+      <w:r>
+        <w:t>millis</w:t>
+      </w:r>
+      <w:proofErr w:type="spellEnd"/>
+      <w:r>
+        <w:t>(</w:t>
+      </w:r>
+      <w:proofErr w:type="gramEnd"/>
+      <w:r>
+        <w:t>) and delay()</w:t>
+      </w:r>
+    </w:p>
+    <w:p>
+      <w:r>
+        <w:t xml:space="preserve">Experimentally: </w:t>
+      </w:r>
+    </w:p>
+    <w:p>
+      <w:r>
+        <w:t>Change TCA control A register to 0x07 (CK/8)</w:t>
+      </w:r>
+    </w:p>
+    <w:p>
+      <w:r>
+        <w:t>Increase timer count for TCB0 by 8</w:t>
+      </w:r>
+    </w:p>
+    <w:p>
+      <w:r>
+        <w:t xml:space="preserve">Increase any delays by 8 </w:t>
       </w:r>
     </w:p>
     <w:p/>
-    <w:p/>
     <w:p>
       <w:pPr>
         <w:pStyle w:val="Heading1"/>
       </w:pPr>
       <w:r>
-        <w:t>Software Combination</w:t>
+        <w:t>Software Combinat</w:t>
+      </w:r>
+      <w:bookmarkStart w:id="0" w:name="_GoBack"/>
+      <w:bookmarkEnd w:id="0"/>
+      <w:r>
+        <w:t>ion</w:t>
       </w:r>
     </w:p>
     <w:p>
@@ -10294,6 +10399,7 @@
               <w:spacing w:after="0" w:line="240" w:lineRule="auto"/>
             </w:pPr>
             <w:r>
+              <w:lastRenderedPageBreak/>
               <w:t>Front panel</w:t>
             </w:r>
           </w:p>
@@ -10312,7 +10418,7 @@
                 <v:shape id="_x0000_i1030" type="#_x0000_t75" style="width:230pt;height:96.8pt" o:ole="">
                   <v:imagedata r:id="rId6" o:title=""/>
                 </v:shape>
-                <o:OLEObject Type="Embed" ProgID="AcroExch.Document.DC" ShapeID="_x0000_i1030" DrawAspect="Content" ObjectID="_1638466240" r:id="rId19"/>
+                <o:OLEObject Type="Embed" ProgID="AcroExch.Document.DC" ShapeID="_x0000_i1030" DrawAspect="Content" ObjectID="_1639204058" r:id="rId19"/>
               </w:object>
             </w:r>
           </w:p>
@@ -14737,6 +14843,92 @@
     </w:lvl>
   </w:abstractNum>
   <w:abstractNum w:abstractNumId="30" w15:restartNumberingAfterBreak="0">
+    <w:nsid w:val="6875207F"/>
+    <w:multiLevelType w:val="hybridMultilevel"/>
+    <w:tmpl w:val="BE94D52C"/>
+    <w:lvl w:ilvl="0" w:tplc="0809000F">
+      <w:start w:val="1"/>
+      <w:numFmt w:val="decimal"/>
+      <w:lvlText w:val="%1."/>
+      <w:lvlJc w:val="left"/>
+      <w:pPr>
+        <w:ind w:left="720" w:hanging="360"/>
+      </w:pPr>
+    </w:lvl>
+    <w:lvl w:ilvl="1" w:tplc="08090019" w:tentative="1">
+      <w:start w:val="1"/>
+      <w:numFmt w:val="lowerLetter"/>
+      <w:lvlText w:val="%2."/>
+      <w:lvlJc w:val="left"/>
+      <w:pPr>
+        <w:ind w:left="1440" w:hanging="360"/>
+      </w:pPr>
+    </w:lvl>
+    <w:lvl w:ilvl="2" w:tplc="0809001B" w:tentative="1">
+      <w:start w:val="1"/>
+      <w:numFmt w:val="lowerRoman"/>
+      <w:lvlText w:val="%3."/>
+      <w:lvlJc w:val="right"/>
+      <w:pPr>
+        <w:ind w:left="2160" w:hanging="180"/>
+      </w:pPr>
+    </w:lvl>
+    <w:lvl w:ilvl="3" w:tplc="0809000F" w:tentative="1">
+      <w:start w:val="1"/>
+      <w:numFmt w:val="decimal"/>
+      <w:lvlText w:val="%4."/>
+      <w:lvlJc w:val="left"/>
+      <w:pPr>
+        <w:ind w:left="2880" w:hanging="360"/>
+      </w:pPr>
+    </w:lvl>
+    <w:lvl w:ilvl="4" w:tplc="08090019" w:tentative="1">
+      <w:start w:val="1"/>
+      <w:numFmt w:val="lowerLetter"/>
+      <w:lvlText w:val="%5."/>
+      <w:lvlJc w:val="left"/>
+      <w:pPr>
+        <w:ind w:left="3600" w:hanging="360"/>
+      </w:pPr>
+    </w:lvl>
+    <w:lvl w:ilvl="5" w:tplc="0809001B" w:tentative="1">
+      <w:start w:val="1"/>
+      <w:numFmt w:val="lowerRoman"/>
+      <w:lvlText w:val="%6."/>
+      <w:lvlJc w:val="right"/>
+      <w:pPr>
+        <w:ind w:left="4320" w:hanging="180"/>
+      </w:pPr>
+    </w:lvl>
+    <w:lvl w:ilvl="6" w:tplc="0809000F" w:tentative="1">
+      <w:start w:val="1"/>
+      <w:numFmt w:val="decimal"/>
+      <w:lvlText w:val="%7."/>
+      <w:lvlJc w:val="left"/>
+      <w:pPr>
+        <w:ind w:left="5040" w:hanging="360"/>
+      </w:pPr>
+    </w:lvl>
+    <w:lvl w:ilvl="7" w:tplc="08090019" w:tentative="1">
+      <w:start w:val="1"/>
+      <w:numFmt w:val="lowerLetter"/>
+      <w:lvlText w:val="%8."/>
+      <w:lvlJc w:val="left"/>
+      <w:pPr>
+        <w:ind w:left="5760" w:hanging="360"/>
+      </w:pPr>
+    </w:lvl>
+    <w:lvl w:ilvl="8" w:tplc="0809001B" w:tentative="1">
+      <w:start w:val="1"/>
+      <w:numFmt w:val="lowerRoman"/>
+      <w:lvlText w:val="%9."/>
+      <w:lvlJc w:val="right"/>
+      <w:pPr>
+        <w:ind w:left="6480" w:hanging="180"/>
+      </w:pPr>
+    </w:lvl>
+  </w:abstractNum>
+  <w:abstractNum w:abstractNumId="31" w15:restartNumberingAfterBreak="0">
     <w:nsid w:val="6B154D2F"/>
     <w:multiLevelType w:val="hybridMultilevel"/>
     <w:tmpl w:val="AAB6ABCC"/>
@@ -14849,7 +15041,7 @@
       </w:rPr>
     </w:lvl>
   </w:abstractNum>
-  <w:abstractNum w:abstractNumId="31" w15:restartNumberingAfterBreak="0">
+  <w:abstractNum w:abstractNumId="32" w15:restartNumberingAfterBreak="0">
     <w:nsid w:val="6CDA2F23"/>
     <w:multiLevelType w:val="hybridMultilevel"/>
     <w:tmpl w:val="40464CCE"/>
@@ -14935,7 +15127,7 @@
       </w:pPr>
     </w:lvl>
   </w:abstractNum>
-  <w:abstractNum w:abstractNumId="32" w15:restartNumberingAfterBreak="0">
+  <w:abstractNum w:abstractNumId="33" w15:restartNumberingAfterBreak="0">
     <w:nsid w:val="6EA8006D"/>
     <w:multiLevelType w:val="hybridMultilevel"/>
     <w:tmpl w:val="40464CCE"/>
@@ -15021,7 +15213,7 @@
       </w:pPr>
     </w:lvl>
   </w:abstractNum>
-  <w:abstractNum w:abstractNumId="33" w15:restartNumberingAfterBreak="0">
+  <w:abstractNum w:abstractNumId="34" w15:restartNumberingAfterBreak="0">
     <w:nsid w:val="70134C88"/>
     <w:multiLevelType w:val="hybridMultilevel"/>
     <w:tmpl w:val="C4F46E2C"/>
@@ -15110,7 +15302,7 @@
       </w:pPr>
     </w:lvl>
   </w:abstractNum>
-  <w:abstractNum w:abstractNumId="34" w15:restartNumberingAfterBreak="0">
+  <w:abstractNum w:abstractNumId="35" w15:restartNumberingAfterBreak="0">
     <w:nsid w:val="744673C3"/>
     <w:multiLevelType w:val="hybridMultilevel"/>
     <w:tmpl w:val="A70A92EE"/>
@@ -15223,7 +15415,7 @@
       </w:rPr>
     </w:lvl>
   </w:abstractNum>
-  <w:abstractNum w:abstractNumId="35" w15:restartNumberingAfterBreak="0">
+  <w:abstractNum w:abstractNumId="36" w15:restartNumberingAfterBreak="0">
     <w:nsid w:val="74AC326A"/>
     <w:multiLevelType w:val="hybridMultilevel"/>
     <w:tmpl w:val="7D7EAFA4"/>
@@ -15336,7 +15528,7 @@
       </w:rPr>
     </w:lvl>
   </w:abstractNum>
-  <w:abstractNum w:abstractNumId="36" w15:restartNumberingAfterBreak="0">
+  <w:abstractNum w:abstractNumId="37" w15:restartNumberingAfterBreak="0">
     <w:nsid w:val="78703974"/>
     <w:multiLevelType w:val="hybridMultilevel"/>
     <w:tmpl w:val="9BD0230A"/>
@@ -15449,7 +15641,7 @@
       </w:rPr>
     </w:lvl>
   </w:abstractNum>
-  <w:abstractNum w:abstractNumId="37" w15:restartNumberingAfterBreak="0">
+  <w:abstractNum w:abstractNumId="38" w15:restartNumberingAfterBreak="0">
     <w:nsid w:val="79296A4E"/>
     <w:multiLevelType w:val="hybridMultilevel"/>
     <w:tmpl w:val="E0C8FD64"/>
@@ -15562,7 +15754,7 @@
       </w:rPr>
     </w:lvl>
   </w:abstractNum>
-  <w:abstractNum w:abstractNumId="38" w15:restartNumberingAfterBreak="0">
+  <w:abstractNum w:abstractNumId="39" w15:restartNumberingAfterBreak="0">
     <w:nsid w:val="7CC9113F"/>
     <w:multiLevelType w:val="hybridMultilevel"/>
     <w:tmpl w:val="B2D634BC"/>
@@ -15675,7 +15867,7 @@
       </w:rPr>
     </w:lvl>
   </w:abstractNum>
-  <w:abstractNum w:abstractNumId="39" w15:restartNumberingAfterBreak="0">
+  <w:abstractNum w:abstractNumId="40" w15:restartNumberingAfterBreak="0">
     <w:nsid w:val="7E7E00D1"/>
     <w:multiLevelType w:val="hybridMultilevel"/>
     <w:tmpl w:val="1D582C8E"/>
@@ -15788,7 +15980,7 @@
       </w:rPr>
     </w:lvl>
   </w:abstractNum>
-  <w:abstractNum w:abstractNumId="40" w15:restartNumberingAfterBreak="0">
+  <w:abstractNum w:abstractNumId="41" w15:restartNumberingAfterBreak="0">
     <w:nsid w:val="7EA966E0"/>
     <w:multiLevelType w:val="hybridMultilevel"/>
     <w:tmpl w:val="F0766EBE"/>
@@ -15874,7 +16066,7 @@
       </w:pPr>
     </w:lvl>
   </w:abstractNum>
-  <w:abstractNum w:abstractNumId="41" w15:restartNumberingAfterBreak="0">
+  <w:abstractNum w:abstractNumId="42" w15:restartNumberingAfterBreak="0">
     <w:nsid w:val="7EE73ECA"/>
     <w:multiLevelType w:val="hybridMultilevel"/>
     <w:tmpl w:val="F43424DA"/>
@@ -15988,13 +16180,13 @@
     </w:lvl>
   </w:abstractNum>
   <w:num w:numId="1">
-    <w:abstractNumId w:val="30"/>
+    <w:abstractNumId w:val="31"/>
   </w:num>
   <w:num w:numId="2">
-    <w:abstractNumId w:val="41"/>
+    <w:abstractNumId w:val="42"/>
   </w:num>
   <w:num w:numId="3">
-    <w:abstractNumId w:val="36"/>
+    <w:abstractNumId w:val="37"/>
   </w:num>
   <w:num w:numId="4">
     <w:abstractNumId w:val="20"/>
@@ -16003,7 +16195,7 @@
     <w:abstractNumId w:val="17"/>
   </w:num>
   <w:num w:numId="6">
-    <w:abstractNumId w:val="40"/>
+    <w:abstractNumId w:val="41"/>
   </w:num>
   <w:num w:numId="7">
     <w:abstractNumId w:val="24"/>
@@ -16012,16 +16204,16 @@
     <w:abstractNumId w:val="22"/>
   </w:num>
   <w:num w:numId="9">
-    <w:abstractNumId w:val="38"/>
+    <w:abstractNumId w:val="39"/>
   </w:num>
   <w:num w:numId="10">
     <w:abstractNumId w:val="12"/>
   </w:num>
   <w:num w:numId="11">
-    <w:abstractNumId w:val="34"/>
+    <w:abstractNumId w:val="35"/>
   </w:num>
   <w:num w:numId="12">
-    <w:abstractNumId w:val="39"/>
+    <w:abstractNumId w:val="40"/>
   </w:num>
   <w:num w:numId="13">
     <w:abstractNumId w:val="28"/>
@@ -16042,7 +16234,7 @@
     <w:abstractNumId w:val="23"/>
   </w:num>
   <w:num w:numId="19">
-    <w:abstractNumId w:val="37"/>
+    <w:abstractNumId w:val="38"/>
   </w:num>
   <w:num w:numId="20">
     <w:abstractNumId w:val="8"/>
@@ -16105,10 +16297,10 @@
     <w:abstractNumId w:val="19"/>
   </w:num>
   <w:num w:numId="31">
-    <w:abstractNumId w:val="31"/>
+    <w:abstractNumId w:val="32"/>
   </w:num>
   <w:num w:numId="32">
-    <w:abstractNumId w:val="32"/>
+    <w:abstractNumId w:val="33"/>
   </w:num>
   <w:num w:numId="33">
     <w:abstractNumId w:val="25"/>
@@ -16135,13 +16327,16 @@
     <w:abstractNumId w:val="9"/>
   </w:num>
   <w:num w:numId="41">
-    <w:abstractNumId w:val="33"/>
+    <w:abstractNumId w:val="34"/>
   </w:num>
   <w:num w:numId="42">
     <w:abstractNumId w:val="15"/>
   </w:num>
   <w:num w:numId="43">
-    <w:abstractNumId w:val="35"/>
+    <w:abstractNumId w:val="36"/>
+  </w:num>
+  <w:num w:numId="44">
+    <w:abstractNumId w:val="30"/>
   </w:num>
 </w:numbering>
 </file>
@@ -16269,6 +16464,7 @@
     <w:lsdException w:name="HTML Sample" w:semiHidden="1" w:unhideWhenUsed="1"/>
     <w:lsdException w:name="HTML Typewriter" w:semiHidden="1" w:unhideWhenUsed="1"/>
     <w:lsdException w:name="HTML Variable" w:semiHidden="1" w:unhideWhenUsed="1"/>
+    <w:lsdException w:name="Normal Table" w:semiHidden="1" w:unhideWhenUsed="1"/>
     <w:lsdException w:name="annotation subject" w:semiHidden="1" w:unhideWhenUsed="1"/>
     <w:lsdException w:name="No List" w:semiHidden="1" w:unhideWhenUsed="1"/>
     <w:lsdException w:name="Outline List 1" w:semiHidden="1" w:unhideWhenUsed="1"/>
@@ -16311,8 +16507,11 @@
     <w:lsdException w:name="Table Contemporary" w:semiHidden="1" w:unhideWhenUsed="1"/>
     <w:lsdException w:name="Table Elegant" w:semiHidden="1" w:unhideWhenUsed="1"/>
     <w:lsdException w:name="Table Professional" w:semiHidden="1" w:unhideWhenUsed="1"/>
+    <w:lsdException w:name="Table Subtle 1" w:semiHidden="1" w:unhideWhenUsed="1"/>
     <w:lsdException w:name="Table Subtle 2" w:semiHidden="1" w:unhideWhenUsed="1"/>
     <w:lsdException w:name="Table Web 1" w:semiHidden="1" w:unhideWhenUsed="1"/>
+    <w:lsdException w:name="Table Web 2" w:semiHidden="1" w:unhideWhenUsed="1"/>
+    <w:lsdException w:name="Table Web 3" w:semiHidden="1" w:unhideWhenUsed="1"/>
     <w:lsdException w:name="Balloon Text" w:semiHidden="1" w:unhideWhenUsed="1"/>
     <w:lsdException w:name="Table Grid" w:uiPriority="39"/>
     <w:lsdException w:name="Table Theme" w:semiHidden="1" w:unhideWhenUsed="1"/>
@@ -17075,7 +17274,7 @@
 </file>
 
 <file path=customXml/itemProps1.xml><?xml version="1.0" encoding="utf-8"?>
-<ds:datastoreItem xmlns:ds="http://schemas.openxmlformats.org/officeDocument/2006/customXml" ds:itemID="{5583268A-B89C-4E82-B992-33250201CC65}">
+<ds:datastoreItem xmlns:ds="http://schemas.openxmlformats.org/officeDocument/2006/customXml" ds:itemID="{7270CC5B-E2DE-4563-A066-32ACAF9E82B7}">
   <ds:schemaRefs>
     <ds:schemaRef ds:uri="http://schemas.openxmlformats.org/officeDocument/2006/bibliography"/>
   </ds:schemaRefs>

</xml_diff>

<commit_message>
double click capabiltiy added
</commit_message>
<xml_diff>
--- a/front panel/documentation/Andromeda front panel Notes NANO EVERY based based.docx
+++ b/front panel/documentation/Andromeda front panel Notes NANO EVERY based based.docx
@@ -1,6 +1,6 @@
 
 <file path=word/document.xml><?xml version="1.0" encoding="utf-8"?>
-<w:document xmlns:wpc="http://schemas.microsoft.com/office/word/2010/wordprocessingCanvas" xmlns:cx="http://schemas.microsoft.com/office/drawing/2014/chartex" xmlns:cx1="http://schemas.microsoft.com/office/drawing/2015/9/8/chartex" xmlns:cx2="http://schemas.microsoft.com/office/drawing/2015/10/21/chartex" xmlns:cx3="http://schemas.microsoft.com/office/drawing/2016/5/9/chartex" xmlns:cx4="http://schemas.microsoft.com/office/drawing/2016/5/10/chartex" xmlns:cx5="http://schemas.microsoft.com/office/drawing/2016/5/11/chartex" xmlns:cx6="http://schemas.microsoft.com/office/drawing/2016/5/12/chartex" xmlns:cx7="http://schemas.microsoft.com/office/drawing/2016/5/13/chartex" xmlns:cx8="http://schemas.microsoft.com/office/drawing/2016/5/14/chartex" xmlns:mc="http://schemas.openxmlformats.org/markup-compatibility/2006" xmlns:aink="http://schemas.microsoft.com/office/drawing/2016/ink" xmlns:am3d="http://schemas.microsoft.com/office/drawing/2017/model3d" xmlns:o="urn:schemas-microsoft-com:office:office" xmlns:r="http://schemas.openxmlformats.org/officeDocument/2006/relationships" xmlns:m="http://schemas.openxmlformats.org/officeDocument/2006/math" xmlns:v="urn:schemas-microsoft-com:vml" xmlns:wp14="http://schemas.microsoft.com/office/word/2010/wordprocessingDrawing" xmlns:wp="http://schemas.openxmlformats.org/drawingml/2006/wordprocessingDrawing" xmlns:w10="urn:schemas-microsoft-com:office:word" xmlns:w="http://schemas.openxmlformats.org/wordprocessingml/2006/main" xmlns:w14="http://schemas.microsoft.com/office/word/2010/wordml" xmlns:w15="http://schemas.microsoft.com/office/word/2012/wordml" xmlns:w16cid="http://schemas.microsoft.com/office/word/2016/wordml/cid" xmlns:w16se="http://schemas.microsoft.com/office/word/2015/wordml/symex" xmlns:wpg="http://schemas.microsoft.com/office/word/2010/wordprocessingGroup" xmlns:wpi="http://schemas.microsoft.com/office/word/2010/wordprocessingInk" xmlns:wne="http://schemas.microsoft.com/office/word/2006/wordml" xmlns:wps="http://schemas.microsoft.com/office/word/2010/wordprocessingShape" mc:Ignorable="w14 w15 w16se w16cid wp14">
+<w:document xmlns:wpc="http://schemas.microsoft.com/office/word/2010/wordprocessingCanvas" xmlns:mc="http://schemas.openxmlformats.org/markup-compatibility/2006" xmlns:o="urn:schemas-microsoft-com:office:office" xmlns:r="http://schemas.openxmlformats.org/officeDocument/2006/relationships" xmlns:m="http://schemas.openxmlformats.org/officeDocument/2006/math" xmlns:v="urn:schemas-microsoft-com:vml" xmlns:wp14="http://schemas.microsoft.com/office/word/2010/wordprocessingDrawing" xmlns:wp="http://schemas.openxmlformats.org/drawingml/2006/wordprocessingDrawing" xmlns:w10="urn:schemas-microsoft-com:office:word" xmlns:w="http://schemas.openxmlformats.org/wordprocessingml/2006/main" xmlns:w14="http://schemas.microsoft.com/office/word/2010/wordml" xmlns:w15="http://schemas.microsoft.com/office/word/2012/wordml" xmlns:wpg="http://schemas.microsoft.com/office/word/2010/wordprocessingGroup" xmlns:wpi="http://schemas.microsoft.com/office/word/2010/wordprocessingInk" xmlns:wne="http://schemas.microsoft.com/office/word/2006/wordml" xmlns:wps="http://schemas.microsoft.com/office/word/2010/wordprocessingShape" mc:Ignorable="w14 w15 wp14">
   <w:body>
     <w:p>
       <w:pPr>
@@ -42,7 +42,10 @@
         </w:rPr>
       </w:pPr>
       <w:r>
-        <w:object w:dxaOrig="9345" w:dyaOrig="3930" w14:anchorId="6C3A3471">
+        <w:rPr>
+          <w:i w:val="0"/>
+        </w:rPr>
+        <w:object w:dxaOrig="9060" w:dyaOrig="4111" w14:anchorId="1D86CA20">
           <v:shapetype id="_x0000_t75" coordsize="21600,21600" o:spt="75" o:preferrelative="t" path="m@4@5l@4@11@9@11@9@5xe" filled="f" stroked="f">
             <v:stroke joinstyle="miter"/>
             <v:formulas>
@@ -62,10 +65,10 @@
             <v:path o:extrusionok="f" gradientshapeok="t" o:connecttype="rect"/>
             <o:lock v:ext="edit" aspectratio="t"/>
           </v:shapetype>
-          <v:shape id="_x0000_i1025" type="#_x0000_t75" style="width:455.2pt;height:191.2pt" o:ole="">
+          <v:shape id="_x0000_i1025" type="#_x0000_t75" style="width:452.8pt;height:205.85pt" o:ole="">
             <v:imagedata r:id="rId6" o:title=""/>
           </v:shape>
-          <o:OLEObject Type="Embed" ProgID="AcroExch.Document.DC" ShapeID="_x0000_i1025" DrawAspect="Content" ObjectID="_1639204053" r:id="rId7"/>
+          <o:OLEObject Type="Embed" ProgID="Visio.Drawing.15" ShapeID="_x0000_i1025" DrawAspect="Content" ObjectID="_1642668795" r:id="rId7"/>
         </w:object>
       </w:r>
     </w:p>
@@ -85,7 +88,23 @@
         <w:t xml:space="preserve">dual </w:t>
       </w:r>
       <w:r>
-        <w:t xml:space="preserve">encoder can have A (upper) and B (lower) encoders plus a “click” function. s/w numbering allows up to 20 numbers making encoders 1-40 and switches 1-20 </w:t>
+        <w:t xml:space="preserve">encoder can have </w:t>
+      </w:r>
+      <w:proofErr w:type="gramStart"/>
+      <w:r>
+        <w:t>A</w:t>
+      </w:r>
+      <w:proofErr w:type="gramEnd"/>
+      <w:r>
+        <w:t xml:space="preserve"> (upper) and B (lower) encoders plus a “click” function. </w:t>
+      </w:r>
+      <w:proofErr w:type="gramStart"/>
+      <w:r>
+        <w:t>s/w</w:t>
+      </w:r>
+      <w:proofErr w:type="gramEnd"/>
+      <w:r>
+        <w:t xml:space="preserve"> numbering allows up to 20 numbers making encoders 1-40 and switches 1-20 </w:t>
       </w:r>
     </w:p>
     <w:tbl>
@@ -95,15 +114,17 @@
         <w:tblLook w:val="04A0" w:firstRow="1" w:lastRow="0" w:firstColumn="1" w:lastColumn="0" w:noHBand="0" w:noVBand="1"/>
       </w:tblPr>
       <w:tblGrid>
-        <w:gridCol w:w="2141"/>
-        <w:gridCol w:w="1682"/>
+        <w:gridCol w:w="1838"/>
+        <w:gridCol w:w="1985"/>
+        <w:gridCol w:w="992"/>
+        <w:gridCol w:w="1559"/>
+        <w:gridCol w:w="2410"/>
         <w:gridCol w:w="1134"/>
-        <w:gridCol w:w="850"/>
       </w:tblGrid>
       <w:tr>
         <w:tc>
           <w:tcPr>
-            <w:tcW w:w="2141" w:type="dxa"/>
+            <w:tcW w:w="1838" w:type="dxa"/>
           </w:tcPr>
           <w:p>
             <w:pPr>
@@ -119,14 +140,13 @@
                 <w:b/>
                 <w:bCs/>
               </w:rPr>
-              <w:lastRenderedPageBreak/>
               <w:t>Encoder number</w:t>
             </w:r>
           </w:p>
         </w:tc>
         <w:tc>
           <w:tcPr>
-            <w:tcW w:w="1682" w:type="dxa"/>
+            <w:tcW w:w="1985" w:type="dxa"/>
           </w:tcPr>
           <w:p>
             <w:pPr>
@@ -148,7 +168,7 @@
         </w:tc>
         <w:tc>
           <w:tcPr>
-            <w:tcW w:w="1134" w:type="dxa"/>
+            <w:tcW w:w="992" w:type="dxa"/>
           </w:tcPr>
           <w:p>
             <w:pPr>
@@ -184,7 +204,7 @@
         </w:tc>
         <w:tc>
           <w:tcPr>
-            <w:tcW w:w="850" w:type="dxa"/>
+            <w:tcW w:w="1559" w:type="dxa"/>
           </w:tcPr>
           <w:p>
             <w:pPr>
@@ -200,9 +220,14 @@
                 <w:b/>
                 <w:bCs/>
               </w:rPr>
-              <w:t>Switch</w:t>
-            </w:r>
-          </w:p>
+              <w:t>Encoder number</w:t>
+            </w:r>
+          </w:p>
+        </w:tc>
+        <w:tc>
+          <w:tcPr>
+            <w:tcW w:w="2410" w:type="dxa"/>
+          </w:tcPr>
           <w:p>
             <w:pPr>
               <w:keepNext/>
@@ -217,7 +242,43 @@
                 <w:b/>
                 <w:bCs/>
               </w:rPr>
-              <w:t>s/w#</w:t>
+              <w:t>Function</w:t>
+            </w:r>
+          </w:p>
+        </w:tc>
+        <w:tc>
+          <w:tcPr>
+            <w:tcW w:w="1134" w:type="dxa"/>
+          </w:tcPr>
+          <w:p>
+            <w:pPr>
+              <w:keepNext/>
+              <w:spacing w:after="0" w:line="240" w:lineRule="auto"/>
+              <w:rPr>
+                <w:b/>
+                <w:bCs/>
+              </w:rPr>
+            </w:pPr>
+            <w:r>
+              <w:rPr>
+                <w:b/>
+                <w:bCs/>
+              </w:rPr>
+              <w:t xml:space="preserve">Encoder </w:t>
+            </w:r>
+            <w:r>
+              <w:rPr>
+                <w:b/>
+                <w:bCs/>
+              </w:rPr>
+              <w:t>report</w:t>
+            </w:r>
+            <w:r>
+              <w:rPr>
+                <w:b/>
+                <w:bCs/>
+              </w:rPr>
+              <w:t xml:space="preserve"> #</w:t>
             </w:r>
           </w:p>
         </w:tc>
@@ -225,7 +286,7 @@
       <w:tr>
         <w:tc>
           <w:tcPr>
-            <w:tcW w:w="2141" w:type="dxa"/>
+            <w:tcW w:w="1838" w:type="dxa"/>
           </w:tcPr>
           <w:p>
             <w:pPr>
@@ -239,7 +300,7 @@
         </w:tc>
         <w:tc>
           <w:tcPr>
-            <w:tcW w:w="1682" w:type="dxa"/>
+            <w:tcW w:w="1985" w:type="dxa"/>
           </w:tcPr>
           <w:p>
             <w:pPr>
@@ -253,6 +314,48 @@
         </w:tc>
         <w:tc>
           <w:tcPr>
+            <w:tcW w:w="992" w:type="dxa"/>
+          </w:tcPr>
+          <w:p>
+            <w:pPr>
+              <w:keepNext/>
+              <w:spacing w:after="0" w:line="240" w:lineRule="auto"/>
+            </w:pPr>
+            <w:r>
+              <w:t>1</w:t>
+            </w:r>
+          </w:p>
+        </w:tc>
+        <w:tc>
+          <w:tcPr>
+            <w:tcW w:w="1559" w:type="dxa"/>
+          </w:tcPr>
+          <w:p>
+            <w:pPr>
+              <w:keepNext/>
+              <w:spacing w:after="0" w:line="240" w:lineRule="auto"/>
+            </w:pPr>
+            <w:r>
+              <w:t>ENC7 Top</w:t>
+            </w:r>
+          </w:p>
+        </w:tc>
+        <w:tc>
+          <w:tcPr>
+            <w:tcW w:w="2410" w:type="dxa"/>
+          </w:tcPr>
+          <w:p>
+            <w:pPr>
+              <w:keepNext/>
+              <w:spacing w:after="0" w:line="240" w:lineRule="auto"/>
+            </w:pPr>
+            <w:r>
+              <w:t>Diversity gain</w:t>
+            </w:r>
+          </w:p>
+        </w:tc>
+        <w:tc>
+          <w:tcPr>
             <w:tcW w:w="1134" w:type="dxa"/>
           </w:tcPr>
           <w:p>
@@ -261,26 +364,15 @@
               <w:spacing w:after="0" w:line="240" w:lineRule="auto"/>
             </w:pPr>
             <w:r>
-              <w:t>1</w:t>
-            </w:r>
-          </w:p>
-        </w:tc>
-        <w:tc>
-          <w:tcPr>
-            <w:tcW w:w="850" w:type="dxa"/>
-          </w:tcPr>
-          <w:p>
-            <w:pPr>
-              <w:keepNext/>
-              <w:spacing w:after="0" w:line="240" w:lineRule="auto"/>
-            </w:pPr>
+              <w:t>7</w:t>
+            </w:r>
           </w:p>
         </w:tc>
       </w:tr>
       <w:tr>
         <w:tc>
           <w:tcPr>
-            <w:tcW w:w="2141" w:type="dxa"/>
+            <w:tcW w:w="1838" w:type="dxa"/>
           </w:tcPr>
           <w:p>
             <w:pPr>
@@ -294,7 +386,7 @@
         </w:tc>
         <w:tc>
           <w:tcPr>
-            <w:tcW w:w="1682" w:type="dxa"/>
+            <w:tcW w:w="1985" w:type="dxa"/>
           </w:tcPr>
           <w:p>
             <w:pPr>
@@ -308,6 +400,48 @@
         </w:tc>
         <w:tc>
           <w:tcPr>
+            <w:tcW w:w="992" w:type="dxa"/>
+          </w:tcPr>
+          <w:p>
+            <w:pPr>
+              <w:keepNext/>
+              <w:spacing w:after="0" w:line="240" w:lineRule="auto"/>
+            </w:pPr>
+            <w:r>
+              <w:t>2</w:t>
+            </w:r>
+          </w:p>
+        </w:tc>
+        <w:tc>
+          <w:tcPr>
+            <w:tcW w:w="1559" w:type="dxa"/>
+          </w:tcPr>
+          <w:p>
+            <w:pPr>
+              <w:keepNext/>
+              <w:spacing w:after="0" w:line="240" w:lineRule="auto"/>
+            </w:pPr>
+            <w:r>
+              <w:t>ENC7 bottom</w:t>
+            </w:r>
+          </w:p>
+        </w:tc>
+        <w:tc>
+          <w:tcPr>
+            <w:tcW w:w="2410" w:type="dxa"/>
+          </w:tcPr>
+          <w:p>
+            <w:pPr>
+              <w:keepNext/>
+              <w:spacing w:after="0" w:line="240" w:lineRule="auto"/>
+            </w:pPr>
+            <w:r>
+              <w:t>Diversity phase</w:t>
+            </w:r>
+          </w:p>
+        </w:tc>
+        <w:tc>
+          <w:tcPr>
             <w:tcW w:w="1134" w:type="dxa"/>
           </w:tcPr>
           <w:p>
@@ -316,26 +450,15 @@
               <w:spacing w:after="0" w:line="240" w:lineRule="auto"/>
             </w:pPr>
             <w:r>
-              <w:t>2</w:t>
-            </w:r>
-          </w:p>
-        </w:tc>
-        <w:tc>
-          <w:tcPr>
-            <w:tcW w:w="850" w:type="dxa"/>
-          </w:tcPr>
-          <w:p>
-            <w:pPr>
-              <w:keepNext/>
-              <w:spacing w:after="0" w:line="240" w:lineRule="auto"/>
-            </w:pPr>
+              <w:t>8</w:t>
+            </w:r>
           </w:p>
         </w:tc>
       </w:tr>
       <w:tr>
         <w:tc>
           <w:tcPr>
-            <w:tcW w:w="2141" w:type="dxa"/>
+            <w:tcW w:w="1838" w:type="dxa"/>
           </w:tcPr>
           <w:p>
             <w:pPr>
@@ -349,7 +472,7 @@
         </w:tc>
         <w:tc>
           <w:tcPr>
-            <w:tcW w:w="1682" w:type="dxa"/>
+            <w:tcW w:w="1985" w:type="dxa"/>
           </w:tcPr>
           <w:p>
             <w:pPr>
@@ -363,18 +486,46 @@
         </w:tc>
         <w:tc>
           <w:tcPr>
+            <w:tcW w:w="992" w:type="dxa"/>
+          </w:tcPr>
+          <w:p>
+            <w:pPr>
+              <w:keepNext/>
+              <w:spacing w:after="0" w:line="240" w:lineRule="auto"/>
+            </w:pPr>
+          </w:p>
+        </w:tc>
+        <w:tc>
+          <w:tcPr>
+            <w:tcW w:w="1559" w:type="dxa"/>
+          </w:tcPr>
+          <w:p>
+            <w:pPr>
+              <w:keepNext/>
+              <w:spacing w:after="0" w:line="240" w:lineRule="auto"/>
+            </w:pPr>
+            <w:r>
+              <w:t>ENC7 click</w:t>
+            </w:r>
+          </w:p>
+        </w:tc>
+        <w:tc>
+          <w:tcPr>
+            <w:tcW w:w="2410" w:type="dxa"/>
+          </w:tcPr>
+          <w:p>
+            <w:pPr>
+              <w:keepNext/>
+              <w:spacing w:after="0" w:line="240" w:lineRule="auto"/>
+            </w:pPr>
+            <w:r>
+              <w:t>Diversity on/off</w:t>
+            </w:r>
+          </w:p>
+        </w:tc>
+        <w:tc>
+          <w:tcPr>
             <w:tcW w:w="1134" w:type="dxa"/>
-          </w:tcPr>
-          <w:p>
-            <w:pPr>
-              <w:keepNext/>
-              <w:spacing w:after="0" w:line="240" w:lineRule="auto"/>
-            </w:pPr>
-          </w:p>
-        </w:tc>
-        <w:tc>
-          <w:tcPr>
-            <w:tcW w:w="850" w:type="dxa"/>
           </w:tcPr>
           <w:p>
             <w:pPr>
@@ -387,7 +538,7 @@
       <w:tr>
         <w:tc>
           <w:tcPr>
-            <w:tcW w:w="2141" w:type="dxa"/>
+            <w:tcW w:w="1838" w:type="dxa"/>
           </w:tcPr>
           <w:p>
             <w:pPr>
@@ -401,7 +552,7 @@
         </w:tc>
         <w:tc>
           <w:tcPr>
-            <w:tcW w:w="1682" w:type="dxa"/>
+            <w:tcW w:w="1985" w:type="dxa"/>
           </w:tcPr>
           <w:p>
             <w:pPr>
@@ -415,6 +566,48 @@
         </w:tc>
         <w:tc>
           <w:tcPr>
+            <w:tcW w:w="992" w:type="dxa"/>
+          </w:tcPr>
+          <w:p>
+            <w:pPr>
+              <w:keepNext/>
+              <w:spacing w:after="0" w:line="240" w:lineRule="auto"/>
+            </w:pPr>
+            <w:r>
+              <w:t>3</w:t>
+            </w:r>
+          </w:p>
+        </w:tc>
+        <w:tc>
+          <w:tcPr>
+            <w:tcW w:w="1559" w:type="dxa"/>
+          </w:tcPr>
+          <w:p>
+            <w:pPr>
+              <w:keepNext/>
+              <w:spacing w:after="0" w:line="240" w:lineRule="auto"/>
+            </w:pPr>
+            <w:r>
+              <w:t>ENC9 Top</w:t>
+            </w:r>
+          </w:p>
+        </w:tc>
+        <w:tc>
+          <w:tcPr>
+            <w:tcW w:w="2410" w:type="dxa"/>
+          </w:tcPr>
+          <w:p>
+            <w:pPr>
+              <w:keepNext/>
+              <w:spacing w:after="0" w:line="240" w:lineRule="auto"/>
+            </w:pPr>
+            <w:r>
+              <w:t>RIT</w:t>
+            </w:r>
+          </w:p>
+        </w:tc>
+        <w:tc>
+          <w:tcPr>
             <w:tcW w:w="1134" w:type="dxa"/>
           </w:tcPr>
           <w:p>
@@ -423,26 +616,15 @@
               <w:spacing w:after="0" w:line="240" w:lineRule="auto"/>
             </w:pPr>
             <w:r>
-              <w:t>3</w:t>
-            </w:r>
-          </w:p>
-        </w:tc>
-        <w:tc>
-          <w:tcPr>
-            <w:tcW w:w="850" w:type="dxa"/>
-          </w:tcPr>
-          <w:p>
-            <w:pPr>
-              <w:keepNext/>
-              <w:spacing w:after="0" w:line="240" w:lineRule="auto"/>
-            </w:pPr>
+              <w:t>9</w:t>
+            </w:r>
           </w:p>
         </w:tc>
       </w:tr>
       <w:tr>
         <w:tc>
           <w:tcPr>
-            <w:tcW w:w="2141" w:type="dxa"/>
+            <w:tcW w:w="1838" w:type="dxa"/>
           </w:tcPr>
           <w:p>
             <w:pPr>
@@ -456,7 +638,7 @@
         </w:tc>
         <w:tc>
           <w:tcPr>
-            <w:tcW w:w="1682" w:type="dxa"/>
+            <w:tcW w:w="1985" w:type="dxa"/>
           </w:tcPr>
           <w:p>
             <w:pPr>
@@ -470,6 +652,48 @@
         </w:tc>
         <w:tc>
           <w:tcPr>
+            <w:tcW w:w="992" w:type="dxa"/>
+          </w:tcPr>
+          <w:p>
+            <w:pPr>
+              <w:keepNext/>
+              <w:spacing w:after="0" w:line="240" w:lineRule="auto"/>
+            </w:pPr>
+            <w:r>
+              <w:t>4</w:t>
+            </w:r>
+          </w:p>
+        </w:tc>
+        <w:tc>
+          <w:tcPr>
+            <w:tcW w:w="1559" w:type="dxa"/>
+          </w:tcPr>
+          <w:p>
+            <w:pPr>
+              <w:keepNext/>
+              <w:spacing w:after="0" w:line="240" w:lineRule="auto"/>
+            </w:pPr>
+            <w:r>
+              <w:t>ENC9 bottom</w:t>
+            </w:r>
+          </w:p>
+        </w:tc>
+        <w:tc>
+          <w:tcPr>
+            <w:tcW w:w="2410" w:type="dxa"/>
+          </w:tcPr>
+          <w:p>
+            <w:pPr>
+              <w:keepNext/>
+              <w:spacing w:after="0" w:line="240" w:lineRule="auto"/>
+            </w:pPr>
+            <w:r>
+              <w:t>n/a</w:t>
+            </w:r>
+          </w:p>
+        </w:tc>
+        <w:tc>
+          <w:tcPr>
             <w:tcW w:w="1134" w:type="dxa"/>
           </w:tcPr>
           <w:p>
@@ -478,26 +702,15 @@
               <w:spacing w:after="0" w:line="240" w:lineRule="auto"/>
             </w:pPr>
             <w:r>
-              <w:t>4</w:t>
-            </w:r>
-          </w:p>
-        </w:tc>
-        <w:tc>
-          <w:tcPr>
-            <w:tcW w:w="850" w:type="dxa"/>
-          </w:tcPr>
-          <w:p>
-            <w:pPr>
-              <w:keepNext/>
-              <w:spacing w:after="0" w:line="240" w:lineRule="auto"/>
-            </w:pPr>
+              <w:t>10</w:t>
+            </w:r>
           </w:p>
         </w:tc>
       </w:tr>
       <w:tr>
         <w:tc>
           <w:tcPr>
-            <w:tcW w:w="2141" w:type="dxa"/>
+            <w:tcW w:w="1838" w:type="dxa"/>
           </w:tcPr>
           <w:p>
             <w:pPr>
@@ -511,7 +724,7 @@
         </w:tc>
         <w:tc>
           <w:tcPr>
-            <w:tcW w:w="1682" w:type="dxa"/>
+            <w:tcW w:w="1985" w:type="dxa"/>
           </w:tcPr>
           <w:p>
             <w:pPr>
@@ -525,18 +738,46 @@
         </w:tc>
         <w:tc>
           <w:tcPr>
+            <w:tcW w:w="992" w:type="dxa"/>
+          </w:tcPr>
+          <w:p>
+            <w:pPr>
+              <w:keepNext/>
+              <w:spacing w:after="0" w:line="240" w:lineRule="auto"/>
+            </w:pPr>
+          </w:p>
+        </w:tc>
+        <w:tc>
+          <w:tcPr>
+            <w:tcW w:w="1559" w:type="dxa"/>
+          </w:tcPr>
+          <w:p>
+            <w:pPr>
+              <w:keepNext/>
+              <w:spacing w:after="0" w:line="240" w:lineRule="auto"/>
+            </w:pPr>
+            <w:r>
+              <w:t>ENC9 click</w:t>
+            </w:r>
+          </w:p>
+        </w:tc>
+        <w:tc>
+          <w:tcPr>
+            <w:tcW w:w="2410" w:type="dxa"/>
+          </w:tcPr>
+          <w:p>
+            <w:pPr>
+              <w:keepNext/>
+              <w:spacing w:after="0" w:line="240" w:lineRule="auto"/>
+            </w:pPr>
+            <w:r>
+              <w:t>RIT/XIT clear</w:t>
+            </w:r>
+          </w:p>
+        </w:tc>
+        <w:tc>
+          <w:tcPr>
             <w:tcW w:w="1134" w:type="dxa"/>
-          </w:tcPr>
-          <w:p>
-            <w:pPr>
-              <w:keepNext/>
-              <w:spacing w:after="0" w:line="240" w:lineRule="auto"/>
-            </w:pPr>
-          </w:p>
-        </w:tc>
-        <w:tc>
-          <w:tcPr>
-            <w:tcW w:w="850" w:type="dxa"/>
           </w:tcPr>
           <w:p>
             <w:pPr>
@@ -549,7 +790,7 @@
       <w:tr>
         <w:tc>
           <w:tcPr>
-            <w:tcW w:w="2141" w:type="dxa"/>
+            <w:tcW w:w="1838" w:type="dxa"/>
           </w:tcPr>
           <w:p>
             <w:pPr>
@@ -563,7 +804,7 @@
         </w:tc>
         <w:tc>
           <w:tcPr>
-            <w:tcW w:w="1682" w:type="dxa"/>
+            <w:tcW w:w="1985" w:type="dxa"/>
           </w:tcPr>
           <w:p>
             <w:pPr>
@@ -577,6 +818,48 @@
         </w:tc>
         <w:tc>
           <w:tcPr>
+            <w:tcW w:w="992" w:type="dxa"/>
+          </w:tcPr>
+          <w:p>
+            <w:pPr>
+              <w:keepNext/>
+              <w:spacing w:after="0" w:line="240" w:lineRule="auto"/>
+            </w:pPr>
+            <w:r>
+              <w:t>5</w:t>
+            </w:r>
+          </w:p>
+        </w:tc>
+        <w:tc>
+          <w:tcPr>
+            <w:tcW w:w="1559" w:type="dxa"/>
+          </w:tcPr>
+          <w:p>
+            <w:pPr>
+              <w:keepNext/>
+              <w:spacing w:after="0" w:line="240" w:lineRule="auto"/>
+            </w:pPr>
+            <w:r>
+              <w:t>ENC11 Top</w:t>
+            </w:r>
+          </w:p>
+        </w:tc>
+        <w:tc>
+          <w:tcPr>
+            <w:tcW w:w="2410" w:type="dxa"/>
+          </w:tcPr>
+          <w:p>
+            <w:pPr>
+              <w:keepNext/>
+              <w:spacing w:after="0" w:line="240" w:lineRule="auto"/>
+            </w:pPr>
+            <w:r>
+              <w:t>Multifunction</w:t>
+            </w:r>
+          </w:p>
+        </w:tc>
+        <w:tc>
+          <w:tcPr>
             <w:tcW w:w="1134" w:type="dxa"/>
           </w:tcPr>
           <w:p>
@@ -585,26 +868,15 @@
               <w:spacing w:after="0" w:line="240" w:lineRule="auto"/>
             </w:pPr>
             <w:r>
-              <w:t>5</w:t>
-            </w:r>
-          </w:p>
-        </w:tc>
-        <w:tc>
-          <w:tcPr>
-            <w:tcW w:w="850" w:type="dxa"/>
-          </w:tcPr>
-          <w:p>
-            <w:pPr>
-              <w:keepNext/>
-              <w:spacing w:after="0" w:line="240" w:lineRule="auto"/>
-            </w:pPr>
+              <w:t>11</w:t>
+            </w:r>
           </w:p>
         </w:tc>
       </w:tr>
       <w:tr>
         <w:tc>
           <w:tcPr>
-            <w:tcW w:w="2141" w:type="dxa"/>
+            <w:tcW w:w="1838" w:type="dxa"/>
           </w:tcPr>
           <w:p>
             <w:pPr>
@@ -618,7 +890,7 @@
         </w:tc>
         <w:tc>
           <w:tcPr>
-            <w:tcW w:w="1682" w:type="dxa"/>
+            <w:tcW w:w="1985" w:type="dxa"/>
           </w:tcPr>
           <w:p>
             <w:pPr>
@@ -632,6 +904,48 @@
         </w:tc>
         <w:tc>
           <w:tcPr>
+            <w:tcW w:w="992" w:type="dxa"/>
+          </w:tcPr>
+          <w:p>
+            <w:pPr>
+              <w:keepNext/>
+              <w:spacing w:after="0" w:line="240" w:lineRule="auto"/>
+            </w:pPr>
+            <w:r>
+              <w:t>6</w:t>
+            </w:r>
+          </w:p>
+        </w:tc>
+        <w:tc>
+          <w:tcPr>
+            <w:tcW w:w="1559" w:type="dxa"/>
+          </w:tcPr>
+          <w:p>
+            <w:pPr>
+              <w:keepNext/>
+              <w:spacing w:after="0" w:line="240" w:lineRule="auto"/>
+            </w:pPr>
+            <w:r>
+              <w:t>ENC11 bottom</w:t>
+            </w:r>
+          </w:p>
+        </w:tc>
+        <w:tc>
+          <w:tcPr>
+            <w:tcW w:w="2410" w:type="dxa"/>
+          </w:tcPr>
+          <w:p>
+            <w:pPr>
+              <w:keepNext/>
+              <w:spacing w:after="0" w:line="240" w:lineRule="auto"/>
+            </w:pPr>
+            <w:r>
+              <w:t>Drive</w:t>
+            </w:r>
+          </w:p>
+        </w:tc>
+        <w:tc>
+          <w:tcPr>
             <w:tcW w:w="1134" w:type="dxa"/>
           </w:tcPr>
           <w:p>
@@ -640,26 +954,15 @@
               <w:spacing w:after="0" w:line="240" w:lineRule="auto"/>
             </w:pPr>
             <w:r>
-              <w:t>6</w:t>
-            </w:r>
-          </w:p>
-        </w:tc>
-        <w:tc>
-          <w:tcPr>
-            <w:tcW w:w="850" w:type="dxa"/>
-          </w:tcPr>
-          <w:p>
-            <w:pPr>
-              <w:keepNext/>
-              <w:spacing w:after="0" w:line="240" w:lineRule="auto"/>
-            </w:pPr>
+              <w:t>12</w:t>
+            </w:r>
           </w:p>
         </w:tc>
       </w:tr>
       <w:tr>
         <w:tc>
           <w:tcPr>
-            <w:tcW w:w="2141" w:type="dxa"/>
+            <w:tcW w:w="1838" w:type="dxa"/>
           </w:tcPr>
           <w:p>
             <w:pPr>
@@ -673,7 +976,7 @@
         </w:tc>
         <w:tc>
           <w:tcPr>
-            <w:tcW w:w="1682" w:type="dxa"/>
+            <w:tcW w:w="1985" w:type="dxa"/>
           </w:tcPr>
           <w:p>
             <w:pPr>
@@ -687,513 +990,46 @@
         </w:tc>
         <w:tc>
           <w:tcPr>
+            <w:tcW w:w="992" w:type="dxa"/>
+          </w:tcPr>
+          <w:p>
+            <w:pPr>
+              <w:keepNext/>
+              <w:spacing w:after="0" w:line="240" w:lineRule="auto"/>
+            </w:pPr>
+          </w:p>
+        </w:tc>
+        <w:tc>
+          <w:tcPr>
+            <w:tcW w:w="1559" w:type="dxa"/>
+          </w:tcPr>
+          <w:p>
+            <w:pPr>
+              <w:keepNext/>
+              <w:spacing w:after="0" w:line="240" w:lineRule="auto"/>
+            </w:pPr>
+            <w:r>
+              <w:t>ENC11 click</w:t>
+            </w:r>
+          </w:p>
+        </w:tc>
+        <w:tc>
+          <w:tcPr>
+            <w:tcW w:w="2410" w:type="dxa"/>
+          </w:tcPr>
+          <w:p>
+            <w:pPr>
+              <w:keepNext/>
+              <w:spacing w:after="0" w:line="240" w:lineRule="auto"/>
+            </w:pPr>
+            <w:r>
+              <w:t>Multi click</w:t>
+            </w:r>
+          </w:p>
+        </w:tc>
+        <w:tc>
+          <w:tcPr>
             <w:tcW w:w="1134" w:type="dxa"/>
-          </w:tcPr>
-          <w:p>
-            <w:pPr>
-              <w:keepNext/>
-              <w:spacing w:after="0" w:line="240" w:lineRule="auto"/>
-            </w:pPr>
-          </w:p>
-        </w:tc>
-        <w:tc>
-          <w:tcPr>
-            <w:tcW w:w="850" w:type="dxa"/>
-          </w:tcPr>
-          <w:p>
-            <w:pPr>
-              <w:keepNext/>
-              <w:spacing w:after="0" w:line="240" w:lineRule="auto"/>
-            </w:pPr>
-          </w:p>
-        </w:tc>
-      </w:tr>
-      <w:tr>
-        <w:tc>
-          <w:tcPr>
-            <w:tcW w:w="2141" w:type="dxa"/>
-          </w:tcPr>
-          <w:p>
-            <w:pPr>
-              <w:keepNext/>
-              <w:spacing w:after="0" w:line="240" w:lineRule="auto"/>
-            </w:pPr>
-            <w:r>
-              <w:t>ENC7 Top</w:t>
-            </w:r>
-          </w:p>
-        </w:tc>
-        <w:tc>
-          <w:tcPr>
-            <w:tcW w:w="1682" w:type="dxa"/>
-          </w:tcPr>
-          <w:p>
-            <w:pPr>
-              <w:keepNext/>
-              <w:spacing w:after="0" w:line="240" w:lineRule="auto"/>
-            </w:pPr>
-            <w:r>
-              <w:t>Div</w:t>
-            </w:r>
-            <w:r>
-              <w:t>ersi</w:t>
-            </w:r>
-            <w:r>
-              <w:t>ty gain</w:t>
-            </w:r>
-          </w:p>
-        </w:tc>
-        <w:tc>
-          <w:tcPr>
-            <w:tcW w:w="1134" w:type="dxa"/>
-          </w:tcPr>
-          <w:p>
-            <w:pPr>
-              <w:keepNext/>
-              <w:spacing w:after="0" w:line="240" w:lineRule="auto"/>
-            </w:pPr>
-            <w:r>
-              <w:t>7</w:t>
-            </w:r>
-          </w:p>
-        </w:tc>
-        <w:tc>
-          <w:tcPr>
-            <w:tcW w:w="850" w:type="dxa"/>
-          </w:tcPr>
-          <w:p>
-            <w:pPr>
-              <w:keepNext/>
-              <w:spacing w:after="0" w:line="240" w:lineRule="auto"/>
-            </w:pPr>
-          </w:p>
-        </w:tc>
-      </w:tr>
-      <w:tr>
-        <w:tc>
-          <w:tcPr>
-            <w:tcW w:w="2141" w:type="dxa"/>
-          </w:tcPr>
-          <w:p>
-            <w:pPr>
-              <w:keepNext/>
-              <w:spacing w:after="0" w:line="240" w:lineRule="auto"/>
-            </w:pPr>
-            <w:r>
-              <w:t>ENC7 bottom</w:t>
-            </w:r>
-          </w:p>
-        </w:tc>
-        <w:tc>
-          <w:tcPr>
-            <w:tcW w:w="1682" w:type="dxa"/>
-          </w:tcPr>
-          <w:p>
-            <w:pPr>
-              <w:keepNext/>
-              <w:spacing w:after="0" w:line="240" w:lineRule="auto"/>
-            </w:pPr>
-            <w:r>
-              <w:t>Diversi</w:t>
-            </w:r>
-            <w:r>
-              <w:t>ty phase</w:t>
-            </w:r>
-          </w:p>
-        </w:tc>
-        <w:tc>
-          <w:tcPr>
-            <w:tcW w:w="1134" w:type="dxa"/>
-          </w:tcPr>
-          <w:p>
-            <w:pPr>
-              <w:keepNext/>
-              <w:spacing w:after="0" w:line="240" w:lineRule="auto"/>
-            </w:pPr>
-            <w:r>
-              <w:t>8</w:t>
-            </w:r>
-          </w:p>
-        </w:tc>
-        <w:tc>
-          <w:tcPr>
-            <w:tcW w:w="850" w:type="dxa"/>
-          </w:tcPr>
-          <w:p>
-            <w:pPr>
-              <w:keepNext/>
-              <w:spacing w:after="0" w:line="240" w:lineRule="auto"/>
-            </w:pPr>
-          </w:p>
-        </w:tc>
-      </w:tr>
-      <w:tr>
-        <w:tc>
-          <w:tcPr>
-            <w:tcW w:w="2141" w:type="dxa"/>
-          </w:tcPr>
-          <w:p>
-            <w:pPr>
-              <w:keepNext/>
-              <w:spacing w:after="0" w:line="240" w:lineRule="auto"/>
-            </w:pPr>
-            <w:r>
-              <w:t>ENC7 click</w:t>
-            </w:r>
-          </w:p>
-        </w:tc>
-        <w:tc>
-          <w:tcPr>
-            <w:tcW w:w="1682" w:type="dxa"/>
-          </w:tcPr>
-          <w:p>
-            <w:pPr>
-              <w:keepNext/>
-              <w:spacing w:after="0" w:line="240" w:lineRule="auto"/>
-            </w:pPr>
-            <w:r>
-              <w:t>Diversity on/off</w:t>
-            </w:r>
-          </w:p>
-        </w:tc>
-        <w:tc>
-          <w:tcPr>
-            <w:tcW w:w="1134" w:type="dxa"/>
-          </w:tcPr>
-          <w:p>
-            <w:pPr>
-              <w:keepNext/>
-              <w:spacing w:after="0" w:line="240" w:lineRule="auto"/>
-            </w:pPr>
-          </w:p>
-        </w:tc>
-        <w:tc>
-          <w:tcPr>
-            <w:tcW w:w="850" w:type="dxa"/>
-          </w:tcPr>
-          <w:p>
-            <w:pPr>
-              <w:keepNext/>
-              <w:spacing w:after="0" w:line="240" w:lineRule="auto"/>
-            </w:pPr>
-          </w:p>
-        </w:tc>
-      </w:tr>
-      <w:tr>
-        <w:tc>
-          <w:tcPr>
-            <w:tcW w:w="2141" w:type="dxa"/>
-          </w:tcPr>
-          <w:p>
-            <w:pPr>
-              <w:keepNext/>
-              <w:spacing w:after="0" w:line="240" w:lineRule="auto"/>
-            </w:pPr>
-            <w:r>
-              <w:t>ENC9 Top</w:t>
-            </w:r>
-          </w:p>
-        </w:tc>
-        <w:tc>
-          <w:tcPr>
-            <w:tcW w:w="1682" w:type="dxa"/>
-          </w:tcPr>
-          <w:p>
-            <w:pPr>
-              <w:keepNext/>
-              <w:spacing w:after="0" w:line="240" w:lineRule="auto"/>
-            </w:pPr>
-            <w:r>
-              <w:t>RIT</w:t>
-            </w:r>
-          </w:p>
-        </w:tc>
-        <w:tc>
-          <w:tcPr>
-            <w:tcW w:w="1134" w:type="dxa"/>
-          </w:tcPr>
-          <w:p>
-            <w:pPr>
-              <w:keepNext/>
-              <w:spacing w:after="0" w:line="240" w:lineRule="auto"/>
-            </w:pPr>
-            <w:r>
-              <w:t>9</w:t>
-            </w:r>
-          </w:p>
-        </w:tc>
-        <w:tc>
-          <w:tcPr>
-            <w:tcW w:w="850" w:type="dxa"/>
-          </w:tcPr>
-          <w:p>
-            <w:pPr>
-              <w:keepNext/>
-              <w:spacing w:after="0" w:line="240" w:lineRule="auto"/>
-            </w:pPr>
-          </w:p>
-        </w:tc>
-      </w:tr>
-      <w:tr>
-        <w:tc>
-          <w:tcPr>
-            <w:tcW w:w="2141" w:type="dxa"/>
-          </w:tcPr>
-          <w:p>
-            <w:pPr>
-              <w:keepNext/>
-              <w:spacing w:after="0" w:line="240" w:lineRule="auto"/>
-            </w:pPr>
-            <w:r>
-              <w:t>ENC9 bottom</w:t>
-            </w:r>
-          </w:p>
-        </w:tc>
-        <w:tc>
-          <w:tcPr>
-            <w:tcW w:w="1682" w:type="dxa"/>
-          </w:tcPr>
-          <w:p>
-            <w:pPr>
-              <w:keepNext/>
-              <w:spacing w:after="0" w:line="240" w:lineRule="auto"/>
-            </w:pPr>
-            <w:r>
-              <w:t>n/a</w:t>
-            </w:r>
-          </w:p>
-        </w:tc>
-        <w:tc>
-          <w:tcPr>
-            <w:tcW w:w="1134" w:type="dxa"/>
-          </w:tcPr>
-          <w:p>
-            <w:pPr>
-              <w:keepNext/>
-              <w:spacing w:after="0" w:line="240" w:lineRule="auto"/>
-            </w:pPr>
-            <w:r>
-              <w:t>10</w:t>
-            </w:r>
-          </w:p>
-        </w:tc>
-        <w:tc>
-          <w:tcPr>
-            <w:tcW w:w="850" w:type="dxa"/>
-          </w:tcPr>
-          <w:p>
-            <w:pPr>
-              <w:keepNext/>
-              <w:spacing w:after="0" w:line="240" w:lineRule="auto"/>
-            </w:pPr>
-          </w:p>
-        </w:tc>
-      </w:tr>
-      <w:tr>
-        <w:tc>
-          <w:tcPr>
-            <w:tcW w:w="2141" w:type="dxa"/>
-          </w:tcPr>
-          <w:p>
-            <w:pPr>
-              <w:keepNext/>
-              <w:spacing w:after="0" w:line="240" w:lineRule="auto"/>
-            </w:pPr>
-            <w:r>
-              <w:t>ENC9 click</w:t>
-            </w:r>
-          </w:p>
-        </w:tc>
-        <w:tc>
-          <w:tcPr>
-            <w:tcW w:w="1682" w:type="dxa"/>
-          </w:tcPr>
-          <w:p>
-            <w:pPr>
-              <w:keepNext/>
-              <w:spacing w:after="0" w:line="240" w:lineRule="auto"/>
-            </w:pPr>
-            <w:r>
-              <w:t>RIT/XIT clear</w:t>
-            </w:r>
-          </w:p>
-        </w:tc>
-        <w:tc>
-          <w:tcPr>
-            <w:tcW w:w="1134" w:type="dxa"/>
-          </w:tcPr>
-          <w:p>
-            <w:pPr>
-              <w:keepNext/>
-              <w:spacing w:after="0" w:line="240" w:lineRule="auto"/>
-            </w:pPr>
-          </w:p>
-        </w:tc>
-        <w:tc>
-          <w:tcPr>
-            <w:tcW w:w="850" w:type="dxa"/>
-          </w:tcPr>
-          <w:p>
-            <w:pPr>
-              <w:keepNext/>
-              <w:spacing w:after="0" w:line="240" w:lineRule="auto"/>
-            </w:pPr>
-          </w:p>
-        </w:tc>
-      </w:tr>
-      <w:tr>
-        <w:tc>
-          <w:tcPr>
-            <w:tcW w:w="2141" w:type="dxa"/>
-          </w:tcPr>
-          <w:p>
-            <w:pPr>
-              <w:keepNext/>
-              <w:spacing w:after="0" w:line="240" w:lineRule="auto"/>
-            </w:pPr>
-            <w:r>
-              <w:t>ENC11 Top</w:t>
-            </w:r>
-          </w:p>
-        </w:tc>
-        <w:tc>
-          <w:tcPr>
-            <w:tcW w:w="1682" w:type="dxa"/>
-          </w:tcPr>
-          <w:p>
-            <w:pPr>
-              <w:keepNext/>
-              <w:spacing w:after="0" w:line="240" w:lineRule="auto"/>
-            </w:pPr>
-            <w:r>
-              <w:t>Multifunction</w:t>
-            </w:r>
-          </w:p>
-        </w:tc>
-        <w:tc>
-          <w:tcPr>
-            <w:tcW w:w="1134" w:type="dxa"/>
-          </w:tcPr>
-          <w:p>
-            <w:pPr>
-              <w:keepNext/>
-              <w:spacing w:after="0" w:line="240" w:lineRule="auto"/>
-            </w:pPr>
-            <w:r>
-              <w:t>11</w:t>
-            </w:r>
-          </w:p>
-        </w:tc>
-        <w:tc>
-          <w:tcPr>
-            <w:tcW w:w="850" w:type="dxa"/>
-          </w:tcPr>
-          <w:p>
-            <w:pPr>
-              <w:keepNext/>
-              <w:spacing w:after="0" w:line="240" w:lineRule="auto"/>
-            </w:pPr>
-          </w:p>
-        </w:tc>
-      </w:tr>
-      <w:tr>
-        <w:tc>
-          <w:tcPr>
-            <w:tcW w:w="2141" w:type="dxa"/>
-          </w:tcPr>
-          <w:p>
-            <w:pPr>
-              <w:keepNext/>
-              <w:spacing w:after="0" w:line="240" w:lineRule="auto"/>
-            </w:pPr>
-            <w:r>
-              <w:t>ENC11 bottom</w:t>
-            </w:r>
-          </w:p>
-        </w:tc>
-        <w:tc>
-          <w:tcPr>
-            <w:tcW w:w="1682" w:type="dxa"/>
-          </w:tcPr>
-          <w:p>
-            <w:pPr>
-              <w:keepNext/>
-              <w:spacing w:after="0" w:line="240" w:lineRule="auto"/>
-            </w:pPr>
-            <w:r>
-              <w:t>Drive</w:t>
-            </w:r>
-          </w:p>
-        </w:tc>
-        <w:tc>
-          <w:tcPr>
-            <w:tcW w:w="1134" w:type="dxa"/>
-          </w:tcPr>
-          <w:p>
-            <w:pPr>
-              <w:keepNext/>
-              <w:spacing w:after="0" w:line="240" w:lineRule="auto"/>
-            </w:pPr>
-            <w:r>
-              <w:t>12</w:t>
-            </w:r>
-          </w:p>
-        </w:tc>
-        <w:tc>
-          <w:tcPr>
-            <w:tcW w:w="850" w:type="dxa"/>
-          </w:tcPr>
-          <w:p>
-            <w:pPr>
-              <w:keepNext/>
-              <w:spacing w:after="0" w:line="240" w:lineRule="auto"/>
-            </w:pPr>
-          </w:p>
-        </w:tc>
-      </w:tr>
-      <w:tr>
-        <w:tc>
-          <w:tcPr>
-            <w:tcW w:w="2141" w:type="dxa"/>
-          </w:tcPr>
-          <w:p>
-            <w:pPr>
-              <w:keepNext/>
-              <w:spacing w:after="0" w:line="240" w:lineRule="auto"/>
-            </w:pPr>
-            <w:r>
-              <w:t>ENC11 click</w:t>
-            </w:r>
-          </w:p>
-        </w:tc>
-        <w:tc>
-          <w:tcPr>
-            <w:tcW w:w="1682" w:type="dxa"/>
-          </w:tcPr>
-          <w:p>
-            <w:pPr>
-              <w:keepNext/>
-              <w:spacing w:after="0" w:line="240" w:lineRule="auto"/>
-            </w:pPr>
-            <w:r>
-              <w:t>Multi click</w:t>
-            </w:r>
-          </w:p>
-        </w:tc>
-        <w:tc>
-          <w:tcPr>
-            <w:tcW w:w="1134" w:type="dxa"/>
-          </w:tcPr>
-          <w:p>
-            <w:pPr>
-              <w:keepNext/>
-              <w:spacing w:after="0" w:line="240" w:lineRule="auto"/>
-            </w:pPr>
-          </w:p>
-        </w:tc>
-        <w:tc>
-          <w:tcPr>
-            <w:tcW w:w="850" w:type="dxa"/>
           </w:tcPr>
           <w:p>
             <w:pPr>
@@ -1206,26 +1042,77 @@
     </w:tbl>
     <w:p>
       <w:pPr>
-        <w:pStyle w:val="Heading2"/>
-      </w:pPr>
-      <w:r>
-        <w:t>Pushbutton Functions</w:t>
-      </w:r>
-    </w:p>
-    <w:p>
-      <w:pPr>
-        <w:spacing w:after="200" w:line="276" w:lineRule="auto"/>
-      </w:pPr>
-      <w:r>
-        <w:object w:dxaOrig="9001" w:dyaOrig="6315" w14:anchorId="1D31DEF8">
-          <v:shape id="_x0000_i1026" type="#_x0000_t75" style="width:450pt;height:316pt" o:ole="">
+        <w:rPr>
+          <w:i/>
+        </w:rPr>
+      </w:pPr>
+    </w:p>
+    <w:p>
+      <w:pPr>
+        <w:keepNext/>
+        <w:jc w:val="center"/>
+      </w:pPr>
+      <w:r>
+        <w:rPr>
+          <w:i/>
+        </w:rPr>
+        <w:object w:dxaOrig="9060" w:dyaOrig="4111" w14:anchorId="36A52032">
+          <v:shape id="_x0000_i1026" type="#_x0000_t75" style="width:455.3pt;height:207.4pt" o:ole="">
             <v:imagedata r:id="rId8" o:title=""/>
           </v:shape>
-          <o:OLEObject Type="Embed" ProgID="Visio.Drawing.15" ShapeID="_x0000_i1026" DrawAspect="Content" ObjectID="_1639204054" r:id="rId9"/>
+          <o:OLEObject Type="Embed" ProgID="Visio.Drawing.15" ShapeID="_x0000_i1026" DrawAspect="Content" ObjectID="_1642668796" r:id="rId9"/>
         </w:object>
       </w:r>
-      <w:r>
-        <w:br w:type="page"/>
+    </w:p>
+    <w:p>
+      <w:pPr>
+        <w:pStyle w:val="Caption"/>
+        <w:jc w:val="center"/>
+      </w:pPr>
+      <w:r>
+        <w:t xml:space="preserve">Figure </w:t>
+      </w:r>
+      <w:r>
+        <w:rPr>
+          <w:noProof/>
+        </w:rPr>
+        <w:fldChar w:fldCharType="begin"/>
+      </w:r>
+      <w:r>
+        <w:rPr>
+          <w:noProof/>
+        </w:rPr>
+        <w:instrText xml:space="preserve"> SEQ Figure \* ARABIC </w:instrText>
+      </w:r>
+      <w:r>
+        <w:rPr>
+          <w:noProof/>
+        </w:rPr>
+        <w:fldChar w:fldCharType="separate"/>
+      </w:r>
+      <w:r>
+        <w:rPr>
+          <w:noProof/>
+        </w:rPr>
+        <w:t>1</w:t>
+      </w:r>
+      <w:r>
+        <w:rPr>
+          <w:noProof/>
+        </w:rPr>
+        <w:fldChar w:fldCharType="end"/>
+      </w:r>
+      <w:r>
+        <w:t>: Encoder numbers</w:t>
+      </w:r>
+    </w:p>
+    <w:p>
+      <w:pPr>
+        <w:pStyle w:val="Heading2"/>
+      </w:pPr>
+      <w:r>
+        <w:lastRenderedPageBreak/>
+        <w:t>Pushbutton Functions</w:t>
       </w:r>
     </w:p>
     <w:p>
@@ -1233,16 +1120,153 @@
         <w:spacing w:after="200" w:line="276" w:lineRule="auto"/>
       </w:pPr>
       <w:r>
-        <w:lastRenderedPageBreak/>
-        <w:t>Pushbuttons have two numbers: the software scan code from the matrix algorithm; and the number that is reported to CAT commands. A lookup table from scan code gives the CAT number.</w:t>
-      </w:r>
-      <w:r>
-        <w:object w:dxaOrig="9001" w:dyaOrig="6315" w14:anchorId="49BBDE30">
-          <v:shape id="_x0000_i1027" type="#_x0000_t75" style="width:450pt;height:316pt" o:ole="">
+        <w:t xml:space="preserve">Pushbuttons have two numbers: the software scan code from the matrix algorithm; and the number that is reported to </w:t>
+      </w:r>
+      <w:r>
+        <w:t>THETIS</w:t>
+      </w:r>
+      <w:r>
+        <w:t>. A lookup ta</w:t>
+      </w:r>
+      <w:r>
+        <w:t>ble from scan code gives the THETIS</w:t>
+      </w:r>
+      <w:r>
+        <w:t xml:space="preserve"> number.</w:t>
+      </w:r>
+      <w:r>
+        <w:t xml:space="preserve"> The scan codes are only used by the Arduino software and have no user meaning.</w:t>
+      </w:r>
+    </w:p>
+    <w:p>
+      <w:pPr>
+        <w:keepNext/>
+        <w:spacing w:after="200" w:line="276" w:lineRule="auto"/>
+        <w:jc w:val="center"/>
+      </w:pPr>
+      <w:r>
+        <w:rPr>
+          <w:i/>
+        </w:rPr>
+        <w:object w:dxaOrig="9060" w:dyaOrig="4111" w14:anchorId="1A85596B">
+          <v:shape id="_x0000_i1027" type="#_x0000_t75" style="width:452.8pt;height:205.85pt" o:ole="">
             <v:imagedata r:id="rId10" o:title=""/>
           </v:shape>
-          <o:OLEObject Type="Embed" ProgID="Visio.Drawing.15" ShapeID="_x0000_i1027" DrawAspect="Content" ObjectID="_1639204055" r:id="rId11"/>
+          <o:OLEObject Type="Embed" ProgID="Visio.Drawing.15" ShapeID="_x0000_i1027" DrawAspect="Content" ObjectID="_1642668797" r:id="rId11"/>
         </w:object>
+      </w:r>
+    </w:p>
+    <w:p>
+      <w:pPr>
+        <w:pStyle w:val="Caption"/>
+        <w:jc w:val="center"/>
+        <w:rPr>
+          <w:i w:val="0"/>
+        </w:rPr>
+      </w:pPr>
+      <w:r>
+        <w:t xml:space="preserve">Figure </w:t>
+      </w:r>
+      <w:r>
+        <w:rPr>
+          <w:noProof/>
+        </w:rPr>
+        <w:fldChar w:fldCharType="begin"/>
+      </w:r>
+      <w:r>
+        <w:rPr>
+          <w:noProof/>
+        </w:rPr>
+        <w:instrText xml:space="preserve"> SEQ Figure \* ARABIC </w:instrText>
+      </w:r>
+      <w:r>
+        <w:rPr>
+          <w:noProof/>
+        </w:rPr>
+        <w:fldChar w:fldCharType="separate"/>
+      </w:r>
+      <w:r>
+        <w:rPr>
+          <w:noProof/>
+        </w:rPr>
+        <w:t>2</w:t>
+      </w:r>
+      <w:r>
+        <w:rPr>
+          <w:noProof/>
+        </w:rPr>
+        <w:fldChar w:fldCharType="end"/>
+      </w:r>
+      <w:r>
+        <w:t>: Software Scan Codes</w:t>
+      </w:r>
+    </w:p>
+    <w:p>
+      <w:pPr>
+        <w:spacing w:after="200" w:line="276" w:lineRule="auto"/>
+        <w:rPr>
+          <w:i/>
+        </w:rPr>
+      </w:pPr>
+    </w:p>
+    <w:p>
+      <w:pPr>
+        <w:keepNext/>
+        <w:spacing w:after="200" w:line="276" w:lineRule="auto"/>
+        <w:jc w:val="center"/>
+      </w:pPr>
+      <w:r>
+        <w:rPr>
+          <w:i/>
+        </w:rPr>
+        <w:object w:dxaOrig="9060" w:dyaOrig="4111" w14:anchorId="67344619">
+          <v:shape id="_x0000_i1028" type="#_x0000_t75" style="width:452.8pt;height:205.85pt" o:ole="">
+            <v:imagedata r:id="rId12" o:title=""/>
+          </v:shape>
+          <o:OLEObject Type="Embed" ProgID="Visio.Drawing.15" ShapeID="_x0000_i1028" DrawAspect="Content" ObjectID="_1642668798" r:id="rId13"/>
+        </w:object>
+      </w:r>
+    </w:p>
+    <w:p>
+      <w:pPr>
+        <w:pStyle w:val="Caption"/>
+        <w:jc w:val="center"/>
+      </w:pPr>
+      <w:r>
+        <w:t xml:space="preserve">Figure </w:t>
+      </w:r>
+      <w:r>
+        <w:rPr>
+          <w:noProof/>
+        </w:rPr>
+        <w:fldChar w:fldCharType="begin"/>
+      </w:r>
+      <w:r>
+        <w:rPr>
+          <w:noProof/>
+        </w:rPr>
+        <w:instrText xml:space="preserve"> SEQ Figure \* ARABIC </w:instrText>
+      </w:r>
+      <w:r>
+        <w:rPr>
+          <w:noProof/>
+        </w:rPr>
+        <w:fldChar w:fldCharType="separate"/>
+      </w:r>
+      <w:r>
+        <w:rPr>
+          <w:noProof/>
+        </w:rPr>
+        <w:t>3</w:t>
+      </w:r>
+      <w:r>
+        <w:rPr>
+          <w:noProof/>
+        </w:rPr>
+        <w:fldChar w:fldCharType="end"/>
+      </w:r>
+      <w:r>
+        <w:t>: Pushbutton Numbers for Thetis</w:t>
       </w:r>
     </w:p>
     <w:tbl>
@@ -1266,6 +1290,7 @@
           </w:tcPr>
           <w:p>
             <w:pPr>
+              <w:keepNext/>
               <w:spacing w:after="0" w:line="240" w:lineRule="auto"/>
             </w:pPr>
             <w:r>
@@ -1279,6 +1304,7 @@
           </w:tcPr>
           <w:p>
             <w:pPr>
+              <w:keepNext/>
               <w:spacing w:after="0" w:line="240" w:lineRule="auto"/>
             </w:pPr>
             <w:r>
@@ -1292,6 +1318,7 @@
           </w:tcPr>
           <w:p>
             <w:pPr>
+              <w:keepNext/>
               <w:spacing w:after="0" w:line="240" w:lineRule="auto"/>
             </w:pPr>
             <w:r>
@@ -1305,6 +1332,7 @@
           </w:tcPr>
           <w:p>
             <w:pPr>
+              <w:keepNext/>
               <w:spacing w:after="0" w:line="240" w:lineRule="auto"/>
             </w:pPr>
             <w:r>
@@ -1318,6 +1346,7 @@
           </w:tcPr>
           <w:p>
             <w:pPr>
+              <w:keepNext/>
               <w:spacing w:after="0" w:line="240" w:lineRule="auto"/>
             </w:pPr>
             <w:r>
@@ -1331,6 +1360,7 @@
           </w:tcPr>
           <w:p>
             <w:pPr>
+              <w:keepNext/>
               <w:spacing w:after="0" w:line="240" w:lineRule="auto"/>
             </w:pPr>
             <w:r>
@@ -1346,6 +1376,7 @@
           </w:tcPr>
           <w:p>
             <w:pPr>
+              <w:keepNext/>
               <w:spacing w:after="0" w:line="240" w:lineRule="auto"/>
             </w:pPr>
             <w:r>
@@ -1359,6 +1390,7 @@
           </w:tcPr>
           <w:p>
             <w:pPr>
+              <w:keepNext/>
               <w:spacing w:after="0" w:line="240" w:lineRule="auto"/>
             </w:pPr>
             <w:r>
@@ -1372,10 +1404,16 @@
           </w:tcPr>
           <w:p>
             <w:pPr>
-              <w:spacing w:after="0" w:line="240" w:lineRule="auto"/>
-            </w:pPr>
-            <w:r>
-              <w:t>Softkey 1</w:t>
+              <w:keepNext/>
+              <w:spacing w:after="0" w:line="240" w:lineRule="auto"/>
+            </w:pPr>
+            <w:proofErr w:type="spellStart"/>
+            <w:r>
+              <w:t>Softkey</w:t>
+            </w:r>
+            <w:proofErr w:type="spellEnd"/>
+            <w:r>
+              <w:t xml:space="preserve"> 1</w:t>
             </w:r>
           </w:p>
         </w:tc>
@@ -1385,6 +1423,7 @@
           </w:tcPr>
           <w:p>
             <w:pPr>
+              <w:keepNext/>
               <w:spacing w:after="0" w:line="240" w:lineRule="auto"/>
             </w:pPr>
             <w:r>
@@ -1398,6 +1437,7 @@
           </w:tcPr>
           <w:p>
             <w:pPr>
+              <w:keepNext/>
               <w:spacing w:after="0" w:line="240" w:lineRule="auto"/>
             </w:pPr>
             <w:r>
@@ -1411,6 +1451,7 @@
           </w:tcPr>
           <w:p>
             <w:pPr>
+              <w:keepNext/>
               <w:spacing w:after="0" w:line="240" w:lineRule="auto"/>
             </w:pPr>
             <w:r>
@@ -1426,6 +1467,7 @@
           </w:tcPr>
           <w:p>
             <w:pPr>
+              <w:keepNext/>
               <w:spacing w:after="0" w:line="240" w:lineRule="auto"/>
             </w:pPr>
             <w:r>
@@ -1439,6 +1481,7 @@
           </w:tcPr>
           <w:p>
             <w:pPr>
+              <w:keepNext/>
               <w:spacing w:after="0" w:line="240" w:lineRule="auto"/>
             </w:pPr>
             <w:r>
@@ -1452,10 +1495,16 @@
           </w:tcPr>
           <w:p>
             <w:pPr>
-              <w:spacing w:after="0" w:line="240" w:lineRule="auto"/>
-            </w:pPr>
-            <w:r>
-              <w:t>Softkey 2</w:t>
+              <w:keepNext/>
+              <w:spacing w:after="0" w:line="240" w:lineRule="auto"/>
+            </w:pPr>
+            <w:proofErr w:type="spellStart"/>
+            <w:r>
+              <w:t>Softkey</w:t>
+            </w:r>
+            <w:proofErr w:type="spellEnd"/>
+            <w:r>
+              <w:t xml:space="preserve"> 2</w:t>
             </w:r>
           </w:p>
         </w:tc>
@@ -1465,6 +1514,7 @@
           </w:tcPr>
           <w:p>
             <w:pPr>
+              <w:keepNext/>
               <w:spacing w:after="0" w:line="240" w:lineRule="auto"/>
             </w:pPr>
             <w:r>
@@ -1478,6 +1528,7 @@
           </w:tcPr>
           <w:p>
             <w:pPr>
+              <w:keepNext/>
               <w:spacing w:after="0" w:line="240" w:lineRule="auto"/>
             </w:pPr>
             <w:r>
@@ -1491,6 +1542,7 @@
           </w:tcPr>
           <w:p>
             <w:pPr>
+              <w:keepNext/>
               <w:spacing w:after="0" w:line="240" w:lineRule="auto"/>
             </w:pPr>
             <w:r>
@@ -1506,6 +1558,7 @@
           </w:tcPr>
           <w:p>
             <w:pPr>
+              <w:keepNext/>
               <w:spacing w:after="0" w:line="240" w:lineRule="auto"/>
             </w:pPr>
             <w:r>
@@ -1519,6 +1572,7 @@
           </w:tcPr>
           <w:p>
             <w:pPr>
+              <w:keepNext/>
               <w:spacing w:after="0" w:line="240" w:lineRule="auto"/>
             </w:pPr>
             <w:r>
@@ -1532,10 +1586,16 @@
           </w:tcPr>
           <w:p>
             <w:pPr>
-              <w:spacing w:after="0" w:line="240" w:lineRule="auto"/>
-            </w:pPr>
-            <w:r>
-              <w:t>Softkey 3</w:t>
+              <w:keepNext/>
+              <w:spacing w:after="0" w:line="240" w:lineRule="auto"/>
+            </w:pPr>
+            <w:proofErr w:type="spellStart"/>
+            <w:r>
+              <w:t>Softkey</w:t>
+            </w:r>
+            <w:proofErr w:type="spellEnd"/>
+            <w:r>
+              <w:t xml:space="preserve"> 3</w:t>
             </w:r>
           </w:p>
         </w:tc>
@@ -1545,6 +1605,7 @@
           </w:tcPr>
           <w:p>
             <w:pPr>
+              <w:keepNext/>
               <w:spacing w:after="0" w:line="240" w:lineRule="auto"/>
             </w:pPr>
             <w:r>
@@ -1558,6 +1619,7 @@
           </w:tcPr>
           <w:p>
             <w:pPr>
+              <w:keepNext/>
               <w:spacing w:after="0" w:line="240" w:lineRule="auto"/>
             </w:pPr>
             <w:r>
@@ -1571,6 +1633,7 @@
           </w:tcPr>
           <w:p>
             <w:pPr>
+              <w:keepNext/>
               <w:spacing w:after="0" w:line="240" w:lineRule="auto"/>
             </w:pPr>
             <w:r>
@@ -1586,6 +1649,7 @@
           </w:tcPr>
           <w:p>
             <w:pPr>
+              <w:keepNext/>
               <w:spacing w:after="0" w:line="240" w:lineRule="auto"/>
             </w:pPr>
             <w:r>
@@ -1599,6 +1663,7 @@
           </w:tcPr>
           <w:p>
             <w:pPr>
+              <w:keepNext/>
               <w:spacing w:after="0" w:line="240" w:lineRule="auto"/>
             </w:pPr>
             <w:r>
@@ -1612,10 +1677,16 @@
           </w:tcPr>
           <w:p>
             <w:pPr>
-              <w:spacing w:after="0" w:line="240" w:lineRule="auto"/>
-            </w:pPr>
-            <w:r>
-              <w:t>Softkey 4</w:t>
+              <w:keepNext/>
+              <w:spacing w:after="0" w:line="240" w:lineRule="auto"/>
+            </w:pPr>
+            <w:proofErr w:type="spellStart"/>
+            <w:r>
+              <w:t>Softkey</w:t>
+            </w:r>
+            <w:proofErr w:type="spellEnd"/>
+            <w:r>
+              <w:t xml:space="preserve"> 4</w:t>
             </w:r>
           </w:p>
         </w:tc>
@@ -1625,6 +1696,7 @@
           </w:tcPr>
           <w:p>
             <w:pPr>
+              <w:keepNext/>
               <w:spacing w:after="0" w:line="240" w:lineRule="auto"/>
             </w:pPr>
             <w:r>
@@ -1638,6 +1710,7 @@
           </w:tcPr>
           <w:p>
             <w:pPr>
+              <w:keepNext/>
               <w:spacing w:after="0" w:line="240" w:lineRule="auto"/>
             </w:pPr>
             <w:r>
@@ -1651,6 +1724,7 @@
           </w:tcPr>
           <w:p>
             <w:pPr>
+              <w:keepNext/>
               <w:spacing w:after="0" w:line="240" w:lineRule="auto"/>
             </w:pPr>
             <w:r>
@@ -1666,6 +1740,7 @@
           </w:tcPr>
           <w:p>
             <w:pPr>
+              <w:keepNext/>
               <w:spacing w:after="0" w:line="240" w:lineRule="auto"/>
             </w:pPr>
             <w:r>
@@ -1679,6 +1754,7 @@
           </w:tcPr>
           <w:p>
             <w:pPr>
+              <w:keepNext/>
               <w:spacing w:after="0" w:line="240" w:lineRule="auto"/>
             </w:pPr>
             <w:r>
@@ -1692,10 +1768,16 @@
           </w:tcPr>
           <w:p>
             <w:pPr>
-              <w:spacing w:after="0" w:line="240" w:lineRule="auto"/>
-            </w:pPr>
-            <w:r>
-              <w:t>Softkey 5</w:t>
+              <w:keepNext/>
+              <w:spacing w:after="0" w:line="240" w:lineRule="auto"/>
+            </w:pPr>
+            <w:proofErr w:type="spellStart"/>
+            <w:r>
+              <w:t>Softkey</w:t>
+            </w:r>
+            <w:proofErr w:type="spellEnd"/>
+            <w:r>
+              <w:t xml:space="preserve"> 5</w:t>
             </w:r>
           </w:p>
         </w:tc>
@@ -1705,6 +1787,7 @@
           </w:tcPr>
           <w:p>
             <w:pPr>
+              <w:keepNext/>
               <w:spacing w:after="0" w:line="240" w:lineRule="auto"/>
             </w:pPr>
             <w:r>
@@ -1718,6 +1801,7 @@
           </w:tcPr>
           <w:p>
             <w:pPr>
+              <w:keepNext/>
               <w:spacing w:after="0" w:line="240" w:lineRule="auto"/>
             </w:pPr>
             <w:r>
@@ -1731,6 +1815,7 @@
           </w:tcPr>
           <w:p>
             <w:pPr>
+              <w:keepNext/>
               <w:spacing w:after="0" w:line="240" w:lineRule="auto"/>
             </w:pPr>
             <w:r>
@@ -1746,6 +1831,7 @@
           </w:tcPr>
           <w:p>
             <w:pPr>
+              <w:keepNext/>
               <w:spacing w:after="0" w:line="240" w:lineRule="auto"/>
             </w:pPr>
             <w:r>
@@ -1759,6 +1845,7 @@
           </w:tcPr>
           <w:p>
             <w:pPr>
+              <w:keepNext/>
               <w:spacing w:after="0" w:line="240" w:lineRule="auto"/>
             </w:pPr>
             <w:r>
@@ -1772,10 +1859,16 @@
           </w:tcPr>
           <w:p>
             <w:pPr>
-              <w:spacing w:after="0" w:line="240" w:lineRule="auto"/>
-            </w:pPr>
-            <w:r>
-              <w:t>Softkey 6</w:t>
+              <w:keepNext/>
+              <w:spacing w:after="0" w:line="240" w:lineRule="auto"/>
+            </w:pPr>
+            <w:proofErr w:type="spellStart"/>
+            <w:r>
+              <w:t>Softkey</w:t>
+            </w:r>
+            <w:proofErr w:type="spellEnd"/>
+            <w:r>
+              <w:t xml:space="preserve"> 6</w:t>
             </w:r>
           </w:p>
         </w:tc>
@@ -1785,6 +1878,7 @@
           </w:tcPr>
           <w:p>
             <w:pPr>
+              <w:keepNext/>
               <w:spacing w:after="0" w:line="240" w:lineRule="auto"/>
             </w:pPr>
             <w:r>
@@ -1798,6 +1892,7 @@
           </w:tcPr>
           <w:p>
             <w:pPr>
+              <w:keepNext/>
               <w:spacing w:after="0" w:line="240" w:lineRule="auto"/>
             </w:pPr>
             <w:r>
@@ -1811,6 +1906,7 @@
           </w:tcPr>
           <w:p>
             <w:pPr>
+              <w:keepNext/>
               <w:spacing w:after="0" w:line="240" w:lineRule="auto"/>
             </w:pPr>
             <w:r>
@@ -1826,6 +1922,7 @@
           </w:tcPr>
           <w:p>
             <w:pPr>
+              <w:keepNext/>
               <w:spacing w:after="0" w:line="240" w:lineRule="auto"/>
             </w:pPr>
             <w:r>
@@ -1839,6 +1936,7 @@
           </w:tcPr>
           <w:p>
             <w:pPr>
+              <w:keepNext/>
               <w:spacing w:after="0" w:line="240" w:lineRule="auto"/>
             </w:pPr>
             <w:r>
@@ -1852,10 +1950,16 @@
           </w:tcPr>
           <w:p>
             <w:pPr>
-              <w:spacing w:after="0" w:line="240" w:lineRule="auto"/>
-            </w:pPr>
-            <w:r>
-              <w:t>Softkey 7</w:t>
+              <w:keepNext/>
+              <w:spacing w:after="0" w:line="240" w:lineRule="auto"/>
+            </w:pPr>
+            <w:proofErr w:type="spellStart"/>
+            <w:r>
+              <w:t>Softkey</w:t>
+            </w:r>
+            <w:proofErr w:type="spellEnd"/>
+            <w:r>
+              <w:t xml:space="preserve"> 7</w:t>
             </w:r>
           </w:p>
         </w:tc>
@@ -1865,6 +1969,7 @@
           </w:tcPr>
           <w:p>
             <w:pPr>
+              <w:keepNext/>
               <w:spacing w:after="0" w:line="240" w:lineRule="auto"/>
             </w:pPr>
             <w:r>
@@ -1878,6 +1983,7 @@
           </w:tcPr>
           <w:p>
             <w:pPr>
+              <w:keepNext/>
               <w:spacing w:after="0" w:line="240" w:lineRule="auto"/>
             </w:pPr>
             <w:r>
@@ -1891,6 +1997,7 @@
           </w:tcPr>
           <w:p>
             <w:pPr>
+              <w:keepNext/>
               <w:spacing w:after="0" w:line="240" w:lineRule="auto"/>
             </w:pPr>
             <w:r>
@@ -1906,6 +2013,7 @@
           </w:tcPr>
           <w:p>
             <w:pPr>
+              <w:keepNext/>
               <w:spacing w:after="0" w:line="240" w:lineRule="auto"/>
             </w:pPr>
             <w:r>
@@ -1919,6 +2027,7 @@
           </w:tcPr>
           <w:p>
             <w:pPr>
+              <w:keepNext/>
               <w:spacing w:after="0" w:line="240" w:lineRule="auto"/>
             </w:pPr>
             <w:r>
@@ -1932,10 +2041,16 @@
           </w:tcPr>
           <w:p>
             <w:pPr>
-              <w:spacing w:after="0" w:line="240" w:lineRule="auto"/>
-            </w:pPr>
-            <w:r>
-              <w:t>Softkey 8</w:t>
+              <w:keepNext/>
+              <w:spacing w:after="0" w:line="240" w:lineRule="auto"/>
+            </w:pPr>
+            <w:proofErr w:type="spellStart"/>
+            <w:r>
+              <w:t>Softkey</w:t>
+            </w:r>
+            <w:proofErr w:type="spellEnd"/>
+            <w:r>
+              <w:t xml:space="preserve"> 8</w:t>
             </w:r>
           </w:p>
         </w:tc>
@@ -1945,6 +2060,7 @@
           </w:tcPr>
           <w:p>
             <w:pPr>
+              <w:keepNext/>
               <w:spacing w:after="0" w:line="240" w:lineRule="auto"/>
             </w:pPr>
             <w:r>
@@ -1958,6 +2074,7 @@
           </w:tcPr>
           <w:p>
             <w:pPr>
+              <w:keepNext/>
               <w:spacing w:after="0" w:line="240" w:lineRule="auto"/>
             </w:pPr>
             <w:r>
@@ -1971,6 +2088,7 @@
           </w:tcPr>
           <w:p>
             <w:pPr>
+              <w:keepNext/>
               <w:spacing w:after="0" w:line="240" w:lineRule="auto"/>
             </w:pPr>
             <w:r>
@@ -1986,6 +2104,7 @@
           </w:tcPr>
           <w:p>
             <w:pPr>
+              <w:keepNext/>
               <w:spacing w:after="0" w:line="240" w:lineRule="auto"/>
             </w:pPr>
             <w:r>
@@ -1999,6 +2118,7 @@
           </w:tcPr>
           <w:p>
             <w:pPr>
+              <w:keepNext/>
               <w:spacing w:after="0" w:line="240" w:lineRule="auto"/>
             </w:pPr>
             <w:r>
@@ -2012,6 +2132,7 @@
           </w:tcPr>
           <w:p>
             <w:pPr>
+              <w:keepNext/>
               <w:spacing w:after="0" w:line="240" w:lineRule="auto"/>
             </w:pPr>
             <w:r>
@@ -2025,6 +2146,7 @@
           </w:tcPr>
           <w:p>
             <w:pPr>
+              <w:keepNext/>
               <w:spacing w:after="0" w:line="240" w:lineRule="auto"/>
             </w:pPr>
             <w:r>
@@ -2038,6 +2160,7 @@
           </w:tcPr>
           <w:p>
             <w:pPr>
+              <w:keepNext/>
               <w:spacing w:after="0" w:line="240" w:lineRule="auto"/>
             </w:pPr>
             <w:r>
@@ -2051,6 +2174,7 @@
           </w:tcPr>
           <w:p>
             <w:pPr>
+              <w:keepNext/>
               <w:spacing w:after="0" w:line="240" w:lineRule="auto"/>
             </w:pPr>
             <w:r>
@@ -2066,6 +2190,7 @@
           </w:tcPr>
           <w:p>
             <w:pPr>
+              <w:keepNext/>
               <w:spacing w:after="0" w:line="240" w:lineRule="auto"/>
             </w:pPr>
             <w:r>
@@ -2079,6 +2204,7 @@
           </w:tcPr>
           <w:p>
             <w:pPr>
+              <w:keepNext/>
               <w:spacing w:after="0" w:line="240" w:lineRule="auto"/>
             </w:pPr>
             <w:r>
@@ -2092,6 +2218,7 @@
           </w:tcPr>
           <w:p>
             <w:pPr>
+              <w:keepNext/>
               <w:spacing w:after="0" w:line="240" w:lineRule="auto"/>
             </w:pPr>
             <w:r>
@@ -2105,6 +2232,7 @@
           </w:tcPr>
           <w:p>
             <w:pPr>
+              <w:keepNext/>
               <w:spacing w:after="0" w:line="240" w:lineRule="auto"/>
             </w:pPr>
             <w:r>
@@ -2118,6 +2246,7 @@
           </w:tcPr>
           <w:p>
             <w:pPr>
+              <w:keepNext/>
               <w:spacing w:after="0" w:line="240" w:lineRule="auto"/>
             </w:pPr>
             <w:r>
@@ -2131,6 +2260,7 @@
           </w:tcPr>
           <w:p>
             <w:pPr>
+              <w:keepNext/>
               <w:spacing w:after="0" w:line="240" w:lineRule="auto"/>
             </w:pPr>
             <w:r>
@@ -2146,6 +2276,7 @@
           </w:tcPr>
           <w:p>
             <w:pPr>
+              <w:keepNext/>
               <w:spacing w:after="0" w:line="240" w:lineRule="auto"/>
             </w:pPr>
             <w:r>
@@ -2159,6 +2290,7 @@
           </w:tcPr>
           <w:p>
             <w:pPr>
+              <w:keepNext/>
               <w:spacing w:after="0" w:line="240" w:lineRule="auto"/>
             </w:pPr>
             <w:r>
@@ -2172,6 +2304,7 @@
           </w:tcPr>
           <w:p>
             <w:pPr>
+              <w:keepNext/>
               <w:spacing w:after="0" w:line="240" w:lineRule="auto"/>
             </w:pPr>
             <w:r>
@@ -2185,6 +2318,7 @@
           </w:tcPr>
           <w:p>
             <w:pPr>
+              <w:keepNext/>
               <w:spacing w:after="0" w:line="240" w:lineRule="auto"/>
             </w:pPr>
             <w:r>
@@ -2198,6 +2332,7 @@
           </w:tcPr>
           <w:p>
             <w:pPr>
+              <w:keepNext/>
               <w:spacing w:after="0" w:line="240" w:lineRule="auto"/>
             </w:pPr>
             <w:r>
@@ -2211,6 +2346,7 @@
           </w:tcPr>
           <w:p>
             <w:pPr>
+              <w:keepNext/>
               <w:spacing w:after="0" w:line="240" w:lineRule="auto"/>
             </w:pPr>
             <w:r>
@@ -2226,6 +2362,7 @@
           </w:tcPr>
           <w:p>
             <w:pPr>
+              <w:keepNext/>
               <w:spacing w:after="0" w:line="240" w:lineRule="auto"/>
             </w:pPr>
             <w:r>
@@ -2239,6 +2376,7 @@
           </w:tcPr>
           <w:p>
             <w:pPr>
+              <w:keepNext/>
               <w:spacing w:after="0" w:line="240" w:lineRule="auto"/>
             </w:pPr>
             <w:r>
@@ -2252,6 +2390,7 @@
           </w:tcPr>
           <w:p>
             <w:pPr>
+              <w:keepNext/>
               <w:spacing w:after="0" w:line="240" w:lineRule="auto"/>
             </w:pPr>
             <w:r>
@@ -2265,6 +2404,7 @@
           </w:tcPr>
           <w:p>
             <w:pPr>
+              <w:keepNext/>
               <w:spacing w:after="0" w:line="240" w:lineRule="auto"/>
             </w:pPr>
             <w:r>
@@ -2278,6 +2418,7 @@
           </w:tcPr>
           <w:p>
             <w:pPr>
+              <w:keepNext/>
               <w:spacing w:after="0" w:line="240" w:lineRule="auto"/>
             </w:pPr>
             <w:r>
@@ -2291,6 +2432,7 @@
           </w:tcPr>
           <w:p>
             <w:pPr>
+              <w:keepNext/>
               <w:spacing w:after="0" w:line="240" w:lineRule="auto"/>
             </w:pPr>
             <w:r>
@@ -2306,6 +2448,7 @@
           </w:tcPr>
           <w:p>
             <w:pPr>
+              <w:keepNext/>
               <w:spacing w:after="0" w:line="240" w:lineRule="auto"/>
             </w:pPr>
             <w:r>
@@ -2319,6 +2462,7 @@
           </w:tcPr>
           <w:p>
             <w:pPr>
+              <w:keepNext/>
               <w:spacing w:after="0" w:line="240" w:lineRule="auto"/>
             </w:pPr>
             <w:r>
@@ -2332,6 +2476,7 @@
           </w:tcPr>
           <w:p>
             <w:pPr>
+              <w:keepNext/>
               <w:spacing w:after="0" w:line="240" w:lineRule="auto"/>
             </w:pPr>
             <w:r>
@@ -2345,6 +2490,7 @@
           </w:tcPr>
           <w:p>
             <w:pPr>
+              <w:keepNext/>
               <w:spacing w:after="0" w:line="240" w:lineRule="auto"/>
             </w:pPr>
             <w:r>
@@ -2358,6 +2504,7 @@
           </w:tcPr>
           <w:p>
             <w:pPr>
+              <w:keepNext/>
               <w:spacing w:after="0" w:line="240" w:lineRule="auto"/>
             </w:pPr>
             <w:r>
@@ -2371,6 +2518,7 @@
           </w:tcPr>
           <w:p>
             <w:pPr>
+              <w:keepNext/>
               <w:spacing w:after="0" w:line="240" w:lineRule="auto"/>
             </w:pPr>
             <w:r>
@@ -2386,6 +2534,7 @@
           </w:tcPr>
           <w:p>
             <w:pPr>
+              <w:keepNext/>
               <w:spacing w:after="0" w:line="240" w:lineRule="auto"/>
             </w:pPr>
             <w:r>
@@ -2399,6 +2548,7 @@
           </w:tcPr>
           <w:p>
             <w:pPr>
+              <w:keepNext/>
               <w:spacing w:after="0" w:line="240" w:lineRule="auto"/>
             </w:pPr>
             <w:r>
@@ -2412,6 +2562,7 @@
           </w:tcPr>
           <w:p>
             <w:pPr>
+              <w:keepNext/>
               <w:spacing w:after="0" w:line="240" w:lineRule="auto"/>
             </w:pPr>
             <w:r>
@@ -2425,6 +2576,7 @@
           </w:tcPr>
           <w:p>
             <w:pPr>
+              <w:keepNext/>
               <w:spacing w:after="0" w:line="240" w:lineRule="auto"/>
             </w:pPr>
             <w:r>
@@ -2438,6 +2590,7 @@
           </w:tcPr>
           <w:p>
             <w:pPr>
+              <w:keepNext/>
               <w:spacing w:after="0" w:line="240" w:lineRule="auto"/>
             </w:pPr>
             <w:r>
@@ -2451,6 +2604,7 @@
           </w:tcPr>
           <w:p>
             <w:pPr>
+              <w:keepNext/>
               <w:spacing w:after="0" w:line="240" w:lineRule="auto"/>
             </w:pPr>
             <w:r>
@@ -2466,6 +2620,7 @@
           </w:tcPr>
           <w:p>
             <w:pPr>
+              <w:keepNext/>
               <w:spacing w:after="0" w:line="240" w:lineRule="auto"/>
             </w:pPr>
             <w:r>
@@ -2479,6 +2634,7 @@
           </w:tcPr>
           <w:p>
             <w:pPr>
+              <w:keepNext/>
               <w:spacing w:after="0" w:line="240" w:lineRule="auto"/>
             </w:pPr>
             <w:r>
@@ -2492,6 +2648,7 @@
           </w:tcPr>
           <w:p>
             <w:pPr>
+              <w:keepNext/>
               <w:spacing w:after="0" w:line="240" w:lineRule="auto"/>
             </w:pPr>
             <w:r>
@@ -2505,6 +2662,7 @@
           </w:tcPr>
           <w:p>
             <w:pPr>
+              <w:keepNext/>
               <w:spacing w:after="0" w:line="240" w:lineRule="auto"/>
             </w:pPr>
             <w:r>
@@ -2518,6 +2676,7 @@
           </w:tcPr>
           <w:p>
             <w:pPr>
+              <w:keepNext/>
               <w:spacing w:after="0" w:line="240" w:lineRule="auto"/>
             </w:pPr>
             <w:r>
@@ -2531,6 +2690,7 @@
           </w:tcPr>
           <w:p>
             <w:pPr>
+              <w:keepNext/>
               <w:spacing w:after="0" w:line="240" w:lineRule="auto"/>
             </w:pPr>
             <w:r>
@@ -2546,6 +2706,7 @@
           </w:tcPr>
           <w:p>
             <w:pPr>
+              <w:keepNext/>
               <w:spacing w:after="0" w:line="240" w:lineRule="auto"/>
             </w:pPr>
             <w:r>
@@ -2559,6 +2720,7 @@
           </w:tcPr>
           <w:p>
             <w:pPr>
+              <w:keepNext/>
               <w:spacing w:after="0" w:line="240" w:lineRule="auto"/>
             </w:pPr>
             <w:r>
@@ -2572,6 +2734,7 @@
           </w:tcPr>
           <w:p>
             <w:pPr>
+              <w:keepNext/>
               <w:spacing w:after="0" w:line="240" w:lineRule="auto"/>
             </w:pPr>
             <w:r>
@@ -2585,6 +2748,7 @@
           </w:tcPr>
           <w:p>
             <w:pPr>
+              <w:keepNext/>
               <w:spacing w:after="0" w:line="240" w:lineRule="auto"/>
             </w:pPr>
             <w:r>
@@ -2598,6 +2762,7 @@
           </w:tcPr>
           <w:p>
             <w:pPr>
+              <w:keepNext/>
               <w:spacing w:after="0" w:line="240" w:lineRule="auto"/>
             </w:pPr>
             <w:r>
@@ -2611,6 +2776,7 @@
           </w:tcPr>
           <w:p>
             <w:pPr>
+              <w:keepNext/>
               <w:spacing w:after="0" w:line="240" w:lineRule="auto"/>
             </w:pPr>
             <w:r>
@@ -2626,6 +2792,7 @@
           </w:tcPr>
           <w:p>
             <w:pPr>
+              <w:keepNext/>
               <w:spacing w:after="0" w:line="240" w:lineRule="auto"/>
             </w:pPr>
             <w:r>
@@ -2639,6 +2806,7 @@
           </w:tcPr>
           <w:p>
             <w:pPr>
+              <w:keepNext/>
               <w:spacing w:after="0" w:line="240" w:lineRule="auto"/>
             </w:pPr>
             <w:r>
@@ -2652,6 +2820,7 @@
           </w:tcPr>
           <w:p>
             <w:pPr>
+              <w:keepNext/>
               <w:spacing w:after="0" w:line="240" w:lineRule="auto"/>
             </w:pPr>
             <w:r>
@@ -2665,6 +2834,7 @@
           </w:tcPr>
           <w:p>
             <w:pPr>
+              <w:keepNext/>
               <w:spacing w:after="0" w:line="240" w:lineRule="auto"/>
             </w:pPr>
             <w:r>
@@ -2678,6 +2848,7 @@
           </w:tcPr>
           <w:p>
             <w:pPr>
+              <w:keepNext/>
               <w:spacing w:after="0" w:line="240" w:lineRule="auto"/>
             </w:pPr>
             <w:r>
@@ -2691,6 +2862,7 @@
           </w:tcPr>
           <w:p>
             <w:pPr>
+              <w:keepNext/>
               <w:spacing w:after="0" w:line="240" w:lineRule="auto"/>
             </w:pPr>
             <w:r>
@@ -2706,6 +2878,7 @@
           </w:tcPr>
           <w:p>
             <w:pPr>
+              <w:keepNext/>
               <w:spacing w:after="0" w:line="240" w:lineRule="auto"/>
             </w:pPr>
             <w:r>
@@ -2719,6 +2892,7 @@
           </w:tcPr>
           <w:p>
             <w:pPr>
+              <w:keepNext/>
               <w:spacing w:after="0" w:line="240" w:lineRule="auto"/>
             </w:pPr>
             <w:r>
@@ -2732,6 +2906,7 @@
           </w:tcPr>
           <w:p>
             <w:pPr>
+              <w:keepNext/>
               <w:spacing w:after="0" w:line="240" w:lineRule="auto"/>
             </w:pPr>
             <w:r>
@@ -2745,6 +2920,7 @@
           </w:tcPr>
           <w:p>
             <w:pPr>
+              <w:keepNext/>
               <w:spacing w:after="0" w:line="240" w:lineRule="auto"/>
             </w:pPr>
             <w:r>
@@ -2758,6 +2934,7 @@
           </w:tcPr>
           <w:p>
             <w:pPr>
+              <w:keepNext/>
               <w:spacing w:after="0" w:line="240" w:lineRule="auto"/>
             </w:pPr>
             <w:r>
@@ -2771,6 +2948,7 @@
           </w:tcPr>
           <w:p>
             <w:pPr>
+              <w:keepNext/>
               <w:spacing w:after="0" w:line="240" w:lineRule="auto"/>
             </w:pPr>
             <w:r>
@@ -2786,6 +2964,7 @@
           </w:tcPr>
           <w:p>
             <w:pPr>
+              <w:keepNext/>
               <w:spacing w:after="0" w:line="240" w:lineRule="auto"/>
             </w:pPr>
             <w:r>
@@ -2799,6 +2978,7 @@
           </w:tcPr>
           <w:p>
             <w:pPr>
+              <w:keepNext/>
               <w:spacing w:after="0" w:line="240" w:lineRule="auto"/>
             </w:pPr>
             <w:r>
@@ -2812,6 +2992,7 @@
           </w:tcPr>
           <w:p>
             <w:pPr>
+              <w:keepNext/>
               <w:spacing w:after="0" w:line="240" w:lineRule="auto"/>
             </w:pPr>
             <w:r>
@@ -2825,6 +3006,7 @@
           </w:tcPr>
           <w:p>
             <w:pPr>
+              <w:keepNext/>
               <w:spacing w:after="0" w:line="240" w:lineRule="auto"/>
             </w:pPr>
             <w:r>
@@ -2838,6 +3020,7 @@
           </w:tcPr>
           <w:p>
             <w:pPr>
+              <w:keepNext/>
               <w:spacing w:after="0" w:line="240" w:lineRule="auto"/>
             </w:pPr>
             <w:r>
@@ -2851,6 +3034,7 @@
           </w:tcPr>
           <w:p>
             <w:pPr>
+              <w:keepNext/>
               <w:spacing w:after="0" w:line="240" w:lineRule="auto"/>
             </w:pPr>
             <w:r>
@@ -2866,6 +3050,7 @@
           </w:tcPr>
           <w:p>
             <w:pPr>
+              <w:keepNext/>
               <w:spacing w:after="0" w:line="240" w:lineRule="auto"/>
             </w:pPr>
             <w:r>
@@ -2879,6 +3064,7 @@
           </w:tcPr>
           <w:p>
             <w:pPr>
+              <w:keepNext/>
               <w:spacing w:after="0" w:line="240" w:lineRule="auto"/>
             </w:pPr>
             <w:r>
@@ -2892,6 +3078,7 @@
           </w:tcPr>
           <w:p>
             <w:pPr>
+              <w:keepNext/>
               <w:spacing w:after="0" w:line="240" w:lineRule="auto"/>
             </w:pPr>
             <w:r>
@@ -2905,6 +3092,7 @@
           </w:tcPr>
           <w:p>
             <w:pPr>
+              <w:keepNext/>
               <w:spacing w:after="0" w:line="240" w:lineRule="auto"/>
             </w:pPr>
             <w:r>
@@ -2918,6 +3106,7 @@
           </w:tcPr>
           <w:p>
             <w:pPr>
+              <w:keepNext/>
               <w:spacing w:after="0" w:line="240" w:lineRule="auto"/>
             </w:pPr>
             <w:r>
@@ -2931,6 +3120,7 @@
           </w:tcPr>
           <w:p>
             <w:pPr>
+              <w:keepNext/>
               <w:spacing w:after="0" w:line="240" w:lineRule="auto"/>
             </w:pPr>
             <w:r>
@@ -2950,8 +3140,15 @@
     </w:p>
     <w:p>
       <w:r>
-        <w:lastRenderedPageBreak/>
-        <w:t>(encoder numbers correspond to the 1</w:t>
+        <w:t>(</w:t>
+      </w:r>
+      <w:proofErr w:type="gramStart"/>
+      <w:r>
+        <w:t>encoder</w:t>
+      </w:r>
+      <w:proofErr w:type="gramEnd"/>
+      <w:r>
+        <w:t xml:space="preserve"> numbers correspond to the 1</w:t>
       </w:r>
       <w:r>
         <w:rPr>
@@ -2960,15 +3157,15 @@
         <w:t>st</w:t>
       </w:r>
       <w:r>
-        <w:t xml:space="preserve"> encoder number. </w:t>
+        <w:t xml:space="preserve"> encoder number. So encoder 3</w:t>
       </w:r>
       <w:proofErr w:type="gramStart"/>
       <w:r>
-        <w:t>So</w:t>
+        <w:t>,4</w:t>
       </w:r>
       <w:proofErr w:type="gramEnd"/>
       <w:r>
-        <w:t xml:space="preserve"> encoder 3,4 has switch scan code 3)</w:t>
+        <w:t xml:space="preserve"> has switch scan code 3)</w:t>
       </w:r>
     </w:p>
     <w:p>
@@ -2980,8 +3177,75 @@
       </w:r>
     </w:p>
     <w:p>
-      <w:r>
-        <w:t>(starting at 1</w:t>
+      <w:pPr>
+        <w:keepNext/>
+        <w:jc w:val="center"/>
+      </w:pPr>
+      <w:r>
+        <w:rPr>
+          <w:i/>
+        </w:rPr>
+        <w:object w:dxaOrig="9060" w:dyaOrig="4111" w14:anchorId="1CF5E3EC">
+          <v:shape id="_x0000_i1029" type="#_x0000_t75" style="width:452.8pt;height:205.85pt" o:ole="">
+            <v:imagedata r:id="rId14" o:title=""/>
+          </v:shape>
+          <o:OLEObject Type="Embed" ProgID="Visio.Drawing.15" ShapeID="_x0000_i1029" DrawAspect="Content" ObjectID="_1642668799" r:id="rId15"/>
+        </w:object>
+      </w:r>
+    </w:p>
+    <w:p>
+      <w:pPr>
+        <w:pStyle w:val="Caption"/>
+        <w:jc w:val="center"/>
+      </w:pPr>
+      <w:r>
+        <w:t xml:space="preserve">Figure </w:t>
+      </w:r>
+      <w:r>
+        <w:rPr>
+          <w:noProof/>
+        </w:rPr>
+        <w:fldChar w:fldCharType="begin"/>
+      </w:r>
+      <w:r>
+        <w:rPr>
+          <w:noProof/>
+        </w:rPr>
+        <w:instrText xml:space="preserve"> SEQ Figure \* ARABIC </w:instrText>
+      </w:r>
+      <w:r>
+        <w:rPr>
+          <w:noProof/>
+        </w:rPr>
+        <w:fldChar w:fldCharType="separate"/>
+      </w:r>
+      <w:r>
+        <w:rPr>
+          <w:noProof/>
+        </w:rPr>
+        <w:t>4</w:t>
+      </w:r>
+      <w:r>
+        <w:rPr>
+          <w:noProof/>
+        </w:rPr>
+        <w:fldChar w:fldCharType="end"/>
+      </w:r>
+      <w:r>
+        <w:t>: Indicator Numbers</w:t>
+      </w:r>
+    </w:p>
+    <w:p>
+      <w:r>
+        <w:t>(</w:t>
+      </w:r>
+      <w:proofErr w:type="gramStart"/>
+      <w:r>
+        <w:t>starting</w:t>
+      </w:r>
+      <w:proofErr w:type="gramEnd"/>
+      <w:r>
+        <w:t xml:space="preserve"> at 1</w:t>
       </w:r>
       <w:r>
         <w:t>)</w:t>
@@ -2994,28 +3258,31 @@
         <w:tblLook w:val="04A0" w:firstRow="1" w:lastRow="0" w:firstColumn="1" w:lastColumn="0" w:noHBand="0" w:noVBand="1"/>
       </w:tblPr>
       <w:tblGrid>
-        <w:gridCol w:w="1803"/>
-        <w:gridCol w:w="1803"/>
-        <w:gridCol w:w="1803"/>
+        <w:gridCol w:w="1124"/>
+        <w:gridCol w:w="998"/>
+        <w:gridCol w:w="2835"/>
+        <w:gridCol w:w="1134"/>
+        <w:gridCol w:w="925"/>
+        <w:gridCol w:w="1484"/>
       </w:tblGrid>
       <w:tr>
         <w:tc>
           <w:tcPr>
-            <w:tcW w:w="1803" w:type="dxa"/>
-          </w:tcPr>
-          <w:p>
-            <w:pPr>
-              <w:keepNext/>
-              <w:spacing w:after="0" w:line="240" w:lineRule="auto"/>
-            </w:pPr>
-            <w:r>
-              <w:t>Indicator report number</w:t>
-            </w:r>
-          </w:p>
-        </w:tc>
-        <w:tc>
-          <w:tcPr>
-            <w:tcW w:w="1803" w:type="dxa"/>
+            <w:tcW w:w="1124" w:type="dxa"/>
+          </w:tcPr>
+          <w:p>
+            <w:pPr>
+              <w:keepNext/>
+              <w:spacing w:after="0" w:line="240" w:lineRule="auto"/>
+            </w:pPr>
+            <w:r>
+              <w:t>THETIS number</w:t>
+            </w:r>
+          </w:p>
+        </w:tc>
+        <w:tc>
+          <w:tcPr>
+            <w:tcW w:w="998" w:type="dxa"/>
           </w:tcPr>
           <w:p>
             <w:pPr>
@@ -3029,7 +3296,49 @@
         </w:tc>
         <w:tc>
           <w:tcPr>
-            <w:tcW w:w="1803" w:type="dxa"/>
+            <w:tcW w:w="2835" w:type="dxa"/>
+          </w:tcPr>
+          <w:p>
+            <w:pPr>
+              <w:keepNext/>
+              <w:spacing w:after="0" w:line="240" w:lineRule="auto"/>
+            </w:pPr>
+            <w:r>
+              <w:t>function</w:t>
+            </w:r>
+          </w:p>
+        </w:tc>
+        <w:tc>
+          <w:tcPr>
+            <w:tcW w:w="1134" w:type="dxa"/>
+          </w:tcPr>
+          <w:p>
+            <w:pPr>
+              <w:keepNext/>
+              <w:spacing w:after="0" w:line="240" w:lineRule="auto"/>
+            </w:pPr>
+            <w:r>
+              <w:t>THETIS number</w:t>
+            </w:r>
+          </w:p>
+        </w:tc>
+        <w:tc>
+          <w:tcPr>
+            <w:tcW w:w="925" w:type="dxa"/>
+          </w:tcPr>
+          <w:p>
+            <w:pPr>
+              <w:keepNext/>
+              <w:spacing w:after="0" w:line="240" w:lineRule="auto"/>
+            </w:pPr>
+            <w:r>
+              <w:t>s/w number</w:t>
+            </w:r>
+          </w:p>
+        </w:tc>
+        <w:tc>
+          <w:tcPr>
+            <w:tcW w:w="1484" w:type="dxa"/>
           </w:tcPr>
           <w:p>
             <w:pPr>
@@ -3045,7 +3354,7 @@
       <w:tr>
         <w:tc>
           <w:tcPr>
-            <w:tcW w:w="1803" w:type="dxa"/>
+            <w:tcW w:w="1124" w:type="dxa"/>
           </w:tcPr>
           <w:p>
             <w:pPr>
@@ -3059,7 +3368,7 @@
         </w:tc>
         <w:tc>
           <w:tcPr>
-            <w:tcW w:w="1803" w:type="dxa"/>
+            <w:tcW w:w="998" w:type="dxa"/>
           </w:tcPr>
           <w:p>
             <w:pPr>
@@ -3073,7 +3382,7 @@
         </w:tc>
         <w:tc>
           <w:tcPr>
-            <w:tcW w:w="1803" w:type="dxa"/>
+            <w:tcW w:w="2835" w:type="dxa"/>
           </w:tcPr>
           <w:p>
             <w:pPr>
@@ -3082,6 +3391,48 @@
             </w:pPr>
             <w:r>
               <w:t>MOX</w:t>
+            </w:r>
+          </w:p>
+        </w:tc>
+        <w:tc>
+          <w:tcPr>
+            <w:tcW w:w="1134" w:type="dxa"/>
+          </w:tcPr>
+          <w:p>
+            <w:pPr>
+              <w:keepNext/>
+              <w:spacing w:after="0" w:line="240" w:lineRule="auto"/>
+            </w:pPr>
+            <w:r>
+              <w:t>7</w:t>
+            </w:r>
+          </w:p>
+        </w:tc>
+        <w:tc>
+          <w:tcPr>
+            <w:tcW w:w="925" w:type="dxa"/>
+          </w:tcPr>
+          <w:p>
+            <w:pPr>
+              <w:keepNext/>
+              <w:spacing w:after="0" w:line="240" w:lineRule="auto"/>
+            </w:pPr>
+            <w:r>
+              <w:t>6</w:t>
+            </w:r>
+          </w:p>
+        </w:tc>
+        <w:tc>
+          <w:tcPr>
+            <w:tcW w:w="1484" w:type="dxa"/>
+          </w:tcPr>
+          <w:p>
+            <w:pPr>
+              <w:keepNext/>
+              <w:spacing w:after="0" w:line="240" w:lineRule="auto"/>
+            </w:pPr>
+            <w:r>
+              <w:t>CTUNE</w:t>
             </w:r>
           </w:p>
         </w:tc>
@@ -3089,7 +3440,7 @@
       <w:tr>
         <w:tc>
           <w:tcPr>
-            <w:tcW w:w="1803" w:type="dxa"/>
+            <w:tcW w:w="1124" w:type="dxa"/>
           </w:tcPr>
           <w:p>
             <w:pPr>
@@ -3103,7 +3454,7 @@
         </w:tc>
         <w:tc>
           <w:tcPr>
-            <w:tcW w:w="1803" w:type="dxa"/>
+            <w:tcW w:w="998" w:type="dxa"/>
           </w:tcPr>
           <w:p>
             <w:pPr>
@@ -3117,7 +3468,7 @@
         </w:tc>
         <w:tc>
           <w:tcPr>
-            <w:tcW w:w="1803" w:type="dxa"/>
+            <w:tcW w:w="2835" w:type="dxa"/>
           </w:tcPr>
           <w:p>
             <w:pPr>
@@ -3126,6 +3477,48 @@
             </w:pPr>
             <w:r>
               <w:t>ATU ready</w:t>
+            </w:r>
+          </w:p>
+        </w:tc>
+        <w:tc>
+          <w:tcPr>
+            <w:tcW w:w="1134" w:type="dxa"/>
+          </w:tcPr>
+          <w:p>
+            <w:pPr>
+              <w:keepNext/>
+              <w:spacing w:after="0" w:line="240" w:lineRule="auto"/>
+            </w:pPr>
+            <w:r>
+              <w:t>8</w:t>
+            </w:r>
+          </w:p>
+        </w:tc>
+        <w:tc>
+          <w:tcPr>
+            <w:tcW w:w="925" w:type="dxa"/>
+          </w:tcPr>
+          <w:p>
+            <w:pPr>
+              <w:keepNext/>
+              <w:spacing w:after="0" w:line="240" w:lineRule="auto"/>
+            </w:pPr>
+            <w:r>
+              <w:t>7</w:t>
+            </w:r>
+          </w:p>
+        </w:tc>
+        <w:tc>
+          <w:tcPr>
+            <w:tcW w:w="1484" w:type="dxa"/>
+          </w:tcPr>
+          <w:p>
+            <w:pPr>
+              <w:keepNext/>
+              <w:spacing w:after="0" w:line="240" w:lineRule="auto"/>
+            </w:pPr>
+            <w:r>
+              <w:t>RIT</w:t>
             </w:r>
           </w:p>
         </w:tc>
@@ -3133,7 +3526,7 @@
       <w:tr>
         <w:tc>
           <w:tcPr>
-            <w:tcW w:w="1803" w:type="dxa"/>
+            <w:tcW w:w="1124" w:type="dxa"/>
           </w:tcPr>
           <w:p>
             <w:pPr>
@@ -3147,7 +3540,7 @@
         </w:tc>
         <w:tc>
           <w:tcPr>
-            <w:tcW w:w="1803" w:type="dxa"/>
+            <w:tcW w:w="998" w:type="dxa"/>
           </w:tcPr>
           <w:p>
             <w:pPr>
@@ -3161,7 +3554,7 @@
         </w:tc>
         <w:tc>
           <w:tcPr>
-            <w:tcW w:w="1803" w:type="dxa"/>
+            <w:tcW w:w="2835" w:type="dxa"/>
           </w:tcPr>
           <w:p>
             <w:pPr>
@@ -3170,6 +3563,48 @@
             </w:pPr>
             <w:r>
               <w:t>TUNE active</w:t>
+            </w:r>
+          </w:p>
+        </w:tc>
+        <w:tc>
+          <w:tcPr>
+            <w:tcW w:w="1134" w:type="dxa"/>
+          </w:tcPr>
+          <w:p>
+            <w:pPr>
+              <w:keepNext/>
+              <w:spacing w:after="0" w:line="240" w:lineRule="auto"/>
+            </w:pPr>
+            <w:r>
+              <w:t>9</w:t>
+            </w:r>
+          </w:p>
+        </w:tc>
+        <w:tc>
+          <w:tcPr>
+            <w:tcW w:w="925" w:type="dxa"/>
+          </w:tcPr>
+          <w:p>
+            <w:pPr>
+              <w:keepNext/>
+              <w:spacing w:after="0" w:line="240" w:lineRule="auto"/>
+            </w:pPr>
+            <w:r>
+              <w:t>8</w:t>
+            </w:r>
+          </w:p>
+        </w:tc>
+        <w:tc>
+          <w:tcPr>
+            <w:tcW w:w="1484" w:type="dxa"/>
+          </w:tcPr>
+          <w:p>
+            <w:pPr>
+              <w:keepNext/>
+              <w:spacing w:after="0" w:line="240" w:lineRule="auto"/>
+            </w:pPr>
+            <w:r>
+              <w:t>XIT</w:t>
             </w:r>
           </w:p>
         </w:tc>
@@ -3177,7 +3612,7 @@
       <w:tr>
         <w:tc>
           <w:tcPr>
-            <w:tcW w:w="1803" w:type="dxa"/>
+            <w:tcW w:w="1124" w:type="dxa"/>
           </w:tcPr>
           <w:p>
             <w:pPr>
@@ -3191,7 +3626,7 @@
         </w:tc>
         <w:tc>
           <w:tcPr>
-            <w:tcW w:w="1803" w:type="dxa"/>
+            <w:tcW w:w="998" w:type="dxa"/>
           </w:tcPr>
           <w:p>
             <w:pPr>
@@ -3205,7 +3640,7 @@
         </w:tc>
         <w:tc>
           <w:tcPr>
-            <w:tcW w:w="1803" w:type="dxa"/>
+            <w:tcW w:w="2835" w:type="dxa"/>
           </w:tcPr>
           <w:p>
             <w:pPr>
@@ -3214,6 +3649,48 @@
             </w:pPr>
             <w:r>
               <w:t>Puresignal on</w:t>
+            </w:r>
+          </w:p>
+        </w:tc>
+        <w:tc>
+          <w:tcPr>
+            <w:tcW w:w="1134" w:type="dxa"/>
+          </w:tcPr>
+          <w:p>
+            <w:pPr>
+              <w:keepNext/>
+              <w:spacing w:after="0" w:line="240" w:lineRule="auto"/>
+            </w:pPr>
+            <w:r>
+              <w:t>10</w:t>
+            </w:r>
+          </w:p>
+        </w:tc>
+        <w:tc>
+          <w:tcPr>
+            <w:tcW w:w="925" w:type="dxa"/>
+          </w:tcPr>
+          <w:p>
+            <w:pPr>
+              <w:keepNext/>
+              <w:spacing w:after="0" w:line="240" w:lineRule="auto"/>
+            </w:pPr>
+            <w:r>
+              <w:t>9</w:t>
+            </w:r>
+          </w:p>
+        </w:tc>
+        <w:tc>
+          <w:tcPr>
+            <w:tcW w:w="1484" w:type="dxa"/>
+          </w:tcPr>
+          <w:p>
+            <w:pPr>
+              <w:keepNext/>
+              <w:spacing w:after="0" w:line="240" w:lineRule="auto"/>
+            </w:pPr>
+            <w:r>
+              <w:t>VFO A</w:t>
             </w:r>
           </w:p>
         </w:tc>
@@ -3221,7 +3698,7 @@
       <w:tr>
         <w:tc>
           <w:tcPr>
-            <w:tcW w:w="1803" w:type="dxa"/>
+            <w:tcW w:w="1124" w:type="dxa"/>
           </w:tcPr>
           <w:p>
             <w:pPr>
@@ -3235,7 +3712,7 @@
         </w:tc>
         <w:tc>
           <w:tcPr>
-            <w:tcW w:w="1803" w:type="dxa"/>
+            <w:tcW w:w="998" w:type="dxa"/>
           </w:tcPr>
           <w:p>
             <w:pPr>
@@ -3249,7 +3726,7 @@
         </w:tc>
         <w:tc>
           <w:tcPr>
-            <w:tcW w:w="1803" w:type="dxa"/>
+            <w:tcW w:w="2835" w:type="dxa"/>
           </w:tcPr>
           <w:p>
             <w:pPr>
@@ -3258,6 +3735,48 @@
             </w:pPr>
             <w:r>
               <w:t>Diversity enabled</w:t>
+            </w:r>
+          </w:p>
+        </w:tc>
+        <w:tc>
+          <w:tcPr>
+            <w:tcW w:w="1134" w:type="dxa"/>
+          </w:tcPr>
+          <w:p>
+            <w:pPr>
+              <w:keepNext/>
+              <w:spacing w:after="0" w:line="240" w:lineRule="auto"/>
+            </w:pPr>
+            <w:r>
+              <w:t>11</w:t>
+            </w:r>
+          </w:p>
+        </w:tc>
+        <w:tc>
+          <w:tcPr>
+            <w:tcW w:w="925" w:type="dxa"/>
+          </w:tcPr>
+          <w:p>
+            <w:pPr>
+              <w:keepNext/>
+              <w:spacing w:after="0" w:line="240" w:lineRule="auto"/>
+            </w:pPr>
+            <w:r>
+              <w:t>10</w:t>
+            </w:r>
+          </w:p>
+        </w:tc>
+        <w:tc>
+          <w:tcPr>
+            <w:tcW w:w="1484" w:type="dxa"/>
+          </w:tcPr>
+          <w:p>
+            <w:pPr>
+              <w:keepNext/>
+              <w:spacing w:after="0" w:line="240" w:lineRule="auto"/>
+            </w:pPr>
+            <w:r>
+              <w:t>VFO lock</w:t>
             </w:r>
           </w:p>
         </w:tc>
@@ -3265,7 +3784,7 @@
       <w:tr>
         <w:tc>
           <w:tcPr>
-            <w:tcW w:w="1803" w:type="dxa"/>
+            <w:tcW w:w="1124" w:type="dxa"/>
           </w:tcPr>
           <w:p>
             <w:pPr>
@@ -3279,7 +3798,7 @@
         </w:tc>
         <w:tc>
           <w:tcPr>
-            <w:tcW w:w="1803" w:type="dxa"/>
+            <w:tcW w:w="998" w:type="dxa"/>
           </w:tcPr>
           <w:p>
             <w:pPr>
@@ -3293,7 +3812,7 @@
         </w:tc>
         <w:tc>
           <w:tcPr>
-            <w:tcW w:w="1803" w:type="dxa"/>
+            <w:tcW w:w="2835" w:type="dxa"/>
           </w:tcPr>
           <w:p>
             <w:pPr>
@@ -3305,224 +3824,37 @@
             </w:r>
           </w:p>
         </w:tc>
-      </w:tr>
-      <w:tr>
-        <w:tc>
-          <w:tcPr>
-            <w:tcW w:w="1803" w:type="dxa"/>
-          </w:tcPr>
-          <w:p>
-            <w:pPr>
-              <w:keepNext/>
-              <w:spacing w:after="0" w:line="240" w:lineRule="auto"/>
-            </w:pPr>
-            <w:r>
-              <w:t>7</w:t>
-            </w:r>
-          </w:p>
-        </w:tc>
-        <w:tc>
-          <w:tcPr>
-            <w:tcW w:w="1803" w:type="dxa"/>
-          </w:tcPr>
-          <w:p>
-            <w:pPr>
-              <w:keepNext/>
-              <w:spacing w:after="0" w:line="240" w:lineRule="auto"/>
-            </w:pPr>
-            <w:r>
-              <w:t>6</w:t>
-            </w:r>
-          </w:p>
-        </w:tc>
-        <w:tc>
-          <w:tcPr>
-            <w:tcW w:w="1803" w:type="dxa"/>
-          </w:tcPr>
-          <w:p>
-            <w:pPr>
-              <w:keepNext/>
-              <w:spacing w:after="0" w:line="240" w:lineRule="auto"/>
-            </w:pPr>
-            <w:r>
-              <w:t>CTUNE</w:t>
-            </w:r>
-          </w:p>
-        </w:tc>
-      </w:tr>
-      <w:tr>
-        <w:tc>
-          <w:tcPr>
-            <w:tcW w:w="1803" w:type="dxa"/>
-          </w:tcPr>
-          <w:p>
-            <w:pPr>
-              <w:keepNext/>
-              <w:spacing w:after="0" w:line="240" w:lineRule="auto"/>
-            </w:pPr>
-            <w:r>
-              <w:t>8</w:t>
-            </w:r>
-          </w:p>
-        </w:tc>
-        <w:tc>
-          <w:tcPr>
-            <w:tcW w:w="1803" w:type="dxa"/>
-          </w:tcPr>
-          <w:p>
-            <w:pPr>
-              <w:keepNext/>
-              <w:spacing w:after="0" w:line="240" w:lineRule="auto"/>
-            </w:pPr>
-            <w:r>
-              <w:t>7</w:t>
-            </w:r>
-          </w:p>
-        </w:tc>
-        <w:tc>
-          <w:tcPr>
-            <w:tcW w:w="1803" w:type="dxa"/>
-          </w:tcPr>
-          <w:p>
-            <w:pPr>
-              <w:keepNext/>
-              <w:spacing w:after="0" w:line="240" w:lineRule="auto"/>
-            </w:pPr>
-            <w:r>
-              <w:t>RIT</w:t>
-            </w:r>
-          </w:p>
-        </w:tc>
-      </w:tr>
-      <w:tr>
-        <w:tc>
-          <w:tcPr>
-            <w:tcW w:w="1803" w:type="dxa"/>
-          </w:tcPr>
-          <w:p>
-            <w:pPr>
-              <w:keepNext/>
-              <w:spacing w:after="0" w:line="240" w:lineRule="auto"/>
-            </w:pPr>
-            <w:r>
-              <w:t>9</w:t>
-            </w:r>
-          </w:p>
-        </w:tc>
-        <w:tc>
-          <w:tcPr>
-            <w:tcW w:w="1803" w:type="dxa"/>
-          </w:tcPr>
-          <w:p>
-            <w:pPr>
-              <w:keepNext/>
-              <w:spacing w:after="0" w:line="240" w:lineRule="auto"/>
-            </w:pPr>
-            <w:r>
-              <w:t>8</w:t>
-            </w:r>
-          </w:p>
-        </w:tc>
-        <w:tc>
-          <w:tcPr>
-            <w:tcW w:w="1803" w:type="dxa"/>
-          </w:tcPr>
-          <w:p>
-            <w:pPr>
-              <w:keepNext/>
-              <w:spacing w:after="0" w:line="240" w:lineRule="auto"/>
-            </w:pPr>
-            <w:r>
-              <w:t>XIT</w:t>
-            </w:r>
-          </w:p>
-        </w:tc>
-      </w:tr>
-      <w:tr>
-        <w:tc>
-          <w:tcPr>
-            <w:tcW w:w="1803" w:type="dxa"/>
-          </w:tcPr>
-          <w:p>
-            <w:pPr>
-              <w:keepNext/>
-              <w:spacing w:after="0" w:line="240" w:lineRule="auto"/>
-            </w:pPr>
-            <w:r>
-              <w:t>10</w:t>
-            </w:r>
-          </w:p>
-        </w:tc>
-        <w:tc>
-          <w:tcPr>
-            <w:tcW w:w="1803" w:type="dxa"/>
-          </w:tcPr>
-          <w:p>
-            <w:pPr>
-              <w:keepNext/>
-              <w:spacing w:after="0" w:line="240" w:lineRule="auto"/>
-            </w:pPr>
-            <w:r>
-              <w:t>9</w:t>
-            </w:r>
-          </w:p>
-        </w:tc>
-        <w:tc>
-          <w:tcPr>
-            <w:tcW w:w="1803" w:type="dxa"/>
-          </w:tcPr>
-          <w:p>
-            <w:pPr>
-              <w:keepNext/>
-              <w:spacing w:after="0" w:line="240" w:lineRule="auto"/>
-            </w:pPr>
-            <w:r>
-              <w:t>VFO A</w:t>
-            </w:r>
-          </w:p>
-        </w:tc>
-      </w:tr>
-      <w:tr>
-        <w:tc>
-          <w:tcPr>
-            <w:tcW w:w="1803" w:type="dxa"/>
-          </w:tcPr>
-          <w:p>
-            <w:pPr>
-              <w:keepNext/>
-              <w:spacing w:after="0" w:line="240" w:lineRule="auto"/>
-            </w:pPr>
-            <w:r>
-              <w:t>11</w:t>
-            </w:r>
-          </w:p>
-        </w:tc>
-        <w:tc>
-          <w:tcPr>
-            <w:tcW w:w="1803" w:type="dxa"/>
-          </w:tcPr>
-          <w:p>
-            <w:pPr>
-              <w:keepNext/>
-              <w:spacing w:after="0" w:line="240" w:lineRule="auto"/>
-            </w:pPr>
-            <w:r>
-              <w:t>10</w:t>
-            </w:r>
-          </w:p>
-        </w:tc>
-        <w:tc>
-          <w:tcPr>
-            <w:tcW w:w="1803" w:type="dxa"/>
-          </w:tcPr>
-          <w:p>
-            <w:pPr>
-              <w:keepNext/>
-              <w:spacing w:after="0" w:line="240" w:lineRule="auto"/>
-            </w:pPr>
-            <w:r>
-              <w:t>VFO lock</w:t>
-            </w:r>
+        <w:tc>
+          <w:tcPr>
+            <w:tcW w:w="1134" w:type="dxa"/>
+          </w:tcPr>
+          <w:p>
+            <w:pPr>
+              <w:keepNext/>
+              <w:spacing w:after="0" w:line="240" w:lineRule="auto"/>
+            </w:pPr>
+          </w:p>
+        </w:tc>
+        <w:tc>
+          <w:tcPr>
+            <w:tcW w:w="925" w:type="dxa"/>
+          </w:tcPr>
+          <w:p>
+            <w:pPr>
+              <w:keepNext/>
+              <w:spacing w:after="0" w:line="240" w:lineRule="auto"/>
+            </w:pPr>
+          </w:p>
+        </w:tc>
+        <w:tc>
+          <w:tcPr>
+            <w:tcW w:w="1484" w:type="dxa"/>
+          </w:tcPr>
+          <w:p>
+            <w:pPr>
+              <w:keepNext/>
+              <w:spacing w:after="0" w:line="240" w:lineRule="auto"/>
+            </w:pPr>
           </w:p>
         </w:tc>
       </w:tr>
@@ -3568,8 +3900,8 @@
         <w:tblLook w:val="04A0" w:firstRow="1" w:lastRow="0" w:firstColumn="1" w:lastColumn="0" w:noHBand="0" w:noVBand="1"/>
       </w:tblPr>
       <w:tblGrid>
-        <w:gridCol w:w="4515"/>
-        <w:gridCol w:w="4511"/>
+        <w:gridCol w:w="4621"/>
+        <w:gridCol w:w="4621"/>
       </w:tblGrid>
       <w:tr>
         <w:trPr>
@@ -3581,7 +3913,6 @@
           </w:tcPr>
           <w:p>
             <w:r>
-              <w:lastRenderedPageBreak/>
               <w:t>Pushbuttons (including encoder “press”)</w:t>
             </w:r>
           </w:p>
@@ -4470,7 +4801,6 @@
         <w:spacing w:after="0" w:line="240" w:lineRule="auto"/>
       </w:pPr>
       <w:r>
-        <w:lastRenderedPageBreak/>
         <w:t>RX2 AF gain</w:t>
       </w:r>
     </w:p>
@@ -4933,7 +5263,15 @@
       </w:r>
       <w:proofErr w:type="spellEnd"/>
       <w:r>
-        <w:t xml:space="preserve"> Thetis) so that all the “radio” functionality is in one place, to minimise latency. The controller will debounce buttons and encoders and pass the results for processing.</w:t>
+        <w:t xml:space="preserve"> Thetis) so that all the “radio” functionality is in one place, to minimise latency. The controller will </w:t>
+      </w:r>
+      <w:proofErr w:type="spellStart"/>
+      <w:r>
+        <w:t>debounce</w:t>
+      </w:r>
+      <w:proofErr w:type="spellEnd"/>
+      <w:r>
+        <w:t xml:space="preserve"> buttons and encoders and pass the results for processing.</w:t>
       </w:r>
     </w:p>
     <w:p>
@@ -4989,7 +5327,6 @@
                 <w:b/>
                 <w:bCs/>
               </w:rPr>
-              <w:lastRenderedPageBreak/>
               <w:t>Control type</w:t>
             </w:r>
           </w:p>
@@ -5261,8 +5598,13 @@
               <w:spacing w:after="0" w:line="240" w:lineRule="auto"/>
             </w:pPr>
             <w:r>
-              <w:t>m=0: released; m=1: pressed; m=2: long pressed (not supported yet)</w:t>
-            </w:r>
+              <w:t>m=0: released; m=1: pressed; m=2: long</w:t>
+            </w:r>
+            <w:r>
+              <w:t xml:space="preserve"> pressed</w:t>
+            </w:r>
+            <w:bookmarkStart w:id="0" w:name="_GoBack"/>
+            <w:bookmarkEnd w:id="0"/>
           </w:p>
         </w:tc>
       </w:tr>
@@ -5519,7 +5861,15 @@
     </w:p>
     <w:p>
       <w:r>
-        <w:t xml:space="preserve"> “Arduino Nano Every” has 19 usable I/O: D0-D12, A0-A3, A6-A7 (D13 is LED; A4-5 are I2C; we don’t need to use serial TX1, RX1 so they are available as GPIO) at very low cost. </w:t>
+        <w:t xml:space="preserve"> “Arduino Nano Every” has 19 usable I/O: D0-D12, A0-A3, </w:t>
+      </w:r>
+      <w:proofErr w:type="gramStart"/>
+      <w:r>
+        <w:t>A6</w:t>
+      </w:r>
+      <w:proofErr w:type="gramEnd"/>
+      <w:r>
+        <w:t xml:space="preserve">-A7 (D13 is LED; A4-5 are I2C; we don’t need to use serial TX1, RX1 so they are available as GPIO) at very low cost. </w:t>
       </w:r>
     </w:p>
     <w:p>
@@ -5563,7 +5913,6 @@
         <w:rPr>
           <w:rFonts w:eastAsia="Times New Roman"/>
         </w:rPr>
-        <w:lastRenderedPageBreak/>
         <w:t>Arduino Issues</w:t>
       </w:r>
     </w:p>
@@ -5642,7 +5991,15 @@
     </w:p>
     <w:p>
       <w:r>
-        <w:t xml:space="preserve">Interrupt driven code is poor at debouncing. It does work well with bounce-free optical encoders. </w:t>
+        <w:t xml:space="preserve">Interrupt driven code is poor at </w:t>
+      </w:r>
+      <w:proofErr w:type="spellStart"/>
+      <w:r>
+        <w:t>debouncing</w:t>
+      </w:r>
+      <w:proofErr w:type="spellEnd"/>
+      <w:r>
+        <w:t xml:space="preserve">. It does work well with bounce-free optical encoders. </w:t>
       </w:r>
     </w:p>
     <w:p>
@@ -5665,8 +6022,8 @@
         <w:tblLook w:val="04A0" w:firstRow="1" w:lastRow="0" w:firstColumn="1" w:lastColumn="0" w:noHBand="0" w:noVBand="1"/>
       </w:tblPr>
       <w:tblGrid>
-        <w:gridCol w:w="4485"/>
-        <w:gridCol w:w="4531"/>
+        <w:gridCol w:w="4508"/>
+        <w:gridCol w:w="4536"/>
       </w:tblGrid>
       <w:tr>
         <w:tc>
@@ -5695,7 +6052,7 @@
                           <pic:cNvPicPr/>
                         </pic:nvPicPr>
                         <pic:blipFill>
-                          <a:blip r:embed="rId12"/>
+                          <a:blip r:embed="rId16"/>
                           <a:stretch>
                             <a:fillRect/>
                           </a:stretch>
@@ -5743,7 +6100,7 @@
                           <pic:cNvPicPr/>
                         </pic:nvPicPr>
                         <pic:blipFill>
-                          <a:blip r:embed="rId13"/>
+                          <a:blip r:embed="rId17"/>
                           <a:stretch>
                             <a:fillRect/>
                           </a:stretch>
@@ -5787,7 +6144,15 @@
         <w:t xml:space="preserve">int8_t (signed 8 bit) </w:t>
       </w:r>
       <w:r>
-        <w:t>or int (16 bit) rather than long (32 bit)</w:t>
+        <w:t xml:space="preserve">or </w:t>
+      </w:r>
+      <w:proofErr w:type="spellStart"/>
+      <w:r>
+        <w:t>int</w:t>
+      </w:r>
+      <w:proofErr w:type="spellEnd"/>
+      <w:r>
+        <w:t xml:space="preserve"> (16 bit) rather than long (32 bit)</w:t>
       </w:r>
     </w:p>
     <w:p>
@@ -5836,9 +6201,28 @@
         <w:t>wire.SetClock</w:t>
       </w:r>
       <w:proofErr w:type="spellEnd"/>
+      <w:r>
+        <w:t>(</w:t>
+      </w:r>
       <w:proofErr w:type="gramEnd"/>
       <w:r>
-        <w:t xml:space="preserve">() to adjust. Could be 400KHz or 1MHz for example. I2C is quite slow: at 400KHz, ~100us per transaction. </w:t>
+        <w:t xml:space="preserve">) to adjust. Could be </w:t>
+      </w:r>
+      <w:proofErr w:type="gramStart"/>
+      <w:r>
+        <w:t>400KHz</w:t>
+      </w:r>
+      <w:proofErr w:type="gramEnd"/>
+      <w:r>
+        <w:t xml:space="preserve"> or 1MHz for example. I2C is quite slow: at </w:t>
+      </w:r>
+      <w:proofErr w:type="gramStart"/>
+      <w:r>
+        <w:t>400KHz</w:t>
+      </w:r>
+      <w:proofErr w:type="gramEnd"/>
+      <w:r>
+        <w:t xml:space="preserve">, ~100us per transaction. </w:t>
       </w:r>
     </w:p>
     <w:p>
@@ -5872,7 +6256,15 @@
     </w:p>
     <w:p>
       <w:r>
-        <w:t>The Broadcom type encoder gives 120 pulses per revolution. By counting every edge, ie 480 edges per revolution, it is good enough for VFO control (4.8KHz per revolution @10Hz step).</w:t>
+        <w:t>The Broadcom type encoder gives 120 pulses per revolution. By counting every edge, ie 480 edges per revolution, it is good enough for VFO control (</w:t>
+      </w:r>
+      <w:proofErr w:type="gramStart"/>
+      <w:r>
+        <w:t>4.8KHz</w:t>
+      </w:r>
+      <w:proofErr w:type="gramEnd"/>
+      <w:r>
+        <w:t xml:space="preserve"> per revolution @10Hz step).</w:t>
       </w:r>
     </w:p>
     <w:p>
@@ -5882,15 +6274,7 @@
     </w:p>
     <w:p>
       <w:r>
-        <w:t xml:space="preserve">A solution is to have conditional compilation, and for the </w:t>
-      </w:r>
-      <w:proofErr w:type="gramStart"/>
-      <w:r>
-        <w:t>high resolution</w:t>
-      </w:r>
-      <w:proofErr w:type="gramEnd"/>
-      <w:r>
-        <w:t xml:space="preserve"> optical encoders only interrupt on the rising edge of one input (therefore 600 interrupts per revolution) and use the other input to sense direction.</w:t>
+        <w:t>A solution is to have conditional compilation, and for the high resolution optical encoders only interrupt on the rising edge of one input (therefore 600 interrupts per revolution) and use the other input to sense direction.</w:t>
       </w:r>
     </w:p>
     <w:p>
@@ -5908,16 +6292,7 @@
     </w:p>
     <w:p>
       <w:r>
-        <w:lastRenderedPageBreak/>
-        <w:t xml:space="preserve">To compile for the </w:t>
-      </w:r>
-      <w:proofErr w:type="gramStart"/>
-      <w:r>
-        <w:t>high resolution</w:t>
-      </w:r>
-      <w:proofErr w:type="gramEnd"/>
-      <w:r>
-        <w:t xml:space="preserve"> encoder:</w:t>
+        <w:t>To compile for the high resolution encoder:</w:t>
       </w:r>
     </w:p>
     <w:p>
@@ -5964,6 +6339,11 @@
     <w:p>
       <w:r>
         <w:t xml:space="preserve">Columns driven using pseudo open drain outputs from MCP23017, so if there are shorted columns it doesn’t matter. Outputs only drive a logic 0 level; inactive column outputs are disabled by turning the pins into inputs. </w:t>
+      </w:r>
+    </w:p>
+    <w:p>
+      <w:r>
+        <w:t>If the same key was pressed for more than 2 seconds, a “long press” is declared in the BUTTON PRESSED state.</w:t>
       </w:r>
     </w:p>
     <w:p/>
@@ -5974,10 +6354,10 @@
       </w:pPr>
       <w:r>
         <w:object w:dxaOrig="7456" w:dyaOrig="4576" w14:anchorId="257F2A96">
-          <v:shape id="_x0000_i1028" type="#_x0000_t75" style="width:372.8pt;height:228.4pt" o:ole="">
-            <v:imagedata r:id="rId14" o:title=""/>
+          <v:shape id="_x0000_i1030" type="#_x0000_t75" style="width:372.7pt;height:228.15pt" o:ole="">
+            <v:imagedata r:id="rId18" o:title=""/>
           </v:shape>
-          <o:OLEObject Type="Embed" ProgID="Visio.Drawing.11" ShapeID="_x0000_i1028" DrawAspect="Content" ObjectID="_1639204056" r:id="rId15"/>
+          <o:OLEObject Type="Embed" ProgID="Visio.Drawing.11" ShapeID="_x0000_i1030" DrawAspect="Content" ObjectID="_1642668800" r:id="rId19"/>
         </w:object>
       </w:r>
     </w:p>
@@ -6011,7 +6391,7 @@
         <w:rPr>
           <w:noProof/>
         </w:rPr>
-        <w:t>3</w:t>
+        <w:t>5</w:t>
       </w:r>
       <w:r>
         <w:rPr>
@@ -6049,8 +6429,13 @@
       </w:r>
     </w:p>
     <w:p>
-      <w:r>
-        <w:t>@400KHz, byte read over I2C ~45us. @1MHz, will be ~20us. SPI could be 10x faster. Will need to segregate I2C activity to avoid stalling waiting for it.</w:t>
+      <w:proofErr w:type="gramStart"/>
+      <w:r>
+        <w:t>@400KHz</w:t>
+      </w:r>
+      <w:proofErr w:type="gramEnd"/>
+      <w:r>
+        <w:t>, byte read over I2C ~45us. @1MHz, will be ~20us. SPI could be 10x faster. Will need to segregate I2C activity to avoid stalling waiting for it.</w:t>
       </w:r>
     </w:p>
     <w:p>
@@ -6070,7 +6455,6 @@
     </w:p>
     <w:p>
       <w:r>
-        <w:lastRenderedPageBreak/>
         <w:t xml:space="preserve">Update any LEDs. </w:t>
       </w:r>
     </w:p>
@@ -7482,7 +7866,6 @@
         <w:pStyle w:val="Heading2"/>
       </w:pPr>
       <w:r>
-        <w:lastRenderedPageBreak/>
         <w:t>Arduino Pins</w:t>
       </w:r>
     </w:p>
@@ -8607,8 +8990,13 @@
               <w:keepNext/>
               <w:spacing w:after="0" w:line="240" w:lineRule="auto"/>
             </w:pPr>
-            <w:r>
-              <w:t>Softkey 8</w:t>
+            <w:proofErr w:type="spellStart"/>
+            <w:r>
+              <w:t>Softkey</w:t>
+            </w:r>
+            <w:proofErr w:type="spellEnd"/>
+            <w:r>
+              <w:t xml:space="preserve"> 8</w:t>
             </w:r>
           </w:p>
         </w:tc>
@@ -8759,8 +9147,13 @@
               <w:keepNext/>
               <w:spacing w:after="0" w:line="240" w:lineRule="auto"/>
             </w:pPr>
-            <w:r>
-              <w:t>Softkey 7</w:t>
+            <w:proofErr w:type="spellStart"/>
+            <w:r>
+              <w:t>Softkey</w:t>
+            </w:r>
+            <w:proofErr w:type="spellEnd"/>
+            <w:r>
+              <w:t xml:space="preserve"> 7</w:t>
             </w:r>
           </w:p>
         </w:tc>
@@ -8911,8 +9304,13 @@
               <w:keepNext/>
               <w:spacing w:after="0" w:line="240" w:lineRule="auto"/>
             </w:pPr>
-            <w:r>
-              <w:t>Softkey 6</w:t>
+            <w:proofErr w:type="spellStart"/>
+            <w:r>
+              <w:t>Softkey</w:t>
+            </w:r>
+            <w:proofErr w:type="spellEnd"/>
+            <w:r>
+              <w:t xml:space="preserve"> 6</w:t>
             </w:r>
           </w:p>
         </w:tc>
@@ -9063,8 +9461,13 @@
               <w:keepNext/>
               <w:spacing w:after="0" w:line="240" w:lineRule="auto"/>
             </w:pPr>
-            <w:r>
-              <w:t>Softkey 5</w:t>
+            <w:proofErr w:type="spellStart"/>
+            <w:r>
+              <w:t>Softkey</w:t>
+            </w:r>
+            <w:proofErr w:type="spellEnd"/>
+            <w:r>
+              <w:t xml:space="preserve"> 5</w:t>
             </w:r>
           </w:p>
         </w:tc>
@@ -9206,8 +9609,13 @@
               <w:keepNext/>
               <w:spacing w:after="0" w:line="240" w:lineRule="auto"/>
             </w:pPr>
-            <w:r>
-              <w:t>Softkey 4</w:t>
+            <w:proofErr w:type="spellStart"/>
+            <w:r>
+              <w:t>Softkey</w:t>
+            </w:r>
+            <w:proofErr w:type="spellEnd"/>
+            <w:r>
+              <w:t xml:space="preserve"> 4</w:t>
             </w:r>
           </w:p>
         </w:tc>
@@ -9349,8 +9757,13 @@
               <w:keepNext/>
               <w:spacing w:after="0" w:line="240" w:lineRule="auto"/>
             </w:pPr>
-            <w:r>
-              <w:t>Softkey 3</w:t>
+            <w:proofErr w:type="spellStart"/>
+            <w:r>
+              <w:t>Softkey</w:t>
+            </w:r>
+            <w:proofErr w:type="spellEnd"/>
+            <w:r>
+              <w:t xml:space="preserve"> 3</w:t>
             </w:r>
           </w:p>
         </w:tc>
@@ -9492,8 +9905,13 @@
               <w:keepNext/>
               <w:spacing w:after="0" w:line="240" w:lineRule="auto"/>
             </w:pPr>
-            <w:r>
-              <w:t>Softkey 2</w:t>
+            <w:proofErr w:type="spellStart"/>
+            <w:r>
+              <w:t>Softkey</w:t>
+            </w:r>
+            <w:proofErr w:type="spellEnd"/>
+            <w:r>
+              <w:t xml:space="preserve"> 2</w:t>
             </w:r>
           </w:p>
         </w:tc>
@@ -9635,8 +10053,13 @@
               <w:keepNext/>
               <w:spacing w:after="0" w:line="240" w:lineRule="auto"/>
             </w:pPr>
-            <w:r>
-              <w:t>Softkey 1</w:t>
+            <w:proofErr w:type="spellStart"/>
+            <w:r>
+              <w:t>Softkey</w:t>
+            </w:r>
+            <w:proofErr w:type="spellEnd"/>
+            <w:r>
+              <w:t xml:space="preserve"> 1</w:t>
             </w:r>
           </w:p>
         </w:tc>
@@ -10039,7 +10462,6 @@
               <w:spacing w:after="0" w:line="240" w:lineRule="auto"/>
             </w:pPr>
             <w:r>
-              <w:lastRenderedPageBreak/>
               <w:t>A1</w:t>
             </w:r>
           </w:p>
@@ -10210,10 +10632,10 @@
     <w:p>
       <w:r>
         <w:object w:dxaOrig="8956" w:dyaOrig="9090" w14:anchorId="2A455F9B">
-          <v:shape id="_x0000_i1029" type="#_x0000_t75" style="width:448pt;height:454.4pt" o:ole="">
-            <v:imagedata r:id="rId16" o:title=""/>
+          <v:shape id="_x0000_i1031" type="#_x0000_t75" style="width:447.7pt;height:454.3pt" o:ole="">
+            <v:imagedata r:id="rId20" o:title=""/>
           </v:shape>
-          <o:OLEObject Type="Embed" ProgID="Visio.Drawing.11" ShapeID="_x0000_i1029" DrawAspect="Content" ObjectID="_1639204057" r:id="rId17"/>
+          <o:OLEObject Type="Embed" ProgID="Visio.Drawing.11" ShapeID="_x0000_i1031" DrawAspect="Content" ObjectID="_1642668801" r:id="rId21"/>
         </w:object>
       </w:r>
     </w:p>
@@ -10232,13 +10654,58 @@
     </w:p>
     <w:p>
       <w:r>
-        <w:t xml:space="preserve">There is a need to be able to set the brightness of the main LCD display. Implemented with a simple PWM output, which has ~1KHz PRF. Setting changed if a defined encoder turned while a defined pushbutton pressed; setting stored in EEPROM and retrieved at power up. Setting written back ~5s after it was last updated. </w:t>
-      </w:r>
-    </w:p>
-    <w:p>
-      <w:r>
-        <w:lastRenderedPageBreak/>
-        <w:t>The LCD brightness signal drives an XXXX LED driver chip in the display. That can use either PWM brightness (with spec min 5KHz PRF) or a one wire digital signal. The 5KHz limitation is because if the signal is low for &gt;200us, the digital signal is selected and PWM no longer works.</w:t>
+        <w:t xml:space="preserve">The Andromeda PCB includes a Newhaven 7” touchscreen LCD display, 1024x600 pixel resolution. Part number </w:t>
+      </w:r>
+      <w:r>
+        <w:t>NHD-7.0-HDMI-HR-RSXP-CTU</w:t>
+      </w:r>
+      <w:r>
+        <w:t xml:space="preserve"> (Mouser stock number </w:t>
+      </w:r>
+      <w:r>
+        <w:rPr>
+          <w:rFonts w:ascii="Arial" w:hAnsi="Arial" w:cs="Arial"/>
+          <w:color w:val="333333"/>
+          <w:sz w:val="20"/>
+          <w:szCs w:val="20"/>
+          <w:shd w:val="clear" w:color="auto" w:fill="FFFFFF"/>
+        </w:rPr>
+        <w:t>763-NHD7HDMIHRRU)</w:t>
+      </w:r>
+    </w:p>
+    <w:p>
+      <w:r>
+        <w:t>There is a need to be able to set the brightness of the main LCD display. Implemented with a simple PWM output, which has ~</w:t>
+      </w:r>
+      <w:proofErr w:type="gramStart"/>
+      <w:r>
+        <w:t>1KHz</w:t>
+      </w:r>
+      <w:proofErr w:type="gramEnd"/>
+      <w:r>
+        <w:t xml:space="preserve"> PRF. Setting changed if a defined encoder turned while a defined pushbutton pressed; setting stored in EEPROM and retrieved at power up. Setting written back ~5s after it was last updated. </w:t>
+      </w:r>
+      <w:r>
+        <w:t>Currently this is the RX1 AF gain encoder and button.</w:t>
+      </w:r>
+    </w:p>
+    <w:p>
+      <w:r>
+        <w:t>The LCD brightness signal drives a</w:t>
+      </w:r>
+      <w:r>
+        <w:t xml:space="preserve"> TPS61165</w:t>
+      </w:r>
+      <w:r>
+        <w:t xml:space="preserve"> LED driver chip in the display. That can use either PWM brightness (with spec min 5KHz PRF) or a one wire digital signal. The </w:t>
+      </w:r>
+      <w:proofErr w:type="gramStart"/>
+      <w:r>
+        <w:t>5KHz</w:t>
+      </w:r>
+      <w:proofErr w:type="gramEnd"/>
+      <w:r>
+        <w:t xml:space="preserve"> limitation is because if the signal is low for &gt;200us, the digital signal is selected and PWM no longer works.</w:t>
       </w:r>
     </w:p>
     <w:p>
@@ -10248,15 +10715,7 @@
     </w:p>
     <w:p>
       <w:r>
-        <w:t xml:space="preserve">Two potential </w:t>
-      </w:r>
-      <w:proofErr w:type="gramStart"/>
-      <w:r>
-        <w:t>long term</w:t>
-      </w:r>
-      <w:proofErr w:type="gramEnd"/>
-      <w:r>
-        <w:t xml:space="preserve"> solutions:</w:t>
+        <w:t>Two potential long term solutions:</w:t>
       </w:r>
     </w:p>
     <w:p>
@@ -10345,12 +10804,7 @@
         <w:pStyle w:val="Heading1"/>
       </w:pPr>
       <w:r>
-        <w:t>Software Combinat</w:t>
-      </w:r>
-      <w:bookmarkStart w:id="0" w:name="_GoBack"/>
-      <w:bookmarkEnd w:id="0"/>
-      <w:r>
-        <w:t>ion</w:t>
+        <w:t>Software Combination</w:t>
       </w:r>
     </w:p>
     <w:p>
@@ -10362,7 +10816,7 @@
       <w:r>
         <w:t xml:space="preserve">All of the software is downloaded from </w:t>
       </w:r>
-      <w:hyperlink r:id="rId18" w:history="1">
+      <w:hyperlink r:id="rId22" w:history="1">
         <w:r>
           <w:rPr>
             <w:rStyle w:val="Hyperlink"/>
@@ -10373,7 +10827,15 @@
     </w:p>
     <w:p>
       <w:r>
-        <w:t>(click “clone or download” then “Download zip”). Save to a folder, and you will need code from one of the subfolders.</w:t>
+        <w:t>(</w:t>
+      </w:r>
+      <w:proofErr w:type="gramStart"/>
+      <w:r>
+        <w:t>click</w:t>
+      </w:r>
+      <w:proofErr w:type="gramEnd"/>
+      <w:r>
+        <w:t xml:space="preserve"> “clone or download” then “Download zip”). Save to a folder, and you will need code from one of the subfolders.</w:t>
       </w:r>
     </w:p>
     <w:tbl>
@@ -10399,7 +10861,6 @@
               <w:spacing w:after="0" w:line="240" w:lineRule="auto"/>
             </w:pPr>
             <w:r>
-              <w:lastRenderedPageBreak/>
               <w:t>Front panel</w:t>
             </w:r>
           </w:p>
@@ -10414,11 +10875,14 @@
               <w:spacing w:after="0" w:line="240" w:lineRule="auto"/>
             </w:pPr>
             <w:r>
-              <w:object w:dxaOrig="9345" w:dyaOrig="3930" w14:anchorId="191F5201">
-                <v:shape id="_x0000_i1030" type="#_x0000_t75" style="width:230pt;height:96.8pt" o:ole="">
+              <w:rPr>
+                <w:i/>
+              </w:rPr>
+              <w:object w:dxaOrig="9060" w:dyaOrig="4111" w14:anchorId="6F317E93">
+                <v:shape id="_x0000_i1032" type="#_x0000_t75" style="width:266.7pt;height:121.7pt" o:ole="">
                   <v:imagedata r:id="rId6" o:title=""/>
                 </v:shape>
-                <o:OLEObject Type="Embed" ProgID="AcroExch.Document.DC" ShapeID="_x0000_i1030" DrawAspect="Content" ObjectID="_1639204058" r:id="rId19"/>
+                <o:OLEObject Type="Embed" ProgID="Visio.Drawing.15" ShapeID="_x0000_i1032" DrawAspect="Content" ObjectID="_1642668802" r:id="rId23"/>
               </w:object>
             </w:r>
           </w:p>
@@ -10744,7 +11208,7 @@
       </w:r>
     </w:p>
     <w:p>
-      <w:hyperlink r:id="rId20" w:history="1">
+      <w:hyperlink r:id="rId24" w:history="1">
         <w:r>
           <w:rPr>
             <w:rStyle w:val="Hyperlink"/>
@@ -10764,7 +11228,6 @@
           <w:noProof/>
           <w:lang w:eastAsia="en-GB"/>
         </w:rPr>
-        <w:lastRenderedPageBreak/>
         <w:drawing>
           <wp:inline distT="0" distB="0" distL="0" distR="0" wp14:anchorId="273FA223" wp14:editId="7903E789">
             <wp:extent cx="3861184" cy="3907307"/>
@@ -10781,7 +11244,7 @@
                     <pic:cNvPicPr/>
                   </pic:nvPicPr>
                   <pic:blipFill>
-                    <a:blip r:embed="rId21"/>
+                    <a:blip r:embed="rId25"/>
                     <a:stretch>
                       <a:fillRect/>
                     </a:stretch>
@@ -10898,7 +11361,7 @@
                     <pic:cNvPicPr/>
                   </pic:nvPicPr>
                   <pic:blipFill>
-                    <a:blip r:embed="rId22"/>
+                    <a:blip r:embed="rId26"/>
                     <a:stretch>
                       <a:fillRect/>
                     </a:stretch>
@@ -10924,7 +11387,6 @@
         <w:pStyle w:val="Heading1"/>
       </w:pPr>
       <w:r>
-        <w:lastRenderedPageBreak/>
         <w:t>Download the Andromeda Software Repository</w:t>
       </w:r>
     </w:p>
@@ -11071,7 +11533,15 @@
               <w:spacing w:after="0" w:line="240" w:lineRule="auto"/>
             </w:pPr>
             <w:r>
-              <w:t>Arduino nano every sketch</w:t>
+              <w:t xml:space="preserve">Arduino </w:t>
+            </w:r>
+            <w:proofErr w:type="spellStart"/>
+            <w:r>
+              <w:t>nano</w:t>
+            </w:r>
+            <w:proofErr w:type="spellEnd"/>
+            <w:r>
+              <w:t xml:space="preserve"> every sketch</w:t>
             </w:r>
           </w:p>
         </w:tc>
@@ -11269,7 +11739,15 @@
         <w:t xml:space="preserve">To open the </w:t>
       </w:r>
       <w:r>
-        <w:t>appropriate software sketch (the filenames etc are listed in the tables above)</w:t>
+        <w:t xml:space="preserve">appropriate software sketch (the filenames </w:t>
+      </w:r>
+      <w:proofErr w:type="spellStart"/>
+      <w:r>
+        <w:t>etc</w:t>
+      </w:r>
+      <w:proofErr w:type="spellEnd"/>
+      <w:r>
+        <w:t xml:space="preserve"> are listed in the tables above)</w:t>
       </w:r>
     </w:p>
     <w:p>
@@ -11313,7 +11791,15 @@
         </w:numPr>
       </w:pPr>
       <w:r>
-        <w:t>Open the “Arduino nano every sketch” folder then “</w:t>
+        <w:t xml:space="preserve">Open the “Arduino </w:t>
+      </w:r>
+      <w:proofErr w:type="spellStart"/>
+      <w:r>
+        <w:t>nano</w:t>
+      </w:r>
+      <w:proofErr w:type="spellEnd"/>
+      <w:r>
+        <w:t xml:space="preserve"> every sketch” folder then “</w:t>
       </w:r>
       <w:proofErr w:type="spellStart"/>
       <w:r>
@@ -11468,7 +11954,6 @@
     <w:p/>
     <w:p>
       <w:r>
-        <w:lastRenderedPageBreak/>
         <w:t>Finally you need to upload the code to your Arduino:</w:t>
       </w:r>
     </w:p>
@@ -11656,7 +12141,7 @@
                     </pic:cNvPicPr>
                   </pic:nvPicPr>
                   <pic:blipFill>
-                    <a:blip r:embed="rId23" r:link="rId24">
+                    <a:blip r:embed="rId27" r:link="rId28">
                       <a:extLst>
                         <a:ext uri="{28A0092B-C50C-407E-A947-70E740481C1C}">
                           <a14:useLocalDpi xmlns:a14="http://schemas.microsoft.com/office/drawing/2010/main" val="0"/>
@@ -11780,7 +12265,6 @@
           <w:noProof/>
           <w:lang w:eastAsia="en-GB"/>
         </w:rPr>
-        <w:lastRenderedPageBreak/>
         <w:drawing>
           <wp:inline distT="0" distB="0" distL="0" distR="0" wp14:anchorId="4BF7A7CF" wp14:editId="1B8C1F3F">
             <wp:extent cx="4723550" cy="3678033"/>
@@ -11799,7 +12283,7 @@
                     </pic:cNvPicPr>
                   </pic:nvPicPr>
                   <pic:blipFill>
-                    <a:blip r:embed="rId25">
+                    <a:blip r:embed="rId29">
                       <a:extLst>
                         <a:ext uri="{28A0092B-C50C-407E-A947-70E740481C1C}">
                           <a14:useLocalDpi xmlns:a14="http://schemas.microsoft.com/office/drawing/2010/main" val="0"/>
@@ -11856,7 +12340,7 @@
     <w:p/>
     <w:sectPr>
       <w:pgSz w:w="11906" w:h="16838"/>
-      <w:pgMar w:top="1440" w:right="1440" w:bottom="1440" w:left="1440" w:header="708" w:footer="708" w:gutter="0"/>
+      <w:pgMar w:top="720" w:right="720" w:bottom="720" w:left="720" w:header="708" w:footer="708" w:gutter="0"/>
       <w:cols w:space="708"/>
       <w:docGrid w:linePitch="360"/>
     </w:sectPr>
@@ -11865,7 +12349,7 @@
 </file>
 
 <file path=word/numbering.xml><?xml version="1.0" encoding="utf-8"?>
-<w:numbering xmlns:wpc="http://schemas.microsoft.com/office/word/2010/wordprocessingCanvas" xmlns:cx="http://schemas.microsoft.com/office/drawing/2014/chartex" xmlns:cx1="http://schemas.microsoft.com/office/drawing/2015/9/8/chartex" xmlns:cx2="http://schemas.microsoft.com/office/drawing/2015/10/21/chartex" xmlns:cx3="http://schemas.microsoft.com/office/drawing/2016/5/9/chartex" xmlns:cx4="http://schemas.microsoft.com/office/drawing/2016/5/10/chartex" xmlns:cx5="http://schemas.microsoft.com/office/drawing/2016/5/11/chartex" xmlns:cx6="http://schemas.microsoft.com/office/drawing/2016/5/12/chartex" xmlns:cx7="http://schemas.microsoft.com/office/drawing/2016/5/13/chartex" xmlns:cx8="http://schemas.microsoft.com/office/drawing/2016/5/14/chartex" xmlns:mc="http://schemas.openxmlformats.org/markup-compatibility/2006" xmlns:aink="http://schemas.microsoft.com/office/drawing/2016/ink" xmlns:am3d="http://schemas.microsoft.com/office/drawing/2017/model3d" xmlns:o="urn:schemas-microsoft-com:office:office" xmlns:r="http://schemas.openxmlformats.org/officeDocument/2006/relationships" xmlns:m="http://schemas.openxmlformats.org/officeDocument/2006/math" xmlns:v="urn:schemas-microsoft-com:vml" xmlns:wp14="http://schemas.microsoft.com/office/word/2010/wordprocessingDrawing" xmlns:wp="http://schemas.openxmlformats.org/drawingml/2006/wordprocessingDrawing" xmlns:w10="urn:schemas-microsoft-com:office:word" xmlns:w="http://schemas.openxmlformats.org/wordprocessingml/2006/main" xmlns:w14="http://schemas.microsoft.com/office/word/2010/wordml" xmlns:w15="http://schemas.microsoft.com/office/word/2012/wordml" xmlns:w16cid="http://schemas.microsoft.com/office/word/2016/wordml/cid" xmlns:w16se="http://schemas.microsoft.com/office/word/2015/wordml/symex" xmlns:wpg="http://schemas.microsoft.com/office/word/2010/wordprocessingGroup" xmlns:wpi="http://schemas.microsoft.com/office/word/2010/wordprocessingInk" xmlns:wne="http://schemas.microsoft.com/office/word/2006/wordml" xmlns:wps="http://schemas.microsoft.com/office/word/2010/wordprocessingShape" mc:Ignorable="w14 w15 w16se w16cid wp14">
+<w:numbering xmlns:wpc="http://schemas.microsoft.com/office/word/2010/wordprocessingCanvas" xmlns:mc="http://schemas.openxmlformats.org/markup-compatibility/2006" xmlns:o="urn:schemas-microsoft-com:office:office" xmlns:r="http://schemas.openxmlformats.org/officeDocument/2006/relationships" xmlns:m="http://schemas.openxmlformats.org/officeDocument/2006/math" xmlns:v="urn:schemas-microsoft-com:vml" xmlns:wp14="http://schemas.microsoft.com/office/word/2010/wordprocessingDrawing" xmlns:wp="http://schemas.openxmlformats.org/drawingml/2006/wordprocessingDrawing" xmlns:w10="urn:schemas-microsoft-com:office:word" xmlns:w="http://schemas.openxmlformats.org/wordprocessingml/2006/main" xmlns:w14="http://schemas.microsoft.com/office/word/2010/wordml" xmlns:w15="http://schemas.microsoft.com/office/word/2012/wordml" xmlns:wpg="http://schemas.microsoft.com/office/word/2010/wordprocessingGroup" xmlns:wpi="http://schemas.microsoft.com/office/word/2010/wordprocessingInk" xmlns:wne="http://schemas.microsoft.com/office/word/2006/wordml" xmlns:wps="http://schemas.microsoft.com/office/word/2010/wordprocessingShape" mc:Ignorable="w14 w15 wp14">
   <w:abstractNum w:abstractNumId="0" w15:restartNumberingAfterBreak="0">
     <w:nsid w:val="0C1B0D15"/>
     <w:multiLevelType w:val="hybridMultilevel"/>
@@ -16342,7 +16826,7 @@
 </file>
 
 <file path=word/styles.xml><?xml version="1.0" encoding="utf-8"?>
-<w:styles xmlns:mc="http://schemas.openxmlformats.org/markup-compatibility/2006" xmlns:r="http://schemas.openxmlformats.org/officeDocument/2006/relationships" xmlns:w="http://schemas.openxmlformats.org/wordprocessingml/2006/main" xmlns:w14="http://schemas.microsoft.com/office/word/2010/wordml" xmlns:w15="http://schemas.microsoft.com/office/word/2012/wordml" xmlns:w16cid="http://schemas.microsoft.com/office/word/2016/wordml/cid" xmlns:w16se="http://schemas.microsoft.com/office/word/2015/wordml/symex" mc:Ignorable="w14 w15 w16se w16cid">
+<w:styles xmlns:mc="http://schemas.openxmlformats.org/markup-compatibility/2006" xmlns:r="http://schemas.openxmlformats.org/officeDocument/2006/relationships" xmlns:w="http://schemas.openxmlformats.org/wordprocessingml/2006/main" xmlns:w14="http://schemas.microsoft.com/office/word/2010/wordml" xmlns:w15="http://schemas.microsoft.com/office/word/2012/wordml" mc:Ignorable="w14 w15">
   <w:docDefaults>
     <w:rPrDefault>
       <w:rPr>
@@ -16358,7 +16842,7 @@
       </w:pPr>
     </w:pPrDefault>
   </w:docDefaults>
-  <w:latentStyles w:defLockedState="0" w:defUIPriority="99" w:defSemiHidden="0" w:defUnhideWhenUsed="0" w:defQFormat="0" w:count="376">
+  <w:latentStyles w:defLockedState="0" w:defUIPriority="99" w:defSemiHidden="0" w:defUnhideWhenUsed="0" w:defQFormat="0" w:count="371">
     <w:lsdException w:name="Normal" w:uiPriority="0" w:qFormat="1"/>
     <w:lsdException w:name="heading 1" w:uiPriority="9" w:qFormat="1"/>
     <w:lsdException w:name="heading 2" w:semiHidden="1" w:uiPriority="9" w:unhideWhenUsed="1" w:qFormat="1"/>
@@ -16730,11 +17214,6 @@
     <w:lsdException w:name="List Table 5 Dark Accent 6" w:uiPriority="50"/>
     <w:lsdException w:name="List Table 6 Colorful Accent 6" w:uiPriority="51"/>
     <w:lsdException w:name="List Table 7 Colorful Accent 6" w:uiPriority="52"/>
-    <w:lsdException w:name="Mention" w:semiHidden="1" w:unhideWhenUsed="1"/>
-    <w:lsdException w:name="Smart Hyperlink" w:semiHidden="1" w:unhideWhenUsed="1"/>
-    <w:lsdException w:name="Hashtag" w:semiHidden="1" w:unhideWhenUsed="1"/>
-    <w:lsdException w:name="Unresolved Mention" w:semiHidden="1" w:unhideWhenUsed="1"/>
-    <w:lsdException w:name="Smart Link" w:semiHidden="1" w:unhideWhenUsed="1"/>
   </w:latentStyles>
   <w:style w:type="paragraph" w:default="1" w:styleId="Normal">
     <w:name w:val="Normal"/>
@@ -17274,7 +17753,7 @@
 </file>
 
 <file path=customXml/itemProps1.xml><?xml version="1.0" encoding="utf-8"?>
-<ds:datastoreItem xmlns:ds="http://schemas.openxmlformats.org/officeDocument/2006/customXml" ds:itemID="{7270CC5B-E2DE-4563-A066-32ACAF9E82B7}">
+<ds:datastoreItem xmlns:ds="http://schemas.openxmlformats.org/officeDocument/2006/customXml" ds:itemID="{33BE2360-5741-42B0-8A2D-729F447ACE34}">
   <ds:schemaRefs>
     <ds:schemaRef ds:uri="http://schemas.openxmlformats.org/officeDocument/2006/bibliography"/>
   </ds:schemaRefs>

</xml_diff>